<commit_message>
Updated figure numbers and made a new document with figures
</commit_message>
<xml_diff>
--- a/writeup/draft_3.docx
+++ b/writeup/draft_3.docx
@@ -249,6 +249,22 @@
           <w:sz w:val="22"/>
           <w:szCs w:val="22"/>
         </w:rPr>
+        <w:t xml:space="preserve"> in a scene</w:t>
+      </w:r>
+      <w:r>
+        <w:rPr>
+          <w:rFonts w:ascii="Times New Roman" w:hAnsi="Times New Roman"/>
+          <w:sz w:val="22"/>
+          <w:szCs w:val="22"/>
+        </w:rPr>
+        <w:t>.</w:t>
+      </w:r>
+      <w:r>
+        <w:rPr>
+          <w:rFonts w:ascii="Times New Roman" w:hAnsi="Times New Roman"/>
+          <w:sz w:val="22"/>
+          <w:szCs w:val="22"/>
+        </w:rPr>
         <w:t xml:space="preserve"> </w:t>
       </w:r>
       <w:r>
@@ -257,30 +273,6 @@
           <w:sz w:val="22"/>
           <w:szCs w:val="22"/>
         </w:rPr>
-        <w:t>in a scene</w:t>
-      </w:r>
-      <w:r>
-        <w:rPr>
-          <w:rFonts w:ascii="Times New Roman" w:hAnsi="Times New Roman"/>
-          <w:sz w:val="22"/>
-          <w:szCs w:val="22"/>
-        </w:rPr>
-        <w:t>.</w:t>
-      </w:r>
-      <w:r>
-        <w:rPr>
-          <w:rFonts w:ascii="Times New Roman" w:hAnsi="Times New Roman"/>
-          <w:sz w:val="22"/>
-          <w:szCs w:val="22"/>
-        </w:rPr>
-        <w:t xml:space="preserve"> </w:t>
-      </w:r>
-      <w:r>
-        <w:rPr>
-          <w:rFonts w:ascii="Times New Roman" w:hAnsi="Times New Roman"/>
-          <w:sz w:val="22"/>
-          <w:szCs w:val="22"/>
-        </w:rPr>
         <w:t xml:space="preserve">We measure human observers’ thresholds of discriminating </w:t>
       </w:r>
       <w:r>
@@ -291,23 +283,13 @@
         </w:rPr>
         <w:t xml:space="preserve">images </w:t>
       </w:r>
-      <w:proofErr w:type="spellStart"/>
-      <w:r>
-        <w:rPr>
-          <w:rFonts w:ascii="Times New Roman" w:hAnsi="Times New Roman"/>
-          <w:sz w:val="22"/>
-          <w:szCs w:val="22"/>
-        </w:rPr>
-        <w:t xml:space="preserve">based </w:t>
-      </w:r>
-      <w:proofErr w:type="spellEnd"/>
-      <w:r>
-        <w:rPr>
-          <w:rFonts w:ascii="Times New Roman" w:hAnsi="Times New Roman"/>
-          <w:sz w:val="22"/>
-          <w:szCs w:val="22"/>
-        </w:rPr>
-        <w:t xml:space="preserve">on the lightness </w:t>
+      <w:r>
+        <w:rPr>
+          <w:rFonts w:ascii="Times New Roman" w:hAnsi="Times New Roman"/>
+          <w:sz w:val="22"/>
+          <w:szCs w:val="22"/>
+        </w:rPr>
+        <w:t xml:space="preserve">based on the lightness </w:t>
       </w:r>
       <w:r>
         <w:rPr>
@@ -339,23 +321,7 @@
           <w:sz w:val="22"/>
           <w:szCs w:val="22"/>
         </w:rPr>
-        <w:t xml:space="preserve"> We measured how the discrimination thresholds changed as we varied the reflectance spectra of the objects and the intensity of the light sources </w:t>
-      </w:r>
-      <w:r>
-        <w:rPr>
-          <w:rFonts w:ascii="Times New Roman" w:hAnsi="Times New Roman"/>
-          <w:sz w:val="22"/>
-          <w:szCs w:val="22"/>
-        </w:rPr>
-        <w:t>in the scene</w:t>
-      </w:r>
-      <w:r>
-        <w:rPr>
-          <w:rFonts w:ascii="Times New Roman" w:hAnsi="Times New Roman"/>
-          <w:sz w:val="22"/>
-          <w:szCs w:val="22"/>
-        </w:rPr>
-        <w:t xml:space="preserve">, </w:t>
+        <w:t xml:space="preserve"> We measured how the discrimination thresholds changed as we varied the reflectance spectra of the objects and the intensity of the light sources in the scene, </w:t>
       </w:r>
       <w:r>
         <w:rPr>
@@ -1185,14 +1151,7 @@
           <w:sz w:val="22"/>
           <w:szCs w:val="22"/>
         </w:rPr>
-        <w:t xml:space="preserve"> </w:t>
-      </w:r>
-      <w:r>
-        <w:rPr>
-          <w:sz w:val="22"/>
-          <w:szCs w:val="22"/>
-        </w:rPr>
-        <w:t>color matching, color naming, scaling, and nulling</w:t>
+        <w:t xml:space="preserve"> color matching, color naming, scaling, and nulling</w:t>
       </w:r>
       <w:r>
         <w:rPr>
@@ -1766,14 +1725,7 @@
           <w:sz w:val="22"/>
           <w:szCs w:val="22"/>
         </w:rPr>
-        <w:t>T</w:t>
-      </w:r>
-      <w:r>
-        <w:rPr>
-          <w:sz w:val="22"/>
-          <w:szCs w:val="22"/>
-        </w:rPr>
-        <w:t xml:space="preserve">his method has the limitation that there are vast number of possible discernible colors </w:t>
+        <w:t xml:space="preserve">This method has the limitation that there are vast number of possible discernible colors </w:t>
       </w:r>
       <w:sdt>
         <w:sdtPr>
@@ -15400,7 +15352,39 @@
           <w:sz w:val="22"/>
           <w:szCs w:val="22"/>
         </w:rPr>
-        <w:t xml:space="preserve">supplementary figures S1-S4, </w:t>
+        <w:t>supplementary figures S</w:t>
+      </w:r>
+      <w:r>
+        <w:rPr>
+          <w:rFonts w:ascii="Times New Roman" w:hAnsi="Times New Roman"/>
+          <w:sz w:val="22"/>
+          <w:szCs w:val="22"/>
+        </w:rPr>
+        <w:t>2</w:t>
+      </w:r>
+      <w:r>
+        <w:rPr>
+          <w:rFonts w:ascii="Times New Roman" w:hAnsi="Times New Roman"/>
+          <w:sz w:val="22"/>
+          <w:szCs w:val="22"/>
+        </w:rPr>
+        <w:t>-S</w:t>
+      </w:r>
+      <w:r>
+        <w:rPr>
+          <w:rFonts w:ascii="Times New Roman" w:hAnsi="Times New Roman"/>
+          <w:sz w:val="22"/>
+          <w:szCs w:val="22"/>
+        </w:rPr>
+        <w:t>5</w:t>
+      </w:r>
+      <w:r>
+        <w:rPr>
+          <w:rFonts w:ascii="Times New Roman" w:hAnsi="Times New Roman"/>
+          <w:sz w:val="22"/>
+          <w:szCs w:val="22"/>
+        </w:rPr>
+        <w:t xml:space="preserve">, </w:t>
       </w:r>
       <w:r>
         <w:rPr>
@@ -18990,7 +18974,7 @@
           <w:sz w:val="22"/>
           <w:szCs w:val="22"/>
         </w:rPr>
-        <w:t>see Fig S</w:t>
+        <w:t>see Fig</w:t>
       </w:r>
       <w:r>
         <w:rPr>
@@ -19000,7 +18984,27 @@
           <w:sz w:val="22"/>
           <w:szCs w:val="22"/>
         </w:rPr>
-        <w:t>5</w:t>
+        <w:t>ure</w:t>
+      </w:r>
+      <w:r>
+        <w:rPr>
+          <w:rStyle w:val="None"/>
+          <w:rFonts w:ascii="Times New Roman" w:hAnsi="Times New Roman"/>
+          <w:color w:val="000000" w:themeColor="text1"/>
+          <w:sz w:val="22"/>
+          <w:szCs w:val="22"/>
+        </w:rPr>
+        <w:t xml:space="preserve"> S</w:t>
+      </w:r>
+      <w:r>
+        <w:rPr>
+          <w:rStyle w:val="None"/>
+          <w:rFonts w:ascii="Times New Roman" w:hAnsi="Times New Roman"/>
+          <w:color w:val="000000" w:themeColor="text1"/>
+          <w:sz w:val="22"/>
+          <w:szCs w:val="22"/>
+        </w:rPr>
+        <w:t>1</w:t>
       </w:r>
       <w:r>
         <w:rPr>
@@ -19879,7 +19883,7 @@
           <w:sz w:val="22"/>
           <w:szCs w:val="22"/>
         </w:rPr>
-        <w:t>1</w:t>
+        <w:t>2</w:t>
       </w:r>
       <w:r>
         <w:rPr>
@@ -21228,7 +21232,25 @@
           <w:sz w:val="22"/>
           <w:szCs w:val="22"/>
         </w:rPr>
-        <w:t xml:space="preserve">Figure S2 </w:t>
+        <w:t>Figure S</w:t>
+      </w:r>
+      <w:r>
+        <w:rPr>
+          <w:rFonts w:ascii="Times New Roman" w:hAnsi="Times New Roman"/>
+          <w:color w:val="000000" w:themeColor="text1"/>
+          <w:sz w:val="22"/>
+          <w:szCs w:val="22"/>
+        </w:rPr>
+        <w:t>3</w:t>
+      </w:r>
+      <w:r>
+        <w:rPr>
+          <w:rFonts w:ascii="Times New Roman" w:hAnsi="Times New Roman"/>
+          <w:color w:val="000000" w:themeColor="text1"/>
+          <w:sz w:val="22"/>
+          <w:szCs w:val="22"/>
+        </w:rPr>
+        <w:t xml:space="preserve"> </w:t>
       </w:r>
       <w:r>
         <w:rPr>
@@ -21287,6 +21309,14 @@
           <w:szCs w:val="22"/>
         </w:rPr>
         <w:t>the five observers</w:t>
+      </w:r>
+      <w:r>
+        <w:rPr>
+          <w:rFonts w:ascii="Times New Roman" w:hAnsi="Times New Roman"/>
+          <w:sz w:val="22"/>
+          <w:szCs w:val="22"/>
+        </w:rPr>
+        <w:t xml:space="preserve"> (see Figure S4 for thresholds of all observers)</w:t>
       </w:r>
       <w:r>
         <w:rPr>
@@ -22031,7 +22061,7 @@
           <w:sz w:val="22"/>
           <w:szCs w:val="22"/>
         </w:rPr>
-        <w:t>3</w:t>
+        <w:t>5</w:t>
       </w:r>
       <w:r>
         <w:rPr>
@@ -23199,7 +23229,8 @@
     <w:p>
       <w:pPr>
         <w:rPr>
-          <w:rStyle w:val="None"/>
+          <w:sz w:val="22"/>
+          <w:szCs w:val="22"/>
         </w:rPr>
       </w:pPr>
       <w:r>
@@ -23271,11 +23302,24 @@
         </w:rPr>
         <w:t>.</w:t>
       </w:r>
-      <w:r>
-        <w:rPr>
-          <w:rStyle w:val="None"/>
-          <w:b/>
-          <w:bCs/>
+    </w:p>
+    <w:p>
+      <w:pPr>
+        <w:pBdr>
+          <w:top w:val="nil"/>
+          <w:left w:val="nil"/>
+          <w:bottom w:val="nil"/>
+          <w:right w:val="nil"/>
+          <w:between w:val="nil"/>
+          <w:bar w:val="nil"/>
+        </w:pBdr>
+        <w:rPr>
+          <w:sz w:val="22"/>
+          <w:szCs w:val="22"/>
+        </w:rPr>
+      </w:pPr>
+      <w:r>
+        <w:rPr>
           <w:sz w:val="22"/>
           <w:szCs w:val="22"/>
         </w:rPr>
@@ -36474,7 +36518,21 @@
           <w:sz w:val="22"/>
           <w:szCs w:val="22"/>
         </w:rPr>
-        <w:t xml:space="preserve"> The data for </w:t>
+        <w:t xml:space="preserve"> The </w:t>
+      </w:r>
+      <w:r>
+        <w:rPr>
+          <w:sz w:val="22"/>
+          <w:szCs w:val="22"/>
+        </w:rPr>
+        <w:t xml:space="preserve">psychometric functions </w:t>
+      </w:r>
+      <w:r>
+        <w:rPr>
+          <w:sz w:val="22"/>
+          <w:szCs w:val="22"/>
+        </w:rPr>
+        <w:t xml:space="preserve">for </w:t>
       </w:r>
       <w:r>
         <w:rPr>
@@ -36509,7 +36567,7 @@
           <w:sz w:val="22"/>
           <w:szCs w:val="22"/>
         </w:rPr>
-        <w:t>1</w:t>
+        <w:t>2</w:t>
       </w:r>
       <w:r>
         <w:rPr>
@@ -37400,7 +37458,35 @@
           <w:sz w:val="22"/>
           <w:szCs w:val="22"/>
         </w:rPr>
-        <w:t xml:space="preserve"> The data for all observers are shown in Figure S2.</w:t>
+        <w:t xml:space="preserve"> The </w:t>
+      </w:r>
+      <w:r>
+        <w:rPr>
+          <w:sz w:val="22"/>
+          <w:szCs w:val="22"/>
+        </w:rPr>
+        <w:t>psychometric functions</w:t>
+      </w:r>
+      <w:r>
+        <w:rPr>
+          <w:sz w:val="22"/>
+          <w:szCs w:val="22"/>
+        </w:rPr>
+        <w:t xml:space="preserve"> for all observers are shown in Figure S</w:t>
+      </w:r>
+      <w:r>
+        <w:rPr>
+          <w:sz w:val="22"/>
+          <w:szCs w:val="22"/>
+        </w:rPr>
+        <w:t>3</w:t>
+      </w:r>
+      <w:r>
+        <w:rPr>
+          <w:sz w:val="22"/>
+          <w:szCs w:val="22"/>
+        </w:rPr>
+        <w:t>.</w:t>
       </w:r>
     </w:p>
     <w:p>
@@ -37979,7 +38065,7 @@
           <w:sz w:val="22"/>
           <w:szCs w:val="22"/>
         </w:rPr>
-        <w:t>3</w:t>
+        <w:t>5</w:t>
       </w:r>
       <w:r>
         <w:rPr>
@@ -38723,13 +38809,20 @@
           <w:bar w:val="nil"/>
         </w:pBdr>
         <w:rPr>
+          <w:sz w:val="22"/>
+          <w:szCs w:val="22"/>
+        </w:rPr>
+      </w:pPr>
+      <w:r>
+        <w:rPr>
           <w:rStyle w:val="None"/>
           <w:b/>
           <w:bCs/>
           <w:sz w:val="22"/>
           <w:szCs w:val="22"/>
         </w:rPr>
-      </w:pPr>
+        <w:t>Figure S</w:t>
+      </w:r>
       <w:r>
         <w:rPr>
           <w:rStyle w:val="None"/>
@@ -38738,7 +38831,217 @@
           <w:sz w:val="22"/>
           <w:szCs w:val="22"/>
         </w:rPr>
-        <w:t>Figure S1</w:t>
+        <w:t>1:</w:t>
+      </w:r>
+      <w:r>
+        <w:rPr>
+          <w:b/>
+          <w:bCs/>
+          <w:sz w:val="22"/>
+          <w:szCs w:val="22"/>
+        </w:rPr>
+        <w:t xml:space="preserve"> Estimation of extrinsic noise for light intensity variation:</w:t>
+      </w:r>
+      <w:r>
+        <w:rPr>
+          <w:b/>
+          <w:bCs/>
+          <w:sz w:val="22"/>
+          <w:szCs w:val="22"/>
+        </w:rPr>
+        <w:t xml:space="preserve"> </w:t>
+      </w:r>
+      <w:r>
+        <w:rPr>
+          <w:sz w:val="22"/>
+          <w:szCs w:val="22"/>
+        </w:rPr>
+        <w:t>Plot of the variance (</w:t>
+      </w:r>
+      <m:oMath>
+        <m:sSup>
+          <m:sSupPr>
+            <m:ctrlPr>
+              <w:rPr>
+                <w:rFonts w:ascii="Cambria Math" w:hAnsi="Cambria Math"/>
+                <w:i/>
+                <w:sz w:val="22"/>
+                <w:szCs w:val="22"/>
+              </w:rPr>
+            </m:ctrlPr>
+          </m:sSupPr>
+          <m:e>
+            <m:r>
+              <w:rPr>
+                <w:rFonts w:ascii="Cambria Math" w:hAnsi="Cambria Math"/>
+                <w:sz w:val="22"/>
+                <w:szCs w:val="22"/>
+              </w:rPr>
+              <m:t>R</m:t>
+            </m:r>
+          </m:e>
+          <m:sup>
+            <m:r>
+              <w:rPr>
+                <w:rFonts w:ascii="Cambria Math" w:hAnsi="Cambria Math"/>
+                <w:sz w:val="22"/>
+                <w:szCs w:val="22"/>
+              </w:rPr>
+              <m:t>T</m:t>
+            </m:r>
+          </m:sup>
+        </m:sSup>
+        <m:r>
+          <m:rPr>
+            <m:sty m:val="p"/>
+          </m:rPr>
+          <w:rPr>
+            <w:rFonts w:ascii="Cambria Math" w:hAnsi="Cambria Math"/>
+            <w:sz w:val="22"/>
+            <w:szCs w:val="22"/>
+          </w:rPr>
+          <m:t>Σ</m:t>
+        </m:r>
+        <m:r>
+          <w:rPr>
+            <w:rFonts w:ascii="Cambria Math" w:hAnsi="Cambria Math"/>
+            <w:sz w:val="22"/>
+            <w:szCs w:val="22"/>
+          </w:rPr>
+          <m:t>R</m:t>
+        </m:r>
+      </m:oMath>
+      <w:r>
+        <w:rPr>
+          <w:sz w:val="22"/>
+          <w:szCs w:val="22"/>
+        </w:rPr>
+        <w:t xml:space="preserve">) as a function of the range parameter </w:t>
+      </w:r>
+      <m:oMath>
+        <m:r>
+          <w:rPr>
+            <w:rFonts w:ascii="Cambria Math" w:hAnsi="Cambria Math"/>
+            <w:sz w:val="22"/>
+            <w:szCs w:val="22"/>
+          </w:rPr>
+          <m:t>δ</m:t>
+        </m:r>
+      </m:oMath>
+      <w:r>
+        <w:rPr>
+          <w:sz w:val="22"/>
+          <w:szCs w:val="22"/>
+        </w:rPr>
+        <w:t xml:space="preserve"> on a linear (left panel) and logarithmic (right panel) scale. We fit the function with an exponential of the form </w:t>
+      </w:r>
+      <m:oMath>
+        <m:r>
+          <w:rPr>
+            <w:rFonts w:ascii="Cambria Math" w:hAnsi="Cambria Math"/>
+            <w:sz w:val="22"/>
+            <w:szCs w:val="22"/>
+          </w:rPr>
+          <m:t>A*</m:t>
+        </m:r>
+        <m:r>
+          <m:rPr>
+            <m:sty m:val="p"/>
+          </m:rPr>
+          <w:rPr>
+            <w:rFonts w:ascii="Cambria Math" w:hAnsi="Cambria Math"/>
+            <w:sz w:val="22"/>
+            <w:szCs w:val="22"/>
+          </w:rPr>
+          <m:t>exp⁡</m:t>
+        </m:r>
+        <m:r>
+          <w:rPr>
+            <w:rFonts w:ascii="Cambria Math" w:hAnsi="Cambria Math"/>
+            <w:sz w:val="22"/>
+            <w:szCs w:val="22"/>
+          </w:rPr>
+          <m:t>(B ⋅δ)</m:t>
+        </m:r>
+      </m:oMath>
+      <w:r>
+        <w:rPr>
+          <w:sz w:val="22"/>
+          <w:szCs w:val="22"/>
+        </w:rPr>
+        <w:t xml:space="preserve">. The extrinsic noise is estimated as the value of the fit at </w:t>
+      </w:r>
+      <m:oMath>
+        <m:r>
+          <w:rPr>
+            <w:rFonts w:ascii="Cambria Math" w:hAnsi="Cambria Math"/>
+            <w:sz w:val="22"/>
+            <w:szCs w:val="22"/>
+          </w:rPr>
+          <m:t>δ=1</m:t>
+        </m:r>
+      </m:oMath>
+      <w:r>
+        <w:rPr>
+          <w:sz w:val="22"/>
+          <w:szCs w:val="22"/>
+        </w:rPr>
+        <w:t>.</w:t>
+      </w:r>
+    </w:p>
+    <w:p>
+      <w:pPr>
+        <w:pBdr>
+          <w:top w:val="nil"/>
+          <w:left w:val="nil"/>
+          <w:bottom w:val="nil"/>
+          <w:right w:val="nil"/>
+          <w:between w:val="nil"/>
+          <w:bar w:val="nil"/>
+        </w:pBdr>
+        <w:rPr>
+          <w:sz w:val="22"/>
+          <w:szCs w:val="22"/>
+        </w:rPr>
+      </w:pPr>
+    </w:p>
+    <w:p>
+      <w:pPr>
+        <w:pBdr>
+          <w:top w:val="nil"/>
+          <w:left w:val="nil"/>
+          <w:bottom w:val="nil"/>
+          <w:right w:val="nil"/>
+          <w:between w:val="nil"/>
+          <w:bar w:val="nil"/>
+        </w:pBdr>
+        <w:rPr>
+          <w:rStyle w:val="None"/>
+          <w:b/>
+          <w:bCs/>
+          <w:sz w:val="22"/>
+          <w:szCs w:val="22"/>
+        </w:rPr>
+      </w:pPr>
+      <w:r>
+        <w:rPr>
+          <w:rStyle w:val="None"/>
+          <w:b/>
+          <w:bCs/>
+          <w:sz w:val="22"/>
+          <w:szCs w:val="22"/>
+        </w:rPr>
+        <w:t>Figure S</w:t>
+      </w:r>
+      <w:r>
+        <w:rPr>
+          <w:rStyle w:val="None"/>
+          <w:b/>
+          <w:bCs/>
+          <w:sz w:val="22"/>
+          <w:szCs w:val="22"/>
+        </w:rPr>
+        <w:t>2</w:t>
       </w:r>
       <w:r>
         <w:rPr>
@@ -38882,7 +39185,17 @@
           <w:sz w:val="22"/>
           <w:szCs w:val="22"/>
         </w:rPr>
-        <w:t xml:space="preserve">2: </w:t>
+        <w:t>3</w:t>
+      </w:r>
+      <w:r>
+        <w:rPr>
+          <w:rStyle w:val="None"/>
+          <w:b/>
+          <w:bCs/>
+          <w:sz w:val="22"/>
+          <w:szCs w:val="22"/>
+        </w:rPr>
+        <w:t xml:space="preserve">: </w:t>
       </w:r>
       <w:r>
         <w:rPr>
@@ -39018,7 +39331,17 @@
           <w:sz w:val="22"/>
           <w:szCs w:val="22"/>
         </w:rPr>
-        <w:t xml:space="preserve">3: </w:t>
+        <w:t>4</w:t>
+      </w:r>
+      <w:r>
+        <w:rPr>
+          <w:rStyle w:val="None"/>
+          <w:b/>
+          <w:bCs/>
+          <w:sz w:val="22"/>
+          <w:szCs w:val="22"/>
+        </w:rPr>
+        <w:t xml:space="preserve">: </w:t>
       </w:r>
       <w:r>
         <w:rPr>
@@ -39176,7 +39499,7 @@
           <w:sz w:val="22"/>
           <w:szCs w:val="22"/>
         </w:rPr>
-        <w:t>4</w:t>
+        <w:t>5</w:t>
       </w:r>
       <w:r>
         <w:rPr>
@@ -39298,6 +39621,18 @@
         </w:rPr>
         <w:t>.</w:t>
       </w:r>
+    </w:p>
+    <w:p>
+      <w:pPr>
+        <w:pBdr>
+          <w:top w:val="nil"/>
+          <w:left w:val="nil"/>
+          <w:bottom w:val="nil"/>
+          <w:right w:val="nil"/>
+          <w:between w:val="nil"/>
+          <w:bar w:val="nil"/>
+        </w:pBdr>
+      </w:pPr>
     </w:p>
     <w:p>
       <w:pPr>
@@ -41085,7 +41420,7 @@
   <w:num w:numId="3" w16cid:durableId="985858108">
     <w:abstractNumId w:val="2"/>
     <w:lvlOverride w:ilvl="0">
-      <w:lvl w:ilvl="0" w:tplc="10F2682E">
+      <w:lvl w:ilvl="0" w:tplc="9D44AF7E">
         <w:start w:val="1"/>
         <w:numFmt w:val="decimal"/>
         <w:lvlText w:val="%1."/>
@@ -41114,7 +41449,7 @@
       </w:lvl>
     </w:lvlOverride>
     <w:lvlOverride w:ilvl="1">
-      <w:lvl w:ilvl="1" w:tplc="0F72F198">
+      <w:lvl w:ilvl="1" w:tplc="129E746C">
         <w:start w:val="1"/>
         <w:numFmt w:val="decimal"/>
         <w:lvlText w:val="%2."/>
@@ -41143,7 +41478,7 @@
       </w:lvl>
     </w:lvlOverride>
     <w:lvlOverride w:ilvl="2">
-      <w:lvl w:ilvl="2" w:tplc="DEE6A280">
+      <w:lvl w:ilvl="2" w:tplc="E690B14E">
         <w:start w:val="1"/>
         <w:numFmt w:val="decimal"/>
         <w:lvlText w:val="%3."/>
@@ -41172,7 +41507,7 @@
       </w:lvl>
     </w:lvlOverride>
     <w:lvlOverride w:ilvl="3">
-      <w:lvl w:ilvl="3" w:tplc="9BBE5FCA">
+      <w:lvl w:ilvl="3" w:tplc="980435AC">
         <w:start w:val="1"/>
         <w:numFmt w:val="decimal"/>
         <w:lvlText w:val="%4."/>
@@ -41201,7 +41536,7 @@
       </w:lvl>
     </w:lvlOverride>
     <w:lvlOverride w:ilvl="4">
-      <w:lvl w:ilvl="4" w:tplc="52D8922C">
+      <w:lvl w:ilvl="4" w:tplc="6C82442A">
         <w:start w:val="1"/>
         <w:numFmt w:val="decimal"/>
         <w:lvlText w:val="%5."/>
@@ -41230,7 +41565,7 @@
       </w:lvl>
     </w:lvlOverride>
     <w:lvlOverride w:ilvl="5">
-      <w:lvl w:ilvl="5" w:tplc="1D7C659C">
+      <w:lvl w:ilvl="5" w:tplc="61F8ED76">
         <w:start w:val="1"/>
         <w:numFmt w:val="decimal"/>
         <w:lvlText w:val="%6."/>
@@ -41259,7 +41594,7 @@
       </w:lvl>
     </w:lvlOverride>
     <w:lvlOverride w:ilvl="6">
-      <w:lvl w:ilvl="6" w:tplc="7DC0ABBC">
+      <w:lvl w:ilvl="6" w:tplc="675E0346">
         <w:start w:val="1"/>
         <w:numFmt w:val="decimal"/>
         <w:lvlText w:val="%7."/>
@@ -41288,7 +41623,7 @@
       </w:lvl>
     </w:lvlOverride>
     <w:lvlOverride w:ilvl="7">
-      <w:lvl w:ilvl="7" w:tplc="EA3C8FF4">
+      <w:lvl w:ilvl="7" w:tplc="DDB64D12">
         <w:start w:val="1"/>
         <w:numFmt w:val="decimal"/>
         <w:lvlText w:val="%8."/>
@@ -41317,7 +41652,7 @@
       </w:lvl>
     </w:lvlOverride>
     <w:lvlOverride w:ilvl="8">
-      <w:lvl w:ilvl="8" w:tplc="296EA4B6">
+      <w:lvl w:ilvl="8" w:tplc="370C1C7C">
         <w:start w:val="1"/>
         <w:numFmt w:val="decimal"/>
         <w:lvlText w:val="%9."/>

</xml_diff>

<commit_message>
updated text in results
</commit_message>
<xml_diff>
--- a/writeup/draft_3.docx
+++ b/writeup/draft_3.docx
@@ -26,7 +26,7 @@
           <w:sz w:val="22"/>
           <w:szCs w:val="22"/>
         </w:rPr>
-        <w:t>H</w:t>
+        <w:t>Characterization of h</w:t>
       </w:r>
       <w:r>
         <w:rPr>
@@ -42,15 +42,23 @@
           <w:sz w:val="22"/>
           <w:szCs w:val="22"/>
         </w:rPr>
-        <w:t xml:space="preserve">add </w:t>
-      </w:r>
-      <w:r>
-        <w:rPr>
-          <w:rFonts w:ascii="Times New Roman" w:hAnsi="Times New Roman"/>
-          <w:sz w:val="22"/>
-          <w:szCs w:val="22"/>
-        </w:rPr>
-        <w:t>linearly for independent extrinsic variations</w:t>
+        <w:t xml:space="preserve">for independent </w:t>
+      </w:r>
+      <w:r>
+        <w:rPr>
+          <w:rFonts w:ascii="Times New Roman" w:hAnsi="Times New Roman"/>
+          <w:sz w:val="22"/>
+          <w:szCs w:val="22"/>
+        </w:rPr>
+        <w:t>spectral</w:t>
+      </w:r>
+      <w:r>
+        <w:rPr>
+          <w:rFonts w:ascii="Times New Roman" w:hAnsi="Times New Roman"/>
+          <w:sz w:val="22"/>
+          <w:szCs w:val="22"/>
+        </w:rPr>
+        <w:t xml:space="preserve"> variations</w:t>
       </w:r>
     </w:p>
     <w:p>
@@ -489,7 +497,15 @@
           <w:sz w:val="22"/>
           <w:szCs w:val="22"/>
         </w:rPr>
-        <w:t xml:space="preserve">was within a factor of two </w:t>
+        <w:t>were</w:t>
+      </w:r>
+      <w:r>
+        <w:rPr>
+          <w:rFonts w:ascii="Times New Roman" w:hAnsi="Times New Roman"/>
+          <w:sz w:val="22"/>
+          <w:szCs w:val="22"/>
+        </w:rPr>
+        <w:t xml:space="preserve"> within a factor of two </w:t>
       </w:r>
       <w:r>
         <w:rPr>
@@ -521,7 +537,39 @@
           <w:sz w:val="22"/>
           <w:szCs w:val="22"/>
         </w:rPr>
-        <w:t>of both these spectral properties, the increase in threshold compared to no variation condition was a linear sum of the corresponding increase in thresholds for the individual pro</w:t>
+        <w:t xml:space="preserve">of both these spectral properties, the increase in </w:t>
+      </w:r>
+      <w:r>
+        <w:rPr>
+          <w:rFonts w:ascii="Times New Roman" w:hAnsi="Times New Roman"/>
+          <w:sz w:val="22"/>
+          <w:szCs w:val="22"/>
+        </w:rPr>
+        <w:t xml:space="preserve">squared </w:t>
+      </w:r>
+      <w:r>
+        <w:rPr>
+          <w:rFonts w:ascii="Times New Roman" w:hAnsi="Times New Roman"/>
+          <w:sz w:val="22"/>
+          <w:szCs w:val="22"/>
+        </w:rPr>
+        <w:t xml:space="preserve">threshold compared to no variation condition was a linear sum of the corresponding increase in </w:t>
+      </w:r>
+      <w:r>
+        <w:rPr>
+          <w:rFonts w:ascii="Times New Roman" w:hAnsi="Times New Roman"/>
+          <w:sz w:val="22"/>
+          <w:szCs w:val="22"/>
+        </w:rPr>
+        <w:t xml:space="preserve">squared </w:t>
+      </w:r>
+      <w:r>
+        <w:rPr>
+          <w:rFonts w:ascii="Times New Roman" w:hAnsi="Times New Roman"/>
+          <w:sz w:val="22"/>
+          <w:szCs w:val="22"/>
+        </w:rPr>
+        <w:t>thresholds for the individual pro</w:t>
       </w:r>
       <w:r>
         <w:rPr>
@@ -1124,7 +1172,42 @@
           <w:sz w:val="22"/>
           <w:szCs w:val="22"/>
         </w:rPr>
-        <w:t xml:space="preserve"> and has been measured using both appearance</w:t>
+        <w:t xml:space="preserve">. </w:t>
+      </w:r>
+      <w:r>
+        <w:rPr>
+          <w:sz w:val="22"/>
+          <w:szCs w:val="22"/>
+        </w:rPr>
+        <w:t xml:space="preserve">Human color/lightness constancy </w:t>
+      </w:r>
+      <w:r>
+        <w:rPr>
+          <w:sz w:val="22"/>
+          <w:szCs w:val="22"/>
+        </w:rPr>
+        <w:t>ha</w:t>
+      </w:r>
+      <w:r>
+        <w:rPr>
+          <w:sz w:val="22"/>
+          <w:szCs w:val="22"/>
+        </w:rPr>
+        <w:t>s</w:t>
+      </w:r>
+      <w:r>
+        <w:rPr>
+          <w:sz w:val="22"/>
+          <w:szCs w:val="22"/>
+        </w:rPr>
+        <w:t xml:space="preserve"> </w:t>
+      </w:r>
+      <w:r>
+        <w:rPr>
+          <w:sz w:val="22"/>
+          <w:szCs w:val="22"/>
+        </w:rPr>
+        <w:t>been measured using appearance</w:t>
       </w:r>
       <w:r>
         <w:rPr>
@@ -1152,70 +1235,7 @@
           <w:sz w:val="22"/>
           <w:szCs w:val="22"/>
         </w:rPr>
-        <w:t xml:space="preserve"> approaches.</w:t>
-      </w:r>
-      <w:r>
-        <w:rPr>
-          <w:sz w:val="22"/>
-          <w:szCs w:val="22"/>
-        </w:rPr>
-        <w:t xml:space="preserve"> </w:t>
-      </w:r>
-      <w:r>
-        <w:rPr>
-          <w:sz w:val="22"/>
-          <w:szCs w:val="22"/>
-        </w:rPr>
-        <w:t>Appearance based approaches</w:t>
-      </w:r>
-      <w:r>
-        <w:rPr>
-          <w:sz w:val="22"/>
-          <w:szCs w:val="22"/>
-        </w:rPr>
-        <w:t xml:space="preserve"> involve tasks in which the observer makes judgement about the appearance of stimuli</w:t>
-      </w:r>
-      <w:r>
-        <w:rPr>
-          <w:sz w:val="22"/>
-          <w:szCs w:val="22"/>
-        </w:rPr>
-        <w:t xml:space="preserve">. </w:t>
-      </w:r>
-      <w:r>
-        <w:rPr>
-          <w:sz w:val="22"/>
-          <w:szCs w:val="22"/>
-        </w:rPr>
-        <w:t xml:space="preserve">The main </w:t>
-      </w:r>
-      <w:r>
-        <w:rPr>
-          <w:sz w:val="22"/>
-          <w:szCs w:val="22"/>
-        </w:rPr>
-        <w:t>appearance-based</w:t>
-      </w:r>
-      <w:r>
-        <w:rPr>
-          <w:sz w:val="22"/>
-          <w:szCs w:val="22"/>
-        </w:rPr>
-        <w:t xml:space="preserve"> methods </w:t>
-      </w:r>
-      <w:r>
-        <w:rPr>
-          <w:sz w:val="22"/>
-          <w:szCs w:val="22"/>
-        </w:rPr>
-        <w:t>are</w:t>
-      </w:r>
-      <w:r>
-        <w:rPr>
-          <w:sz w:val="22"/>
-          <w:szCs w:val="22"/>
-        </w:rPr>
-        <w:t xml:space="preserve"> color matching, color naming, scaling, and nulling</w:t>
+        <w:t xml:space="preserve"> approaches</w:t>
       </w:r>
       <w:r>
         <w:rPr>
@@ -1277,6 +1297,34 @@
           <w:sz w:val="22"/>
           <w:szCs w:val="22"/>
         </w:rPr>
+        <w:t>.</w:t>
+      </w:r>
+      <w:r>
+        <w:rPr>
+          <w:sz w:val="22"/>
+          <w:szCs w:val="22"/>
+        </w:rPr>
+        <w:t xml:space="preserve"> </w:t>
+      </w:r>
+      <w:r>
+        <w:rPr>
+          <w:sz w:val="22"/>
+          <w:szCs w:val="22"/>
+        </w:rPr>
+        <w:t>Appearance based approaches</w:t>
+      </w:r>
+      <w:r>
+        <w:rPr>
+          <w:sz w:val="22"/>
+          <w:szCs w:val="22"/>
+        </w:rPr>
+        <w:t xml:space="preserve"> involve tasks in which the observer makes judgement about the appearance of stimuli</w:t>
+      </w:r>
+      <w:r>
+        <w:rPr>
+          <w:sz w:val="22"/>
+          <w:szCs w:val="22"/>
+        </w:rPr>
         <w:t xml:space="preserve">. </w:t>
       </w:r>
       <w:r>
@@ -1284,7 +1332,42 @@
           <w:sz w:val="22"/>
           <w:szCs w:val="22"/>
         </w:rPr>
-        <w:t>In color matching experiments</w:t>
+        <w:t>Th</w:t>
+      </w:r>
+      <w:r>
+        <w:rPr>
+          <w:sz w:val="22"/>
+          <w:szCs w:val="22"/>
+        </w:rPr>
+        <w:t xml:space="preserve">is approach includes </w:t>
+      </w:r>
+      <w:r>
+        <w:rPr>
+          <w:sz w:val="22"/>
+          <w:szCs w:val="22"/>
+        </w:rPr>
+        <w:t xml:space="preserve">methods </w:t>
+      </w:r>
+      <w:r>
+        <w:rPr>
+          <w:sz w:val="22"/>
+          <w:szCs w:val="22"/>
+        </w:rPr>
+        <w:t>such as</w:t>
+      </w:r>
+      <w:r>
+        <w:rPr>
+          <w:sz w:val="22"/>
+          <w:szCs w:val="22"/>
+        </w:rPr>
+        <w:t xml:space="preserve"> color matching, color naming, scaling, and nulling. </w:t>
+      </w:r>
+      <w:r>
+        <w:rPr>
+          <w:sz w:val="22"/>
+          <w:szCs w:val="22"/>
+        </w:rPr>
+        <w:t>In color matching</w:t>
       </w:r>
       <w:r>
         <w:rPr>
@@ -2344,7 +2427,7 @@
           <w:sz w:val="22"/>
           <w:szCs w:val="22"/>
         </w:rPr>
-        <w:t xml:space="preserve">. </w:t>
+        <w:t>.</w:t>
       </w:r>
     </w:p>
     <w:p>
@@ -2700,7 +2783,7 @@
           <w:sz w:val="22"/>
           <w:szCs w:val="22"/>
         </w:rPr>
-        <w:t xml:space="preserve"> and the variability due to other variations in </w:t>
+        <w:t xml:space="preserve"> and the variability due to </w:t>
       </w:r>
       <w:r>
         <w:rPr>
@@ -2945,7 +3028,21 @@
           <w:sz w:val="22"/>
           <w:szCs w:val="22"/>
         </w:rPr>
-        <w:t xml:space="preserve"> provides a </w:t>
+        <w:t xml:space="preserve"> provide</w:t>
+      </w:r>
+      <w:r>
+        <w:rPr>
+          <w:sz w:val="22"/>
+          <w:szCs w:val="22"/>
+        </w:rPr>
+        <w:t>d</w:t>
+      </w:r>
+      <w:r>
+        <w:rPr>
+          <w:sz w:val="22"/>
+          <w:szCs w:val="22"/>
+        </w:rPr>
+        <w:t xml:space="preserve"> a measure </w:t>
       </w:r>
       <w:r>
         <w:rPr>
@@ -2953,7 +3050,7 @@
           <w:szCs w:val="22"/>
         </w:rPr>
         <w:lastRenderedPageBreak/>
-        <w:t xml:space="preserve">measure of the degree of constancy in the object intrinsic property </w:t>
+        <w:t xml:space="preserve">of the degree of constancy in the object intrinsic property </w:t>
       </w:r>
       <w:r>
         <w:rPr>
@@ -2967,7 +3064,21 @@
           <w:sz w:val="22"/>
           <w:szCs w:val="22"/>
         </w:rPr>
-        <w:t>to the variability in object extrinsic properties.</w:t>
+        <w:t>to the variability in object extrinsic propert</w:t>
+      </w:r>
+      <w:r>
+        <w:rPr>
+          <w:sz w:val="22"/>
+          <w:szCs w:val="22"/>
+        </w:rPr>
+        <w:t>y</w:t>
+      </w:r>
+      <w:r>
+        <w:rPr>
+          <w:sz w:val="22"/>
+          <w:szCs w:val="22"/>
+        </w:rPr>
+        <w:t>.</w:t>
       </w:r>
     </w:p>
     <w:p>
@@ -3066,7 +3177,23 @@
           <w:sz w:val="22"/>
           <w:szCs w:val="22"/>
         </w:rPr>
-        <w:t>is that it can be used to characterize how the effect of two sources of variability combine when presented simultaneously.</w:t>
+        <w:t xml:space="preserve">is that it can be used to characterize how the effect of </w:t>
+      </w:r>
+      <w:r>
+        <w:rPr>
+          <w:rFonts w:ascii="Times New Roman" w:hAnsi="Times New Roman" w:cs="Times New Roman"/>
+          <w:sz w:val="22"/>
+          <w:szCs w:val="22"/>
+        </w:rPr>
+        <w:t>multiple</w:t>
+      </w:r>
+      <w:r>
+        <w:rPr>
+          <w:rFonts w:ascii="Times New Roman" w:hAnsi="Times New Roman" w:cs="Times New Roman"/>
+          <w:sz w:val="22"/>
+          <w:szCs w:val="22"/>
+        </w:rPr>
+        <w:t xml:space="preserve"> sources of variability combine when presented simultaneously.</w:t>
       </w:r>
     </w:p>
     <w:p>
@@ -3341,7 +3468,7 @@
           <w:sz w:val="22"/>
           <w:szCs w:val="22"/>
         </w:rPr>
-        <w:t xml:space="preserve">the relative effect of different sources of </w:t>
+        <w:t xml:space="preserve">the relative effect of </w:t>
       </w:r>
       <w:r>
         <w:rPr>
@@ -3349,7 +3476,7 @@
           <w:sz w:val="22"/>
           <w:szCs w:val="22"/>
         </w:rPr>
-        <w:t>variability</w:t>
+        <w:t xml:space="preserve">these spectral </w:t>
       </w:r>
       <w:r>
         <w:rPr>
@@ -3357,7 +3484,7 @@
           <w:sz w:val="22"/>
           <w:szCs w:val="22"/>
         </w:rPr>
-        <w:t xml:space="preserve">. Through the thresholds of the simultaneous </w:t>
+        <w:t>varia</w:t>
       </w:r>
       <w:r>
         <w:rPr>
@@ -3365,7 +3492,7 @@
           <w:sz w:val="22"/>
           <w:szCs w:val="22"/>
         </w:rPr>
-        <w:t>variation,</w:t>
+        <w:t>tions</w:t>
       </w:r>
       <w:r>
         <w:rPr>
@@ -3373,6 +3500,54 @@
           <w:sz w:val="22"/>
           <w:szCs w:val="22"/>
         </w:rPr>
+        <w:t xml:space="preserve">. </w:t>
+      </w:r>
+      <w:r>
+        <w:rPr>
+          <w:rFonts w:ascii="Times New Roman" w:hAnsi="Times New Roman" w:cs="Times New Roman"/>
+          <w:sz w:val="22"/>
+          <w:szCs w:val="22"/>
+        </w:rPr>
+        <w:t xml:space="preserve">By comparing these to the variance of </w:t>
+      </w:r>
+      <w:r>
+        <w:rPr>
+          <w:rFonts w:ascii="Times New Roman" w:hAnsi="Times New Roman" w:cs="Times New Roman"/>
+          <w:sz w:val="22"/>
+          <w:szCs w:val="22"/>
+        </w:rPr>
+        <w:t xml:space="preserve">simultaneous </w:t>
+      </w:r>
+      <w:r>
+        <w:rPr>
+          <w:rFonts w:ascii="Times New Roman" w:hAnsi="Times New Roman" w:cs="Times New Roman"/>
+          <w:sz w:val="22"/>
+          <w:szCs w:val="22"/>
+        </w:rPr>
+        <w:t>variation</w:t>
+      </w:r>
+      <w:r>
+        <w:rPr>
+          <w:rFonts w:ascii="Times New Roman" w:hAnsi="Times New Roman" w:cs="Times New Roman"/>
+          <w:sz w:val="22"/>
+          <w:szCs w:val="22"/>
+        </w:rPr>
+        <w:t xml:space="preserve"> condition</w:t>
+      </w:r>
+      <w:r>
+        <w:rPr>
+          <w:rFonts w:ascii="Times New Roman" w:hAnsi="Times New Roman" w:cs="Times New Roman"/>
+          <w:sz w:val="22"/>
+          <w:szCs w:val="22"/>
+        </w:rPr>
+        <w:t>,</w:t>
+      </w:r>
+      <w:r>
+        <w:rPr>
+          <w:rFonts w:ascii="Times New Roman" w:hAnsi="Times New Roman" w:cs="Times New Roman"/>
+          <w:sz w:val="22"/>
+          <w:szCs w:val="22"/>
+        </w:rPr>
         <w:t xml:space="preserve"> </w:t>
       </w:r>
       <w:r>
@@ -3389,7 +3564,23 @@
           <w:sz w:val="22"/>
           <w:szCs w:val="22"/>
         </w:rPr>
-        <w:t xml:space="preserve"> also provide the rules of combination of the effect of different sources.</w:t>
+        <w:t xml:space="preserve"> also provide the rules of combination of the effect of </w:t>
+      </w:r>
+      <w:r>
+        <w:rPr>
+          <w:rFonts w:ascii="Times New Roman" w:hAnsi="Times New Roman" w:cs="Times New Roman"/>
+          <w:sz w:val="22"/>
+          <w:szCs w:val="22"/>
+        </w:rPr>
+        <w:t xml:space="preserve">multiple </w:t>
+      </w:r>
+      <w:r>
+        <w:rPr>
+          <w:rFonts w:ascii="Times New Roman" w:hAnsi="Times New Roman" w:cs="Times New Roman"/>
+          <w:sz w:val="22"/>
+          <w:szCs w:val="22"/>
+        </w:rPr>
+        <w:t>sources.</w:t>
       </w:r>
     </w:p>
     <w:p>
@@ -3416,7 +3607,7 @@
           <w:sz w:val="22"/>
           <w:szCs w:val="22"/>
         </w:rPr>
-        <w:t xml:space="preserve">for small amount of variation </w:t>
+        <w:t xml:space="preserve">initially </w:t>
       </w:r>
       <w:r>
         <w:rPr>
@@ -3424,6 +3615,30 @@
           <w:sz w:val="22"/>
           <w:szCs w:val="22"/>
         </w:rPr>
+        <w:t>for small amount of variation</w:t>
+      </w:r>
+      <w:r>
+        <w:rPr>
+          <w:rFonts w:ascii="Times New Roman" w:hAnsi="Times New Roman" w:cs="Times New Roman"/>
+          <w:sz w:val="22"/>
+          <w:szCs w:val="22"/>
+        </w:rPr>
+        <w:t>,</w:t>
+      </w:r>
+      <w:r>
+        <w:rPr>
+          <w:rFonts w:ascii="Times New Roman" w:hAnsi="Times New Roman" w:cs="Times New Roman"/>
+          <w:sz w:val="22"/>
+          <w:szCs w:val="22"/>
+        </w:rPr>
+        <w:t xml:space="preserve"> </w:t>
+      </w:r>
+      <w:r>
+        <w:rPr>
+          <w:rFonts w:ascii="Times New Roman" w:hAnsi="Times New Roman" w:cs="Times New Roman"/>
+          <w:sz w:val="22"/>
+          <w:szCs w:val="22"/>
+        </w:rPr>
         <w:t>the thresholds remain constant</w:t>
       </w:r>
       <w:r>
@@ -3448,7 +3663,7 @@
           <w:sz w:val="22"/>
           <w:szCs w:val="22"/>
         </w:rPr>
-        <w:t>Thus, in</w:t>
+        <w:t>In</w:t>
       </w:r>
       <w:r>
         <w:rPr>
@@ -3472,7 +3687,7 @@
           <w:sz w:val="22"/>
           <w:szCs w:val="22"/>
         </w:rPr>
-        <w:t xml:space="preserve"> the thresholds are determined primarily by the intrinsic noise of the observer. As the variability increases, the thresholds increase. The increase in thresholds can be accounted for by </w:t>
+        <w:t xml:space="preserve"> the thresholds are determined primarily by the </w:t>
       </w:r>
       <w:r>
         <w:rPr>
@@ -3480,6 +3695,86 @@
           <w:sz w:val="22"/>
           <w:szCs w:val="22"/>
         </w:rPr>
+        <w:t xml:space="preserve">variation in </w:t>
+      </w:r>
+      <w:r>
+        <w:rPr>
+          <w:rFonts w:ascii="Times New Roman" w:hAnsi="Times New Roman" w:cs="Times New Roman"/>
+          <w:sz w:val="22"/>
+          <w:szCs w:val="22"/>
+        </w:rPr>
+        <w:t>observer</w:t>
+      </w:r>
+      <w:r>
+        <w:rPr>
+          <w:rFonts w:ascii="Times New Roman" w:hAnsi="Times New Roman" w:cs="Times New Roman"/>
+          <w:sz w:val="22"/>
+          <w:szCs w:val="22"/>
+        </w:rPr>
+        <w:t xml:space="preserve">s’ </w:t>
+      </w:r>
+      <w:r>
+        <w:rPr>
+          <w:rFonts w:ascii="Times New Roman" w:hAnsi="Times New Roman" w:cs="Times New Roman"/>
+          <w:sz w:val="22"/>
+          <w:szCs w:val="22"/>
+        </w:rPr>
+        <w:t>int</w:t>
+      </w:r>
+      <w:r>
+        <w:rPr>
+          <w:rFonts w:ascii="Times New Roman" w:hAnsi="Times New Roman" w:cs="Times New Roman"/>
+          <w:sz w:val="22"/>
+          <w:szCs w:val="22"/>
+        </w:rPr>
+        <w:t>ernal representation of lightness</w:t>
+      </w:r>
+      <w:r>
+        <w:rPr>
+          <w:rFonts w:ascii="Times New Roman" w:hAnsi="Times New Roman" w:cs="Times New Roman"/>
+          <w:sz w:val="22"/>
+          <w:szCs w:val="22"/>
+        </w:rPr>
+        <w:t>. As the variability increases</w:t>
+      </w:r>
+      <w:r>
+        <w:rPr>
+          <w:rFonts w:ascii="Times New Roman" w:hAnsi="Times New Roman" w:cs="Times New Roman"/>
+          <w:sz w:val="22"/>
+          <w:szCs w:val="22"/>
+        </w:rPr>
+        <w:t xml:space="preserve"> further</w:t>
+      </w:r>
+      <w:r>
+        <w:rPr>
+          <w:rFonts w:ascii="Times New Roman" w:hAnsi="Times New Roman" w:cs="Times New Roman"/>
+          <w:sz w:val="22"/>
+          <w:szCs w:val="22"/>
+        </w:rPr>
+        <w:t xml:space="preserve">, the </w:t>
+      </w:r>
+      <w:r>
+        <w:rPr>
+          <w:rFonts w:ascii="Times New Roman" w:hAnsi="Times New Roman" w:cs="Times New Roman"/>
+          <w:sz w:val="22"/>
+          <w:szCs w:val="22"/>
+        </w:rPr>
+        <w:t xml:space="preserve">discrimination </w:t>
+      </w:r>
+      <w:r>
+        <w:rPr>
+          <w:rFonts w:ascii="Times New Roman" w:hAnsi="Times New Roman" w:cs="Times New Roman"/>
+          <w:sz w:val="22"/>
+          <w:szCs w:val="22"/>
+        </w:rPr>
+        <w:t xml:space="preserve">thresholds increase. The increase in thresholds can be accounted for by </w:t>
+      </w:r>
+      <w:r>
+        <w:rPr>
+          <w:rFonts w:ascii="Times New Roman" w:hAnsi="Times New Roman" w:cs="Times New Roman"/>
+          <w:sz w:val="22"/>
+          <w:szCs w:val="22"/>
+        </w:rPr>
         <w:t xml:space="preserve">a </w:t>
       </w:r>
       <w:r>
@@ -3512,7 +3807,7 @@
           <w:sz w:val="22"/>
           <w:szCs w:val="22"/>
         </w:rPr>
-        <w:t xml:space="preserve"> the intrinsic representation of lightness</w:t>
+        <w:t xml:space="preserve"> the intrinsic representation</w:t>
       </w:r>
       <w:r>
         <w:rPr>
@@ -16399,18 +16694,19 @@
         <w:t>(</w:t>
       </w:r>
       <m:oMath>
-        <m:sSub>
-          <m:sSubPr>
+        <m:sSubSup>
+          <m:sSubSupPr>
             <m:ctrlPr>
               <w:rPr>
                 <w:rStyle w:val="None"/>
                 <w:rFonts w:ascii="Cambria Math" w:hAnsi="Cambria Math" w:cs="Times New Roman"/>
                 <w:i/>
+                <w:iCs/>
                 <w:sz w:val="22"/>
                 <w:szCs w:val="22"/>
               </w:rPr>
             </m:ctrlPr>
-          </m:sSubPr>
+          </m:sSubSupPr>
           <m:e>
             <m:r>
               <w:rPr>
@@ -16436,7 +16732,18 @@
               <m:t>ri</m:t>
             </m:r>
           </m:sub>
-        </m:sSub>
+          <m:sup>
+            <m:r>
+              <w:rPr>
+                <w:rStyle w:val="None"/>
+                <w:rFonts w:ascii="Cambria Math" w:hAnsi="Cambria Math" w:cs="Times New Roman"/>
+                <w:sz w:val="22"/>
+                <w:szCs w:val="22"/>
+              </w:rPr>
+              <m:t>2</m:t>
+            </m:r>
+          </m:sup>
+        </m:sSubSup>
       </m:oMath>
       <w:r>
         <w:rPr>
@@ -17766,7 +18073,34 @@
           <w:sz w:val="22"/>
           <w:szCs w:val="22"/>
         </w:rPr>
-        <w:t xml:space="preserve">To estimate the intrinsic </w:t>
+        <w:t>To estimate the</w:t>
+      </w:r>
+      <w:r>
+        <w:rPr>
+          <w:rStyle w:val="None"/>
+          <w:rFonts w:ascii="Times New Roman" w:hAnsi="Times New Roman"/>
+          <w:sz w:val="22"/>
+          <w:szCs w:val="22"/>
+        </w:rPr>
+        <w:t xml:space="preserve"> variance of the</w:t>
+      </w:r>
+      <w:r>
+        <w:rPr>
+          <w:rStyle w:val="None"/>
+          <w:rFonts w:ascii="Times New Roman" w:hAnsi="Times New Roman"/>
+          <w:sz w:val="22"/>
+          <w:szCs w:val="22"/>
+        </w:rPr>
+        <w:t xml:space="preserve"> intrinsic </w:t>
+      </w:r>
+      <w:r>
+        <w:rPr>
+          <w:rStyle w:val="None"/>
+          <w:rFonts w:ascii="Times New Roman" w:hAnsi="Times New Roman"/>
+          <w:sz w:val="22"/>
+          <w:szCs w:val="22"/>
+        </w:rPr>
+        <w:t xml:space="preserve">noise </w:t>
       </w:r>
       <w:r>
         <w:rPr>
@@ -18102,6 +18436,16 @@
           <w:szCs w:val="22"/>
         </w:rPr>
         <w:t xml:space="preserve"> provided the estimate of the intrinsic noise. The extrinsic noise was estimated </w:t>
+      </w:r>
+      <w:r>
+        <w:rPr>
+          <w:rStyle w:val="None"/>
+          <w:rFonts w:ascii="Times New Roman" w:hAnsi="Times New Roman"/>
+          <w:iCs/>
+          <w:sz w:val="22"/>
+          <w:szCs w:val="22"/>
+        </w:rPr>
+        <w:t xml:space="preserve">by </w:t>
       </w:r>
       <w:r>
         <w:rPr>
@@ -19474,7 +19818,16 @@
           <w:sz w:val="22"/>
           <w:szCs w:val="22"/>
         </w:rPr>
-        <w:t xml:space="preserve">is estimated as the </w:t>
+        <w:t>wa</w:t>
+      </w:r>
+      <w:r>
+        <w:rPr>
+          <w:rStyle w:val="None"/>
+          <w:rFonts w:ascii="Times New Roman" w:hAnsi="Times New Roman"/>
+          <w:sz w:val="22"/>
+          <w:szCs w:val="22"/>
+        </w:rPr>
+        <w:t xml:space="preserve">s estimated as the </w:t>
       </w:r>
       <w:r>
         <w:rPr>
@@ -19508,37 +19861,6 @@
     </w:p>
     <w:p>
       <w:pPr>
-        <w:pStyle w:val="Default"/>
-        <w:spacing w:before="0" w:after="270"/>
-        <w:rPr>
-          <w:rStyle w:val="None"/>
-          <w:rFonts w:ascii="Times New Roman" w:hAnsi="Times New Roman"/>
-          <w:sz w:val="22"/>
-          <w:szCs w:val="22"/>
-        </w:rPr>
-      </w:pPr>
-      <w:r>
-        <w:rPr>
-          <w:rStyle w:val="None"/>
-          <w:rFonts w:ascii="Times New Roman" w:hAnsi="Times New Roman"/>
-          <w:sz w:val="22"/>
-          <w:szCs w:val="22"/>
-          <w:u w:val="single"/>
-        </w:rPr>
-        <w:t>Simultaneous variation condition:</w:t>
-      </w:r>
-      <w:r>
-        <w:rPr>
-          <w:rStyle w:val="None"/>
-          <w:rFonts w:ascii="Times New Roman" w:hAnsi="Times New Roman"/>
-          <w:sz w:val="22"/>
-          <w:szCs w:val="22"/>
-        </w:rPr>
-        <w:t xml:space="preserve"> </w:t>
-      </w:r>
-    </w:p>
-    <w:p>
-      <w:pPr>
         <w:rPr>
           <w:b/>
           <w:bCs/>
@@ -19607,7 +19929,6 @@
           <w:sz w:val="22"/>
           <w:szCs w:val="22"/>
         </w:rPr>
-        <w:lastRenderedPageBreak/>
         <w:t xml:space="preserve">Human </w:t>
       </w:r>
       <w:r>
@@ -19778,6 +20099,7 @@
           <w:sz w:val="22"/>
           <w:szCs w:val="22"/>
         </w:rPr>
+        <w:lastRenderedPageBreak/>
         <w:t xml:space="preserve">We measured lightness discrimination thresholds of human observers </w:t>
       </w:r>
       <w:r>
@@ -20213,6 +20535,14 @@
           <w:szCs w:val="22"/>
         </w:rPr>
         <w:t xml:space="preserve">for each observer and </w:t>
+      </w:r>
+      <w:r>
+        <w:rPr>
+          <w:rFonts w:ascii="Times New Roman" w:hAnsi="Times New Roman"/>
+          <w:sz w:val="22"/>
+          <w:szCs w:val="22"/>
+        </w:rPr>
+        <w:t xml:space="preserve">for </w:t>
       </w:r>
       <w:r>
         <w:rPr>
@@ -21457,7 +21787,23 @@
           <w:sz w:val="22"/>
           <w:szCs w:val="22"/>
         </w:rPr>
-        <w:t xml:space="preserve"> The intensity was varied multiplying the normalized spectr</w:t>
+        <w:t xml:space="preserve"> The intensity was varied </w:t>
+      </w:r>
+      <w:r>
+        <w:rPr>
+          <w:rFonts w:ascii="Times New Roman" w:hAnsi="Times New Roman"/>
+          <w:sz w:val="22"/>
+          <w:szCs w:val="22"/>
+        </w:rPr>
+        <w:t xml:space="preserve">by </w:t>
+      </w:r>
+      <w:r>
+        <w:rPr>
+          <w:rFonts w:ascii="Times New Roman" w:hAnsi="Times New Roman"/>
+          <w:sz w:val="22"/>
+          <w:szCs w:val="22"/>
+        </w:rPr>
+        <w:t>multiplying the normalized spectr</w:t>
       </w:r>
       <w:r>
         <w:rPr>
@@ -21730,23 +22076,87 @@
           <w:sz w:val="22"/>
           <w:szCs w:val="22"/>
         </w:rPr>
-        <w:t xml:space="preserve">shows the mean threshold of </w:t>
-      </w:r>
-      <w:r>
-        <w:rPr>
-          <w:rFonts w:ascii="Times New Roman" w:hAnsi="Times New Roman"/>
-          <w:sz w:val="22"/>
-          <w:szCs w:val="22"/>
-        </w:rPr>
-        <w:t>the five observers</w:t>
-      </w:r>
-      <w:r>
-        <w:rPr>
-          <w:rFonts w:ascii="Times New Roman" w:hAnsi="Times New Roman"/>
-          <w:sz w:val="22"/>
-          <w:szCs w:val="22"/>
-        </w:rPr>
-        <w:t xml:space="preserve"> (see Figure S4 for thresholds of all observers)</w:t>
+        <w:t xml:space="preserve">shows </w:t>
+      </w:r>
+      <w:r>
+        <w:rPr>
+          <w:rFonts w:ascii="Times New Roman" w:hAnsi="Times New Roman"/>
+          <w:sz w:val="22"/>
+          <w:szCs w:val="22"/>
+        </w:rPr>
+        <w:t xml:space="preserve">how the </w:t>
+      </w:r>
+      <w:r>
+        <w:rPr>
+          <w:rFonts w:ascii="Times New Roman" w:hAnsi="Times New Roman"/>
+          <w:sz w:val="22"/>
+          <w:szCs w:val="22"/>
+        </w:rPr>
+        <w:t>threshold</w:t>
+      </w:r>
+      <w:r>
+        <w:rPr>
+          <w:rFonts w:ascii="Times New Roman" w:hAnsi="Times New Roman"/>
+          <w:sz w:val="22"/>
+          <w:szCs w:val="22"/>
+        </w:rPr>
+        <w:t>s change as a function of the amount of variation</w:t>
+      </w:r>
+      <w:r>
+        <w:rPr>
+          <w:rFonts w:ascii="Times New Roman" w:hAnsi="Times New Roman"/>
+          <w:sz w:val="22"/>
+          <w:szCs w:val="22"/>
+        </w:rPr>
+        <w:t xml:space="preserve"> in the light source intensity increases. The</w:t>
+      </w:r>
+      <w:r>
+        <w:rPr>
+          <w:rFonts w:ascii="Times New Roman" w:hAnsi="Times New Roman"/>
+          <w:sz w:val="22"/>
+          <w:szCs w:val="22"/>
+        </w:rPr>
+        <w:t xml:space="preserve"> </w:t>
+      </w:r>
+      <w:r>
+        <w:rPr>
+          <w:rFonts w:ascii="Times New Roman" w:hAnsi="Times New Roman"/>
+          <w:sz w:val="22"/>
+          <w:szCs w:val="22"/>
+        </w:rPr>
+        <w:t xml:space="preserve">data is averaged over </w:t>
+      </w:r>
+      <w:r>
+        <w:rPr>
+          <w:rFonts w:ascii="Times New Roman" w:hAnsi="Times New Roman"/>
+          <w:sz w:val="22"/>
+          <w:szCs w:val="22"/>
+        </w:rPr>
+        <w:t>five observers</w:t>
+      </w:r>
+      <w:r>
+        <w:rPr>
+          <w:rFonts w:ascii="Times New Roman" w:hAnsi="Times New Roman"/>
+          <w:sz w:val="22"/>
+          <w:szCs w:val="22"/>
+        </w:rPr>
+        <w:t xml:space="preserve"> (</w:t>
+      </w:r>
+      <w:r>
+        <w:rPr>
+          <w:rFonts w:ascii="Times New Roman" w:hAnsi="Times New Roman"/>
+          <w:sz w:val="22"/>
+          <w:szCs w:val="22"/>
+        </w:rPr>
+        <w:t xml:space="preserve">also see </w:t>
+      </w:r>
+      <w:r>
+        <w:rPr>
+          <w:rFonts w:ascii="Times New Roman" w:hAnsi="Times New Roman"/>
+          <w:sz w:val="22"/>
+          <w:szCs w:val="22"/>
+        </w:rPr>
+        <w:t>Figure S4)</w:t>
       </w:r>
       <w:r>
         <w:rPr>
@@ -21756,7 +22166,6 @@
         </w:rPr>
         <w:t xml:space="preserve">. </w:t>
       </w:r>
-      <w:proofErr w:type="gramStart"/>
       <w:r>
         <w:rPr>
           <w:rFonts w:ascii="Times New Roman" w:hAnsi="Times New Roman"/>
@@ -21765,7 +22174,6 @@
         </w:rPr>
         <w:t>Similar to</w:t>
       </w:r>
-      <w:proofErr w:type="gramEnd"/>
       <w:r>
         <w:rPr>
           <w:rFonts w:ascii="Times New Roman" w:hAnsi="Times New Roman"/>
@@ -21953,16 +22361,7 @@
           <w:sz w:val="22"/>
           <w:szCs w:val="22"/>
         </w:rPr>
-        <w:t xml:space="preserve">This compares well </w:t>
-      </w:r>
-      <w:r>
-        <w:rPr>
-          <w:rFonts w:ascii="Times New Roman" w:hAnsi="Times New Roman"/>
-          <w:sz w:val="22"/>
-          <w:szCs w:val="22"/>
-        </w:rPr>
-        <w:lastRenderedPageBreak/>
-        <w:t xml:space="preserve">with the internal noise obtained from </w:t>
+        <w:t xml:space="preserve">This compares well with the internal noise obtained from </w:t>
       </w:r>
       <w:r>
         <w:rPr>
@@ -22361,7 +22760,7 @@
           <w:sz w:val="22"/>
           <w:szCs w:val="22"/>
         </w:rPr>
-        <w:t xml:space="preserve">six conditions: no variation, achromatic and chromatic variation in the </w:t>
+        <w:t xml:space="preserve">six conditions: no variation, variation in the </w:t>
       </w:r>
       <w:r>
         <w:rPr>
@@ -22396,7 +22795,42 @@
           <w:sz w:val="22"/>
           <w:szCs w:val="22"/>
         </w:rPr>
-        <w:t xml:space="preserve">light source, variation in intensity of light source with fixed background, and simultaneous variation in the intensity of light source and reflectance spectra </w:t>
+        <w:t>light source</w:t>
+      </w:r>
+      <w:r>
+        <w:rPr>
+          <w:sz w:val="22"/>
+          <w:szCs w:val="22"/>
+        </w:rPr>
+        <w:t xml:space="preserve"> for </w:t>
+      </w:r>
+      <w:r>
+        <w:rPr>
+          <w:sz w:val="22"/>
+          <w:szCs w:val="22"/>
+        </w:rPr>
+        <w:t>achromatic and chromatic</w:t>
+      </w:r>
+      <w:r>
+        <w:rPr>
+          <w:sz w:val="22"/>
+          <w:szCs w:val="22"/>
+        </w:rPr>
+        <w:t xml:space="preserve"> background</w:t>
+      </w:r>
+      <w:r>
+        <w:rPr>
+          <w:sz w:val="22"/>
+          <w:szCs w:val="22"/>
+        </w:rPr>
+        <w:t>s</w:t>
+      </w:r>
+      <w:r>
+        <w:rPr>
+          <w:sz w:val="22"/>
+          <w:szCs w:val="22"/>
+        </w:rPr>
+        <w:t xml:space="preserve">, variation in intensity of light source with fixed background, and simultaneous variation in the intensity of light source and reflectance spectra </w:t>
       </w:r>
       <w:r>
         <w:rPr>
@@ -22552,7 +22986,35 @@
           <w:sz w:val="22"/>
           <w:szCs w:val="22"/>
         </w:rPr>
-        <w:t xml:space="preserve">shows the mean threshold of all six observers for these six conditions. </w:t>
+        <w:t>shows the mean</w:t>
+      </w:r>
+      <w:r>
+        <w:rPr>
+          <w:sz w:val="22"/>
+          <w:szCs w:val="22"/>
+        </w:rPr>
+        <w:t xml:space="preserve"> </w:t>
+      </w:r>
+      <w:r>
+        <w:rPr>
+          <w:sz w:val="22"/>
+          <w:szCs w:val="22"/>
+        </w:rPr>
+        <w:t xml:space="preserve">log </w:t>
+      </w:r>
+      <w:r>
+        <w:rPr>
+          <w:sz w:val="22"/>
+          <w:szCs w:val="22"/>
+        </w:rPr>
+        <w:t>squared</w:t>
+      </w:r>
+      <w:r>
+        <w:rPr>
+          <w:sz w:val="22"/>
+          <w:szCs w:val="22"/>
+        </w:rPr>
+        <w:t xml:space="preserve"> threshold of all six observers for these six conditions. </w:t>
       </w:r>
       <w:r>
         <w:rPr>
@@ -22653,7 +23115,7 @@
           <w:sz w:val="22"/>
           <w:szCs w:val="22"/>
         </w:rPr>
-        <w:t xml:space="preserve">Figure </w:t>
+        <w:t>Figure 1</w:t>
       </w:r>
       <w:r>
         <w:rPr>
@@ -22665,53 +23127,10 @@
       </w:r>
       <w:r>
         <w:rPr>
-          <w:color w:val="000000" w:themeColor="text1"/>
-          <w:sz w:val="22"/>
-          <w:szCs w:val="22"/>
-        </w:rPr>
-        <w:t>1</w:t>
-      </w:r>
-      <w:r>
-        <w:rPr>
-          <w:sz w:val="22"/>
-          <w:szCs w:val="22"/>
-        </w:rPr>
-        <w:t xml:space="preserve"> </w:t>
-      </w:r>
-      <w:r>
-        <w:rPr>
-          <w:sz w:val="22"/>
-          <w:szCs w:val="22"/>
-        </w:rPr>
-        <w:t xml:space="preserve">also </w:t>
-      </w:r>
-      <w:r>
-        <w:rPr>
-          <w:sz w:val="22"/>
-          <w:szCs w:val="22"/>
-        </w:rPr>
-        <w:t xml:space="preserve">shows the </w:t>
-      </w:r>
-      <w:r>
-        <w:rPr>
-          <w:sz w:val="22"/>
-          <w:szCs w:val="22"/>
-        </w:rPr>
-        <w:t xml:space="preserve">squared </w:t>
-      </w:r>
-      <w:r>
-        <w:rPr>
-          <w:sz w:val="22"/>
-          <w:szCs w:val="22"/>
-        </w:rPr>
-        <w:t xml:space="preserve">thresholds of the linear receptive model for the six conditions. </w:t>
-      </w:r>
-      <w:r>
-        <w:rPr>
-          <w:sz w:val="22"/>
-          <w:szCs w:val="22"/>
-        </w:rPr>
-        <w:t xml:space="preserve">We used the intrinsic noise and the </w:t>
+          <w:sz w:val="22"/>
+          <w:szCs w:val="22"/>
+        </w:rPr>
+        <w:t xml:space="preserve"> also shows the squared thresholds of the linear receptive model for the six conditions. We used the intrinsic noise and the </w:t>
       </w:r>
       <w:r>
         <w:rPr>
@@ -22777,56 +23196,7 @@
           <w:sz w:val="22"/>
           <w:szCs w:val="22"/>
         </w:rPr>
-        <w:t xml:space="preserve">parameters of the background </w:t>
-      </w:r>
-      <w:r>
-        <w:rPr>
-          <w:sz w:val="22"/>
-          <w:szCs w:val="22"/>
-        </w:rPr>
-        <w:t xml:space="preserve">reflectance </w:t>
-      </w:r>
-      <w:r>
-        <w:rPr>
-          <w:sz w:val="22"/>
-          <w:szCs w:val="22"/>
-        </w:rPr>
-        <w:t xml:space="preserve">variation </w:t>
-      </w:r>
-      <w:r>
-        <w:rPr>
-          <w:sz w:val="22"/>
-          <w:szCs w:val="22"/>
-        </w:rPr>
-        <w:t xml:space="preserve">experiment </w:t>
-      </w:r>
-      <w:r>
-        <w:rPr>
-          <w:sz w:val="22"/>
-          <w:szCs w:val="22"/>
-        </w:rPr>
-        <w:t xml:space="preserve">to estimate the threshold of the LINRF model for the </w:t>
-      </w:r>
-      <w:r>
-        <w:rPr>
-          <w:sz w:val="22"/>
-          <w:szCs w:val="22"/>
-        </w:rPr>
-        <w:t>no-variation condition, background spectra variation conditions</w:t>
-      </w:r>
-      <w:r>
-        <w:rPr>
-          <w:sz w:val="22"/>
-          <w:szCs w:val="22"/>
-        </w:rPr>
-        <w:t>, and the simultaneous variation conditions (Figure 7). For the light intensity variation condition, we used the parameters</w:t>
-      </w:r>
-      <w:r>
-        <w:rPr>
-          <w:sz w:val="22"/>
-          <w:szCs w:val="22"/>
-        </w:rPr>
-        <w:t xml:space="preserve"> of the </w:t>
+        <w:t xml:space="preserve">parameters of the background reflectance variation experiment to estimate the threshold of the linear receptive field model for the no-variation condition, background spectra variation conditions, and the simultaneous variation conditions (Experiment 6, Figure 7). For the light intensity variation condition, we used the parameters of the </w:t>
       </w:r>
       <w:r>
         <w:rPr>
@@ -22857,148 +23227,150 @@
           <w:sz w:val="22"/>
           <w:szCs w:val="22"/>
         </w:rPr>
-        <w:t xml:space="preserve"> </w:t>
-      </w:r>
-      <w:r>
-        <w:rPr>
-          <w:sz w:val="22"/>
-          <w:szCs w:val="22"/>
-        </w:rPr>
-        <w:t>(</w:t>
-      </w:r>
-      <w:r>
-        <w:rPr>
-          <w:sz w:val="22"/>
-          <w:szCs w:val="22"/>
-        </w:rPr>
-        <w:t>Figure 9</w:t>
-      </w:r>
-      <w:r>
-        <w:rPr>
-          <w:sz w:val="22"/>
-          <w:szCs w:val="22"/>
-        </w:rPr>
-        <w:t>)</w:t>
-      </w:r>
-      <w:r>
-        <w:rPr>
-          <w:sz w:val="22"/>
-          <w:szCs w:val="22"/>
-        </w:rPr>
-        <w:t>.</w:t>
+        <w:t xml:space="preserve"> (Experiment 7, Figure 9).</w:t>
       </w:r>
     </w:p>
     <w:p>
       <w:pPr>
         <w:rPr>
+          <w:color w:val="000000" w:themeColor="text1"/>
           <w:sz w:val="22"/>
           <w:szCs w:val="22"/>
         </w:rPr>
       </w:pPr>
-      <w:r>
-        <w:rPr>
-          <w:sz w:val="22"/>
-          <w:szCs w:val="22"/>
-        </w:rPr>
-        <w:t>As expected, the threshold</w:t>
-      </w:r>
-      <w:r>
-        <w:rPr>
-          <w:sz w:val="22"/>
-          <w:szCs w:val="22"/>
-        </w:rPr>
-        <w:t>s</w:t>
-      </w:r>
-      <w:r>
-        <w:rPr>
-          <w:sz w:val="22"/>
-          <w:szCs w:val="22"/>
-        </w:rPr>
-        <w:t xml:space="preserve"> of the linear receptive model are </w:t>
-      </w:r>
-      <w:r>
-        <w:rPr>
-          <w:sz w:val="22"/>
-          <w:szCs w:val="22"/>
-        </w:rPr>
-        <w:t xml:space="preserve">comparable to the </w:t>
-      </w:r>
-      <w:r>
-        <w:rPr>
-          <w:sz w:val="22"/>
-          <w:szCs w:val="22"/>
-        </w:rPr>
-        <w:t xml:space="preserve">measured </w:t>
-      </w:r>
-      <w:r>
-        <w:rPr>
-          <w:sz w:val="22"/>
-          <w:szCs w:val="22"/>
-        </w:rPr>
-        <w:t>threshold of the no-variation condition</w:t>
-      </w:r>
-      <w:r>
-        <w:rPr>
-          <w:sz w:val="22"/>
-          <w:szCs w:val="22"/>
-        </w:rPr>
-        <w:t xml:space="preserve">, </w:t>
-      </w:r>
-      <w:r>
-        <w:rPr>
-          <w:sz w:val="22"/>
-          <w:szCs w:val="22"/>
-        </w:rPr>
-        <w:t>background spectra variation conditions</w:t>
-      </w:r>
-      <w:r>
-        <w:rPr>
-          <w:sz w:val="22"/>
-          <w:szCs w:val="22"/>
-        </w:rPr>
-        <w:t xml:space="preserve">, and the </w:t>
-      </w:r>
-      <w:r>
-        <w:rPr>
-          <w:sz w:val="22"/>
-          <w:szCs w:val="22"/>
-        </w:rPr>
-        <w:t xml:space="preserve">light source intensity variation condition. </w:t>
-      </w:r>
-      <w:r>
-        <w:rPr>
-          <w:sz w:val="22"/>
-          <w:szCs w:val="22"/>
-        </w:rPr>
-        <w:t>T</w:t>
-      </w:r>
-      <w:r>
-        <w:rPr>
-          <w:sz w:val="22"/>
-          <w:szCs w:val="22"/>
-        </w:rPr>
-        <w:t>he</w:t>
-      </w:r>
-      <w:r>
-        <w:rPr>
-          <w:sz w:val="22"/>
-          <w:szCs w:val="22"/>
-        </w:rPr>
-        <w:t xml:space="preserve"> threshold of the</w:t>
-      </w:r>
-      <w:r>
-        <w:rPr>
-          <w:sz w:val="22"/>
-          <w:szCs w:val="22"/>
-        </w:rPr>
-        <w:t xml:space="preserve"> linear receptive field model </w:t>
-      </w:r>
-      <w:r>
-        <w:rPr>
-          <w:sz w:val="22"/>
-          <w:szCs w:val="22"/>
-        </w:rPr>
-        <w:t>for the simultaneous variation condition are comparable to the measured threshold for this condition.</w:t>
+    </w:p>
+    <w:p>
+      <w:pPr>
+        <w:rPr>
+          <w:sz w:val="22"/>
+          <w:szCs w:val="22"/>
+        </w:rPr>
+      </w:pPr>
+      <w:r>
+        <w:rPr>
+          <w:color w:val="000000" w:themeColor="text1"/>
+          <w:sz w:val="22"/>
+          <w:szCs w:val="22"/>
+        </w:rPr>
+        <w:t xml:space="preserve">We can use the linear receptive field model to compare the extrinsic variance of the simultaneous variation condition to the variance of the </w:t>
+      </w:r>
+      <w:r>
+        <w:rPr>
+          <w:color w:val="000000" w:themeColor="text1"/>
+          <w:sz w:val="22"/>
+          <w:szCs w:val="22"/>
+        </w:rPr>
+        <w:t xml:space="preserve">individual </w:t>
+      </w:r>
+      <w:r>
+        <w:rPr>
+          <w:color w:val="000000" w:themeColor="text1"/>
+          <w:sz w:val="22"/>
+          <w:szCs w:val="22"/>
+        </w:rPr>
+        <w:t>var</w:t>
+      </w:r>
+      <w:r>
+        <w:rPr>
+          <w:color w:val="000000" w:themeColor="text1"/>
+          <w:sz w:val="22"/>
+          <w:szCs w:val="22"/>
+        </w:rPr>
+        <w:t>i</w:t>
+      </w:r>
+      <w:r>
+        <w:rPr>
+          <w:color w:val="000000" w:themeColor="text1"/>
+          <w:sz w:val="22"/>
+          <w:szCs w:val="22"/>
+        </w:rPr>
+        <w:t xml:space="preserve">ations. </w:t>
+      </w:r>
+      <w:r>
+        <w:rPr>
+          <w:color w:val="000000" w:themeColor="text1"/>
+          <w:sz w:val="22"/>
+          <w:szCs w:val="22"/>
+        </w:rPr>
+        <w:t xml:space="preserve">According to the </w:t>
+      </w:r>
+      <w:r>
+        <w:rPr>
+          <w:sz w:val="22"/>
+          <w:szCs w:val="22"/>
+        </w:rPr>
+        <w:t>linear receptive model</w:t>
+      </w:r>
+      <w:r>
+        <w:rPr>
+          <w:sz w:val="22"/>
+          <w:szCs w:val="22"/>
+        </w:rPr>
+        <w:t>,</w:t>
+      </w:r>
+      <w:r>
+        <w:rPr>
+          <w:sz w:val="22"/>
+          <w:szCs w:val="22"/>
+        </w:rPr>
+        <w:t xml:space="preserve"> the square of the threshold is proportional to the </w:t>
+      </w:r>
+      <w:r>
+        <w:rPr>
+          <w:sz w:val="22"/>
+          <w:szCs w:val="22"/>
+        </w:rPr>
+        <w:t xml:space="preserve">sum of the </w:t>
+      </w:r>
+      <w:r>
+        <w:rPr>
+          <w:sz w:val="22"/>
+          <w:szCs w:val="22"/>
+        </w:rPr>
+        <w:t xml:space="preserve">variance </w:t>
+      </w:r>
+      <w:r>
+        <w:rPr>
+          <w:sz w:val="22"/>
+          <w:szCs w:val="22"/>
+        </w:rPr>
+        <w:t xml:space="preserve">of </w:t>
+      </w:r>
+      <w:r>
+        <w:rPr>
+          <w:sz w:val="22"/>
+          <w:szCs w:val="22"/>
+        </w:rPr>
+        <w:t xml:space="preserve">observers’ intrinsic noise </w:t>
+      </w:r>
+      <w:r>
+        <w:rPr>
+          <w:sz w:val="22"/>
+          <w:szCs w:val="22"/>
+        </w:rPr>
+        <w:t xml:space="preserve">and the extrinsic variation </w:t>
+      </w:r>
+      <w:r>
+        <w:rPr>
+          <w:sz w:val="22"/>
+          <w:szCs w:val="22"/>
+        </w:rPr>
+        <w:t xml:space="preserve">in the stimuli (Eq. 1). </w:t>
+      </w:r>
+      <w:r>
+        <w:rPr>
+          <w:sz w:val="22"/>
+          <w:szCs w:val="22"/>
+        </w:rPr>
+        <w:t xml:space="preserve">The threshold at the no variation condition provides the estimate of observers’ intrinsic noise </w:t>
+      </w:r>
+      <w:proofErr w:type="spellStart"/>
+      <w:r>
+        <w:rPr>
+          <w:sz w:val="22"/>
+          <w:szCs w:val="22"/>
+        </w:rPr>
+        <w:t>variance.</w:t>
       </w:r>
       <w:r>
         <w:rPr>
@@ -23012,35 +23384,158 @@
           <w:sz w:val="22"/>
           <w:szCs w:val="22"/>
         </w:rPr>
-        <w:t xml:space="preserve">This can be understood as follows. According to the </w:t>
-      </w:r>
-      <w:r>
-        <w:rPr>
-          <w:sz w:val="22"/>
-          <w:szCs w:val="22"/>
-        </w:rPr>
-        <w:t>linear receptive model</w:t>
-      </w:r>
-      <w:r>
-        <w:rPr>
-          <w:sz w:val="22"/>
-          <w:szCs w:val="22"/>
-        </w:rPr>
-        <w:t xml:space="preserve">, the square of the threshold is proportional to the variance in the stimuli. </w:t>
-      </w:r>
-      <w:r>
-        <w:rPr>
-          <w:sz w:val="22"/>
-          <w:szCs w:val="22"/>
-        </w:rPr>
-        <w:t xml:space="preserve">Since the two extrinsic sources of variances are independent of each other, the total variance in the simultaneous condition should be the sum of the variance of the individual conditions. </w:t>
-      </w:r>
-      <w:r>
-        <w:rPr>
-          <w:sz w:val="22"/>
-          <w:szCs w:val="22"/>
-        </w:rPr>
-        <w:t xml:space="preserve">The variance of the extrinsic noise calculated using the LINRF model for the background variation condition </w:t>
+        <w:t>Whe</w:t>
+      </w:r>
+      <w:proofErr w:type="spellEnd"/>
+      <w:r>
+        <w:rPr>
+          <w:sz w:val="22"/>
+          <w:szCs w:val="22"/>
+        </w:rPr>
+        <w:t xml:space="preserve">n </w:t>
+      </w:r>
+      <w:r>
+        <w:rPr>
+          <w:sz w:val="22"/>
+          <w:szCs w:val="22"/>
+        </w:rPr>
+        <w:t xml:space="preserve">extrinsic sources of </w:t>
+      </w:r>
+      <w:r>
+        <w:rPr>
+          <w:sz w:val="22"/>
+          <w:szCs w:val="22"/>
+        </w:rPr>
+        <w:t xml:space="preserve">variation </w:t>
+      </w:r>
+      <w:r>
+        <w:rPr>
+          <w:sz w:val="22"/>
+          <w:szCs w:val="22"/>
+        </w:rPr>
+        <w:t xml:space="preserve">are independent of each other, the total variance </w:t>
+      </w:r>
+      <w:r>
+        <w:rPr>
+          <w:sz w:val="22"/>
+          <w:szCs w:val="22"/>
+        </w:rPr>
+        <w:t xml:space="preserve">of </w:t>
+      </w:r>
+      <w:r>
+        <w:rPr>
+          <w:sz w:val="22"/>
+          <w:szCs w:val="22"/>
+        </w:rPr>
+        <w:t>the simultaneous condition should be the sum of the variance of the individual conditions.</w:t>
+      </w:r>
+      <w:r>
+        <w:rPr>
+          <w:sz w:val="22"/>
+          <w:szCs w:val="22"/>
+        </w:rPr>
+        <w:t xml:space="preserve"> </w:t>
+      </w:r>
+      <w:r>
+        <w:rPr>
+          <w:sz w:val="22"/>
+          <w:szCs w:val="22"/>
+        </w:rPr>
+        <w:t xml:space="preserve">This predicts that the increase in square threshold for simultaneous variation condition </w:t>
+      </w:r>
+      <w:r>
+        <w:rPr>
+          <w:sz w:val="22"/>
+          <w:szCs w:val="22"/>
+        </w:rPr>
+        <w:t>from the no variation condition</w:t>
+      </w:r>
+      <w:r>
+        <w:rPr>
+          <w:sz w:val="22"/>
+          <w:szCs w:val="22"/>
+        </w:rPr>
+        <w:t xml:space="preserve"> </w:t>
+      </w:r>
+      <w:r>
+        <w:rPr>
+          <w:sz w:val="22"/>
+          <w:szCs w:val="22"/>
+        </w:rPr>
+        <w:t>should be equal to the sum of the corresponding increase for the individual variation conditions.</w:t>
+      </w:r>
+    </w:p>
+    <w:p>
+      <w:pPr>
+        <w:rPr>
+          <w:sz w:val="22"/>
+          <w:szCs w:val="22"/>
+        </w:rPr>
+      </w:pPr>
+    </w:p>
+    <w:p>
+      <w:pPr>
+        <w:rPr>
+          <w:sz w:val="22"/>
+          <w:szCs w:val="22"/>
+        </w:rPr>
+      </w:pPr>
+      <w:r>
+        <w:rPr>
+          <w:color w:val="000000" w:themeColor="text1"/>
+          <w:sz w:val="22"/>
+          <w:szCs w:val="22"/>
+        </w:rPr>
+        <w:t xml:space="preserve">Figure 12 </w:t>
+      </w:r>
+      <w:r>
+        <w:rPr>
+          <w:sz w:val="22"/>
+          <w:szCs w:val="22"/>
+        </w:rPr>
+        <w:t>shows the increase in mean squared threshold above the no variation condition. We compare the mean square thresholds of the simultaneous variation condition with the sum of the mean square thresholds of the individual conditions for chromatic and achromatic conditions. The increase in threshold of the simultaneous variation condition is comparable to the sum of the increase in threshold for the individual variations. The p-value of the hypothesis that the mean increase in thresholds for simultaneous variation is equal to sum of the mean increase in the thresholds of light intensity variation and background object reflectance variation are 0.8</w:t>
+      </w:r>
+      <w:r>
+        <w:rPr>
+          <w:sz w:val="22"/>
+          <w:szCs w:val="22"/>
+        </w:rPr>
+        <w:t>6</w:t>
+      </w:r>
+      <w:r>
+        <w:rPr>
+          <w:sz w:val="22"/>
+          <w:szCs w:val="22"/>
+        </w:rPr>
+        <w:t xml:space="preserve"> and 0.</w:t>
+      </w:r>
+      <w:r>
+        <w:rPr>
+          <w:sz w:val="22"/>
+          <w:szCs w:val="22"/>
+        </w:rPr>
+        <w:t>80</w:t>
+      </w:r>
+      <w:r>
+        <w:rPr>
+          <w:sz w:val="22"/>
+          <w:szCs w:val="22"/>
+        </w:rPr>
+        <w:t xml:space="preserve"> for chromatic and achromatic conditions respectively.</w:t>
+      </w:r>
+      <w:r>
+        <w:rPr>
+          <w:sz w:val="22"/>
+          <w:szCs w:val="22"/>
+        </w:rPr>
+        <w:t xml:space="preserve"> </w:t>
+      </w:r>
+      <w:r>
+        <w:rPr>
+          <w:sz w:val="22"/>
+          <w:szCs w:val="22"/>
+        </w:rPr>
+        <w:t xml:space="preserve">We calculated the variance of the extrinsic noise calculated for the background variation condition </w:t>
       </w:r>
       <w:r>
         <w:rPr>
@@ -23129,7 +23624,7 @@
           <w:sz w:val="22"/>
           <w:szCs w:val="22"/>
         </w:rPr>
-        <w:t xml:space="preserve">, light intensity variation condition </w:t>
+        <w:t xml:space="preserve"> and the light intensity variation condition </w:t>
       </w:r>
       <w:r>
         <w:rPr>
@@ -23218,14 +23713,21 @@
           <w:sz w:val="22"/>
           <w:szCs w:val="22"/>
         </w:rPr>
-        <w:t xml:space="preserve">. The sum of these variances (0.0032) is close to the variance estimated for the images in the </w:t>
-      </w:r>
-      <w:r>
-        <w:rPr>
-          <w:sz w:val="22"/>
-          <w:szCs w:val="22"/>
-        </w:rPr>
-        <w:t xml:space="preserve">simultaneous variation condition </w:t>
+        <w:t xml:space="preserve">. </w:t>
+      </w:r>
+      <w:r>
+        <w:rPr>
+          <w:sz w:val="22"/>
+          <w:szCs w:val="22"/>
+        </w:rPr>
+        <w:t xml:space="preserve">As expected, the </w:t>
+      </w:r>
+      <w:r>
+        <w:rPr>
+          <w:sz w:val="22"/>
+          <w:szCs w:val="22"/>
+        </w:rPr>
+        <w:t xml:space="preserve">variance of the simultaneous variation condition </w:t>
       </w:r>
       <w:r>
         <w:rPr>
@@ -23307,28 +23809,14 @@
           <w:sz w:val="22"/>
           <w:szCs w:val="22"/>
         </w:rPr>
-        <w:t xml:space="preserve">) </w:t>
-      </w:r>
-      <w:r>
-        <w:rPr>
-          <w:sz w:val="22"/>
-          <w:szCs w:val="22"/>
-        </w:rPr>
-        <w:t>is 0.0033.</w:t>
-      </w:r>
-      <w:r>
-        <w:rPr>
-          <w:sz w:val="22"/>
-          <w:szCs w:val="22"/>
-        </w:rPr>
-        <w:t xml:space="preserve"> </w:t>
-      </w:r>
-      <w:r>
-        <w:rPr>
-          <w:sz w:val="22"/>
-          <w:szCs w:val="22"/>
-        </w:rPr>
-        <w:t>This predicts that the increase in square threshold from the no variation condition for simultaneous variation condition should be equal to the sum of the corresponding increase for the individual variation conditions.</w:t>
+        <w:t xml:space="preserve">), which </w:t>
+      </w:r>
+      <w:r>
+        <w:rPr>
+          <w:sz w:val="22"/>
+          <w:szCs w:val="22"/>
+        </w:rPr>
+        <w:t>is 0.0033, is comparable to the sum of individual variances (0.0032).</w:t>
       </w:r>
     </w:p>
     <w:p>
@@ -23342,45 +23830,6 @@
     <w:p>
       <w:pPr>
         <w:rPr>
-          <w:sz w:val="22"/>
-          <w:szCs w:val="22"/>
-        </w:rPr>
-      </w:pPr>
-      <w:r>
-        <w:rPr>
-          <w:color w:val="000000" w:themeColor="text1"/>
-          <w:sz w:val="22"/>
-          <w:szCs w:val="22"/>
-        </w:rPr>
-        <w:t xml:space="preserve">Figure 12 </w:t>
-      </w:r>
-      <w:r>
-        <w:rPr>
-          <w:sz w:val="22"/>
-          <w:szCs w:val="22"/>
-        </w:rPr>
-        <w:t>shows the increase in mean squared threshold above the no variation condition. We compare the mean square thresholds of the simultaneous variation condition with the sum of the mean square thresholds of the individual conditions for chromatic and achromatic conditions. The increase in threshold of the simultaneous variation condition is comparable to the sum of the increase in threshold for the individual variations. The p-value of the hypothesis that the mean increase in thresholds for simultaneous variation is equal to sum of the mean increase in the thresholds of light intensity variation and background object reflectance variation are 0.80 and 0.71 for chromatic and achromatic conditions respectively.</w:t>
-      </w:r>
-    </w:p>
-    <w:p>
-      <w:pPr>
-        <w:rPr>
-          <w:sz w:val="22"/>
-          <w:szCs w:val="22"/>
-        </w:rPr>
-      </w:pPr>
-    </w:p>
-    <w:p>
-      <w:pPr>
-        <w:rPr>
-          <w:sz w:val="22"/>
-          <w:szCs w:val="22"/>
-        </w:rPr>
-      </w:pPr>
-    </w:p>
-    <w:p>
-      <w:pPr>
-        <w:rPr>
           <w:b/>
           <w:bCs/>
           <w:sz w:val="22"/>
@@ -23471,7 +23920,14 @@
           <w:sz w:val="22"/>
           <w:szCs w:val="22"/>
         </w:rPr>
-        <w:t xml:space="preserve">variability in the proximal signal to the visual system, the </w:t>
+        <w:t xml:space="preserve">variability in the proximal signal to the visual system, the visual system provides a relatively stable representation of object lightness. </w:t>
+      </w:r>
+      <w:r>
+        <w:rPr>
+          <w:sz w:val="22"/>
+          <w:szCs w:val="22"/>
+        </w:rPr>
+        <w:t xml:space="preserve">We measured human observers’ threshold of discriminating two objects based on their lightness as a function of amount of </w:t>
       </w:r>
       <w:r>
         <w:rPr>
@@ -23479,14 +23935,7 @@
           <w:szCs w:val="22"/>
         </w:rPr>
         <w:lastRenderedPageBreak/>
-        <w:t xml:space="preserve">visual system provides a relatively stable representation of object lightness. </w:t>
-      </w:r>
-      <w:r>
-        <w:rPr>
-          <w:sz w:val="22"/>
-          <w:szCs w:val="22"/>
-        </w:rPr>
-        <w:t xml:space="preserve">We measured human observers’ threshold of discriminating two objects based on their lightness as a function of amount of variability in the </w:t>
+        <w:t xml:space="preserve">variability in the </w:t>
       </w:r>
       <w:r>
         <w:rPr>

</xml_diff>

<commit_message>
updated figure and captions
</commit_message>
<xml_diff>
--- a/writeup/draft_3.docx
+++ b/writeup/draft_3.docx
@@ -10376,16 +10376,7 @@
           <w:szCs w:val="22"/>
           <w:shd w:val="clear" w:color="auto" w:fill="FFFFFF"/>
         </w:rPr>
-        <w:t>as per the experimental condition</w:t>
-      </w:r>
-      <w:r>
-        <w:rPr>
-          <w:rFonts w:ascii="Times New Roman" w:hAnsi="Times New Roman"/>
-          <w:sz w:val="22"/>
-          <w:szCs w:val="22"/>
-          <w:shd w:val="clear" w:color="auto" w:fill="FFFFFF"/>
-        </w:rPr>
-        <w:t xml:space="preserve">, </w:t>
+        <w:t xml:space="preserve">as per the experimental condition, </w:t>
       </w:r>
       <w:r>
         <w:rPr>
@@ -15523,15 +15514,7 @@
           <w:sz w:val="22"/>
           <w:szCs w:val="22"/>
         </w:rPr>
-        <w:t>0;</w:t>
-      </w:r>
-      <w:r>
-        <w:rPr>
-          <w:rFonts w:ascii="Times New Roman" w:hAnsi="Times New Roman"/>
-          <w:sz w:val="22"/>
-          <w:szCs w:val="22"/>
-        </w:rPr>
-        <w:t xml:space="preserve"> </w:t>
+        <w:t xml:space="preserve">0; </w:t>
       </w:r>
       <w:r>
         <w:rPr>
@@ -19041,19 +19024,7 @@
                 <w:sz w:val="22"/>
                 <w:szCs w:val="22"/>
               </w:rPr>
-              <m:t>e0</m:t>
-            </m:r>
-            <m:r>
-              <m:rPr>
-                <m:sty m:val="p"/>
-              </m:rPr>
-              <w:rPr>
-                <w:rStyle w:val="None"/>
-                <w:rFonts w:ascii="Cambria Math" w:hAnsi="Cambria Math" w:cs="Times New Roman"/>
-                <w:sz w:val="22"/>
-                <w:szCs w:val="22"/>
-              </w:rPr>
-              <m:t>,B</m:t>
+              <m:t>e0,B</m:t>
             </m:r>
           </m:sub>
           <m:sup>
@@ -19853,19 +19824,7 @@
                 <w:sz w:val="22"/>
                 <w:szCs w:val="22"/>
               </w:rPr>
-              <m:t>ri</m:t>
-            </m:r>
-            <m:r>
-              <m:rPr>
-                <m:sty m:val="p"/>
-              </m:rPr>
-              <w:rPr>
-                <w:rStyle w:val="None"/>
-                <w:rFonts w:ascii="Cambria Math" w:hAnsi="Cambria Math" w:cs="Times New Roman"/>
-                <w:sz w:val="22"/>
-                <w:szCs w:val="22"/>
-              </w:rPr>
-              <m:t>,L</m:t>
+              <m:t>ri,L</m:t>
             </m:r>
           </m:sub>
           <m:sup>
@@ -20068,19 +20027,7 @@
                 <w:sz w:val="22"/>
                 <w:szCs w:val="22"/>
               </w:rPr>
-              <m:t>ri</m:t>
-            </m:r>
-            <m:r>
-              <m:rPr>
-                <m:sty m:val="p"/>
-              </m:rPr>
-              <w:rPr>
-                <w:rStyle w:val="None"/>
-                <w:rFonts w:ascii="Cambria Math" w:hAnsi="Cambria Math" w:cs="Times New Roman"/>
-                <w:sz w:val="22"/>
-                <w:szCs w:val="22"/>
-              </w:rPr>
-              <m:t>,L</m:t>
+              <m:t>ri,L</m:t>
             </m:r>
           </m:sub>
           <m:sup>
@@ -23090,15 +23037,7 @@
           <w:sz w:val="22"/>
           <w:szCs w:val="22"/>
         </w:rPr>
-        <w:t>square</w:t>
-      </w:r>
-      <w:r>
-        <w:rPr>
-          <w:rFonts w:ascii="Times New Roman" w:hAnsi="Times New Roman"/>
-          <w:sz w:val="22"/>
-          <w:szCs w:val="22"/>
-        </w:rPr>
-        <w:t xml:space="preserve">d </w:t>
+        <w:t xml:space="preserve">squared </w:t>
       </w:r>
       <w:r>
         <w:rPr>
@@ -24249,14 +24188,7 @@
           <w:sz w:val="22"/>
           <w:szCs w:val="22"/>
         </w:rPr>
-        <w:t xml:space="preserve"> square</w:t>
-      </w:r>
-      <w:r>
-        <w:rPr>
-          <w:sz w:val="22"/>
-          <w:szCs w:val="22"/>
-        </w:rPr>
-        <w:t>d</w:t>
+        <w:t xml:space="preserve"> squared</w:t>
       </w:r>
       <w:r>
         <w:rPr>
@@ -24277,21 +24209,7 @@
           <w:sz w:val="22"/>
           <w:szCs w:val="22"/>
         </w:rPr>
-        <w:t xml:space="preserve">the </w:t>
-      </w:r>
-      <w:r>
-        <w:rPr>
-          <w:sz w:val="22"/>
-          <w:szCs w:val="22"/>
-        </w:rPr>
-        <w:t>variance</w:t>
-      </w:r>
-      <w:r>
-        <w:rPr>
-          <w:sz w:val="22"/>
-          <w:szCs w:val="22"/>
-        </w:rPr>
-        <w:t xml:space="preserve"> of the </w:t>
+        <w:t xml:space="preserve">the variance of the </w:t>
       </w:r>
       <w:r>
         <w:rPr>
@@ -24473,14 +24391,7 @@
           <w:sz w:val="22"/>
           <w:szCs w:val="22"/>
         </w:rPr>
-        <w:t>variation</w:t>
-      </w:r>
-      <w:r>
-        <w:rPr>
-          <w:sz w:val="22"/>
-          <w:szCs w:val="22"/>
-        </w:rPr>
-        <w:t>s</w:t>
+        <w:t>variations</w:t>
       </w:r>
       <w:r>
         <w:rPr>
@@ -25206,21 +25117,7 @@
           <w:sz w:val="22"/>
           <w:szCs w:val="22"/>
         </w:rPr>
-        <w:t xml:space="preserve">Further, for simultaneous variation of these properties the effects added linearly, resulting in the variance of the </w:t>
-      </w:r>
-      <w:r>
-        <w:rPr>
-          <w:sz w:val="22"/>
-          <w:szCs w:val="22"/>
-        </w:rPr>
-        <w:t>simultaneous variation</w:t>
-      </w:r>
-      <w:r>
-        <w:rPr>
-          <w:sz w:val="22"/>
-          <w:szCs w:val="22"/>
-        </w:rPr>
-        <w:t xml:space="preserve"> to be equal to the sum of the variance of the individual variations.</w:t>
+        <w:t>Further, for simultaneous variation of these properties the effects added linearly, resulting in the variance of the simultaneous variation to be equal to the sum of the variance of the individual variations.</w:t>
       </w:r>
     </w:p>
     <w:p>
@@ -25384,35 +25281,7 @@
           <w:sz w:val="22"/>
           <w:szCs w:val="22"/>
         </w:rPr>
-        <w:t>F</w:t>
-      </w:r>
-      <w:r>
-        <w:rPr>
-          <w:sz w:val="22"/>
-          <w:szCs w:val="22"/>
-        </w:rPr>
-        <w:t xml:space="preserve">or the </w:t>
-      </w:r>
-      <w:r>
-        <w:rPr>
-          <w:sz w:val="22"/>
-          <w:szCs w:val="22"/>
-        </w:rPr>
-        <w:t xml:space="preserve">spectral </w:t>
-      </w:r>
-      <w:r>
-        <w:rPr>
-          <w:sz w:val="22"/>
-          <w:szCs w:val="22"/>
-        </w:rPr>
-        <w:t>variabilities studied in this work</w:t>
-      </w:r>
-      <w:r>
-        <w:rPr>
-          <w:sz w:val="22"/>
-          <w:szCs w:val="22"/>
-        </w:rPr>
-        <w:t>,</w:t>
+        <w:t>For the spectral variabilities studied in this work,</w:t>
       </w:r>
       <w:r>
         <w:rPr>
@@ -25468,14 +25337,7 @@
           <w:sz w:val="22"/>
           <w:szCs w:val="22"/>
         </w:rPr>
-        <w:t>observers’</w:t>
-      </w:r>
-      <w:r>
-        <w:rPr>
-          <w:sz w:val="22"/>
-          <w:szCs w:val="22"/>
-        </w:rPr>
-        <w:t xml:space="preserve"> </w:t>
+        <w:t xml:space="preserve">observers’ </w:t>
       </w:r>
       <w:r>
         <w:rPr>
@@ -25531,14 +25393,7 @@
           <w:sz w:val="22"/>
           <w:szCs w:val="22"/>
         </w:rPr>
-        <w:t xml:space="preserve">variances </w:t>
-      </w:r>
-      <w:r>
-        <w:rPr>
-          <w:sz w:val="22"/>
-          <w:szCs w:val="22"/>
-        </w:rPr>
-        <w:t xml:space="preserve">in observers’ </w:t>
+        <w:t xml:space="preserve">variances in observers’ </w:t>
       </w:r>
       <w:r>
         <w:rPr>
@@ -25668,14 +25523,7 @@
           <w:sz w:val="22"/>
           <w:szCs w:val="22"/>
         </w:rPr>
-        <w:t>squared</w:t>
-      </w:r>
-      <w:r>
-        <w:rPr>
-          <w:sz w:val="22"/>
-          <w:szCs w:val="22"/>
-        </w:rPr>
-        <w:t xml:space="preserve"> </w:t>
+        <w:t xml:space="preserve">squared </w:t>
       </w:r>
       <w:r>
         <w:rPr>
@@ -25724,14 +25572,7 @@
           <w:sz w:val="22"/>
           <w:szCs w:val="22"/>
         </w:rPr>
-        <w:t>squared</w:t>
-      </w:r>
-      <w:r>
-        <w:rPr>
-          <w:sz w:val="22"/>
-          <w:szCs w:val="22"/>
-        </w:rPr>
-        <w:t xml:space="preserve"> </w:t>
+        <w:t xml:space="preserve">squared </w:t>
       </w:r>
       <w:r>
         <w:rPr>
@@ -36879,7 +36720,72 @@
           <w:sz w:val="22"/>
           <w:szCs w:val="22"/>
         </w:rPr>
-        <w:t>Figure 1:</w:t>
+        <w:t xml:space="preserve">Figure 1: (a) Psychophysical task. </w:t>
+      </w:r>
+      <w:r>
+        <w:rPr>
+          <w:sz w:val="22"/>
+          <w:szCs w:val="22"/>
+        </w:rPr>
+        <w:t xml:space="preserve">On every trial of the experiment, human observers viewed two images, a standard </w:t>
+      </w:r>
+      <w:proofErr w:type="gramStart"/>
+      <w:r>
+        <w:rPr>
+          <w:sz w:val="22"/>
+          <w:szCs w:val="22"/>
+        </w:rPr>
+        <w:t>image</w:t>
+      </w:r>
+      <w:proofErr w:type="gramEnd"/>
+      <w:r>
+        <w:rPr>
+          <w:sz w:val="22"/>
+          <w:szCs w:val="22"/>
+        </w:rPr>
+        <w:t xml:space="preserve"> and a comparison image</w:t>
+      </w:r>
+      <w:r>
+        <w:rPr>
+          <w:sz w:val="22"/>
+          <w:szCs w:val="22"/>
+        </w:rPr>
+        <w:t>,</w:t>
+      </w:r>
+      <w:r>
+        <w:rPr>
+          <w:sz w:val="22"/>
+          <w:szCs w:val="22"/>
+        </w:rPr>
+        <w:t xml:space="preserve"> and indicated the image in which the spherical target object at the center of the image was lighter. The images were computer graphics renderings of 3D scenes. They were displayed on a color calibrated monitor. This panel shows examples of standard and comparison images. The reflectance spectrum of the target object was spectrally flat, and the target object appeared gray. The reflectance of the target object in the standard image was held fixed and it changed for the comparison image. In this panel, the target object in the comparison image is lighter. We measured the fraction of times the observers chose the target object in the comparison image to be lighter as a function of the lightness of the target object in the comparison image. Fraction comparison chosen data was used to determine </w:t>
+      </w:r>
+      <w:r>
+        <w:rPr>
+          <w:sz w:val="22"/>
+          <w:szCs w:val="22"/>
+        </w:rPr>
+        <w:t>lightness</w:t>
+      </w:r>
+      <w:r>
+        <w:rPr>
+          <w:sz w:val="22"/>
+          <w:szCs w:val="22"/>
+        </w:rPr>
+        <w:t xml:space="preserve"> discrimination threshold (Figure 2). We studied how the </w:t>
+      </w:r>
+      <w:r>
+        <w:rPr>
+          <w:sz w:val="22"/>
+          <w:szCs w:val="22"/>
+        </w:rPr>
+        <w:t xml:space="preserve">lightness </w:t>
+      </w:r>
+      <w:r>
+        <w:rPr>
+          <w:sz w:val="22"/>
+          <w:szCs w:val="22"/>
+        </w:rPr>
+        <w:t xml:space="preserve">discrimination thresholds changed as the trial-to-trial variability in the reflectance spectra of the background objects and the intensity of the light sources increased. </w:t>
       </w:r>
       <w:r>
         <w:rPr>
@@ -36888,6 +36794,13 @@
           <w:sz w:val="22"/>
           <w:szCs w:val="22"/>
         </w:rPr>
+        <w:t>(b)</w:t>
+      </w:r>
+      <w:r>
+        <w:rPr>
+          <w:sz w:val="22"/>
+          <w:szCs w:val="22"/>
+        </w:rPr>
         <w:t xml:space="preserve"> </w:t>
       </w:r>
       <w:r>
@@ -36897,331 +36810,6 @@
           <w:sz w:val="22"/>
           <w:szCs w:val="22"/>
         </w:rPr>
-        <w:t xml:space="preserve">(a) </w:t>
-      </w:r>
-      <w:r>
-        <w:rPr>
-          <w:b/>
-          <w:bCs/>
-          <w:sz w:val="22"/>
-          <w:szCs w:val="22"/>
-        </w:rPr>
-        <w:t>Psychophysical task</w:t>
-      </w:r>
-      <w:r>
-        <w:rPr>
-          <w:b/>
-          <w:bCs/>
-          <w:sz w:val="22"/>
-          <w:szCs w:val="22"/>
-        </w:rPr>
-        <w:t xml:space="preserve">. </w:t>
-      </w:r>
-      <w:r>
-        <w:rPr>
-          <w:sz w:val="22"/>
-          <w:szCs w:val="22"/>
-        </w:rPr>
-        <w:t>On every trial of the experiment, human observers viewed two images</w:t>
-      </w:r>
-      <w:r>
-        <w:rPr>
-          <w:sz w:val="22"/>
-          <w:szCs w:val="22"/>
-        </w:rPr>
-        <w:t xml:space="preserve">, a standard </w:t>
-      </w:r>
-      <w:proofErr w:type="gramStart"/>
-      <w:r>
-        <w:rPr>
-          <w:sz w:val="22"/>
-          <w:szCs w:val="22"/>
-        </w:rPr>
-        <w:t>image</w:t>
-      </w:r>
-      <w:proofErr w:type="gramEnd"/>
-      <w:r>
-        <w:rPr>
-          <w:sz w:val="22"/>
-          <w:szCs w:val="22"/>
-        </w:rPr>
-        <w:t xml:space="preserve"> and a comparison image</w:t>
-      </w:r>
-      <w:r>
-        <w:rPr>
-          <w:sz w:val="22"/>
-          <w:szCs w:val="22"/>
-        </w:rPr>
-        <w:t>,</w:t>
-      </w:r>
-      <w:r>
-        <w:rPr>
-          <w:sz w:val="22"/>
-          <w:szCs w:val="22"/>
-        </w:rPr>
-        <w:t xml:space="preserve"> and indicated the image in which the spherical target object at the center of the image was lighter. </w:t>
-      </w:r>
-      <w:r>
-        <w:rPr>
-          <w:sz w:val="22"/>
-          <w:szCs w:val="22"/>
-        </w:rPr>
-        <w:t xml:space="preserve">The images were computer graphics renderings of 3D scenes. They were displayed on a color calibrated monitor. </w:t>
-      </w:r>
-      <w:r>
-        <w:rPr>
-          <w:sz w:val="22"/>
-          <w:szCs w:val="22"/>
-        </w:rPr>
-        <w:t>Th</w:t>
-      </w:r>
-      <w:r>
-        <w:rPr>
-          <w:sz w:val="22"/>
-          <w:szCs w:val="22"/>
-        </w:rPr>
-        <w:t>is</w:t>
-      </w:r>
-      <w:r>
-        <w:rPr>
-          <w:sz w:val="22"/>
-          <w:szCs w:val="22"/>
-        </w:rPr>
-        <w:t xml:space="preserve"> panel</w:t>
-      </w:r>
-      <w:r>
-        <w:rPr>
-          <w:sz w:val="22"/>
-          <w:szCs w:val="22"/>
-        </w:rPr>
-        <w:t xml:space="preserve"> shows ex</w:t>
-      </w:r>
-      <w:r>
-        <w:rPr>
-          <w:sz w:val="22"/>
-          <w:szCs w:val="22"/>
-        </w:rPr>
-        <w:t xml:space="preserve">amples of standard and comparison images. </w:t>
-      </w:r>
-      <w:r>
-        <w:rPr>
-          <w:sz w:val="22"/>
-          <w:szCs w:val="22"/>
-        </w:rPr>
-        <w:t xml:space="preserve">The reflectance spectrum of the target object was spectrally </w:t>
-      </w:r>
-      <w:r>
-        <w:rPr>
-          <w:sz w:val="22"/>
-          <w:szCs w:val="22"/>
-        </w:rPr>
-        <w:t>flat,</w:t>
-      </w:r>
-      <w:r>
-        <w:rPr>
-          <w:sz w:val="22"/>
-          <w:szCs w:val="22"/>
-        </w:rPr>
-        <w:t xml:space="preserve"> and the target object appeared gray. </w:t>
-      </w:r>
-      <w:r>
-        <w:rPr>
-          <w:sz w:val="22"/>
-          <w:szCs w:val="22"/>
-        </w:rPr>
-        <w:t>The reflectance of the target object in the standard image was held fixed and it changed for the comparison image.</w:t>
-      </w:r>
-      <w:r>
-        <w:rPr>
-          <w:sz w:val="22"/>
-          <w:szCs w:val="22"/>
-        </w:rPr>
-        <w:t xml:space="preserve"> </w:t>
-      </w:r>
-      <w:r>
-        <w:rPr>
-          <w:sz w:val="22"/>
-          <w:szCs w:val="22"/>
-        </w:rPr>
-        <w:t xml:space="preserve">In </w:t>
-      </w:r>
-      <w:r>
-        <w:rPr>
-          <w:sz w:val="22"/>
-          <w:szCs w:val="22"/>
-        </w:rPr>
-        <w:t>this panel</w:t>
-      </w:r>
-      <w:r>
-        <w:rPr>
-          <w:sz w:val="22"/>
-          <w:szCs w:val="22"/>
-        </w:rPr>
-        <w:t xml:space="preserve">, the target </w:t>
-      </w:r>
-      <w:r>
-        <w:rPr>
-          <w:sz w:val="22"/>
-          <w:szCs w:val="22"/>
-        </w:rPr>
-        <w:t xml:space="preserve">object </w:t>
-      </w:r>
-      <w:r>
-        <w:rPr>
-          <w:sz w:val="22"/>
-          <w:szCs w:val="22"/>
-        </w:rPr>
-        <w:t xml:space="preserve">in the comparison image is lighter. </w:t>
-      </w:r>
-      <w:r>
-        <w:rPr>
-          <w:sz w:val="22"/>
-          <w:szCs w:val="22"/>
-        </w:rPr>
-        <w:t xml:space="preserve">We measured the fraction of times the observers chose the </w:t>
-      </w:r>
-      <w:r>
-        <w:rPr>
-          <w:sz w:val="22"/>
-          <w:szCs w:val="22"/>
-        </w:rPr>
-        <w:t xml:space="preserve">target object in the </w:t>
-      </w:r>
-      <w:r>
-        <w:rPr>
-          <w:sz w:val="22"/>
-          <w:szCs w:val="22"/>
-        </w:rPr>
-        <w:t xml:space="preserve">comparison </w:t>
-      </w:r>
-      <w:r>
-        <w:rPr>
-          <w:sz w:val="22"/>
-          <w:szCs w:val="22"/>
-        </w:rPr>
-        <w:t xml:space="preserve">image </w:t>
-      </w:r>
-      <w:r>
-        <w:rPr>
-          <w:sz w:val="22"/>
-          <w:szCs w:val="22"/>
-        </w:rPr>
-        <w:t xml:space="preserve">to be lighter as a function of the lightness of the target object in the comparison image. Fraction comparison chosen data was used to determine </w:t>
-      </w:r>
-      <w:r>
-        <w:rPr>
-          <w:sz w:val="22"/>
-          <w:szCs w:val="22"/>
-        </w:rPr>
-        <w:t>lightness</w:t>
-      </w:r>
-      <w:r>
-        <w:rPr>
-          <w:sz w:val="22"/>
-          <w:szCs w:val="22"/>
-        </w:rPr>
-        <w:t xml:space="preserve"> </w:t>
-      </w:r>
-      <w:r>
-        <w:rPr>
-          <w:sz w:val="22"/>
-          <w:szCs w:val="22"/>
-        </w:rPr>
-        <w:t xml:space="preserve">discrimination threshold (Figure 2). </w:t>
-      </w:r>
-      <w:r>
-        <w:rPr>
-          <w:sz w:val="22"/>
-          <w:szCs w:val="22"/>
-        </w:rPr>
-        <w:t xml:space="preserve">We studied </w:t>
-      </w:r>
-      <w:r>
-        <w:rPr>
-          <w:sz w:val="22"/>
-          <w:szCs w:val="22"/>
-        </w:rPr>
-        <w:t xml:space="preserve">how the </w:t>
-      </w:r>
-      <w:r>
-        <w:rPr>
-          <w:sz w:val="22"/>
-          <w:szCs w:val="22"/>
-        </w:rPr>
-        <w:t xml:space="preserve">lightness </w:t>
-      </w:r>
-      <w:r>
-        <w:rPr>
-          <w:sz w:val="22"/>
-          <w:szCs w:val="22"/>
-        </w:rPr>
-        <w:t xml:space="preserve">discrimination thresholds changed as the trial-to-trial variability in the reflectance spectra of the background objects and </w:t>
-      </w:r>
-      <w:r>
-        <w:rPr>
-          <w:sz w:val="22"/>
-          <w:szCs w:val="22"/>
-        </w:rPr>
-        <w:t xml:space="preserve">the </w:t>
-      </w:r>
-      <w:r>
-        <w:rPr>
-          <w:sz w:val="22"/>
-          <w:szCs w:val="22"/>
-        </w:rPr>
-        <w:t xml:space="preserve">intensity of the </w:t>
-      </w:r>
-      <w:r>
-        <w:rPr>
-          <w:sz w:val="22"/>
-          <w:szCs w:val="22"/>
-        </w:rPr>
-        <w:t xml:space="preserve">light sources </w:t>
-      </w:r>
-      <w:r>
-        <w:rPr>
-          <w:sz w:val="22"/>
-          <w:szCs w:val="22"/>
-        </w:rPr>
-        <w:t>increased</w:t>
-      </w:r>
-      <w:r>
-        <w:rPr>
-          <w:sz w:val="22"/>
-          <w:szCs w:val="22"/>
-        </w:rPr>
-        <w:t>.</w:t>
-      </w:r>
-      <w:r>
-        <w:rPr>
-          <w:sz w:val="22"/>
-          <w:szCs w:val="22"/>
-        </w:rPr>
-        <w:t xml:space="preserve"> </w:t>
-      </w:r>
-      <w:r>
-        <w:rPr>
-          <w:b/>
-          <w:bCs/>
-          <w:sz w:val="22"/>
-          <w:szCs w:val="22"/>
-        </w:rPr>
-        <w:t>(b)</w:t>
-      </w:r>
-      <w:r>
-        <w:rPr>
-          <w:sz w:val="22"/>
-          <w:szCs w:val="22"/>
-        </w:rPr>
-        <w:t xml:space="preserve"> </w:t>
-      </w:r>
-      <w:r>
-        <w:rPr>
-          <w:b/>
-          <w:bCs/>
-          <w:sz w:val="22"/>
-          <w:szCs w:val="22"/>
-        </w:rPr>
         <w:t>Trial sequence:</w:t>
       </w:r>
       <w:r>
@@ -37229,14 +36817,7 @@
           <w:sz w:val="22"/>
           <w:szCs w:val="22"/>
         </w:rPr>
-        <w:t xml:space="preserve"> </w:t>
-      </w:r>
-      <w:r>
-        <w:rPr>
-          <w:sz w:val="22"/>
-          <w:szCs w:val="22"/>
-        </w:rPr>
-        <w:t>R</w:t>
+        <w:t xml:space="preserve"> R</w:t>
       </w:r>
       <w:r>
         <w:rPr>
@@ -37251,49 +36832,7 @@
           <w:sz w:val="22"/>
           <w:szCs w:val="22"/>
         </w:rPr>
-        <w:t xml:space="preserve"> indicates the </w:t>
-      </w:r>
-      <w:r>
-        <w:rPr>
-          <w:sz w:val="22"/>
-          <w:szCs w:val="22"/>
-        </w:rPr>
-        <w:t>recording of the observer</w:t>
-      </w:r>
-      <w:r>
-        <w:rPr>
-          <w:sz w:val="22"/>
-          <w:szCs w:val="22"/>
-        </w:rPr>
-        <w:t>’</w:t>
-      </w:r>
-      <w:r>
-        <w:rPr>
-          <w:sz w:val="22"/>
-          <w:szCs w:val="22"/>
-        </w:rPr>
-        <w:t xml:space="preserve">s response </w:t>
-      </w:r>
-      <w:r>
-        <w:rPr>
-          <w:sz w:val="22"/>
-          <w:szCs w:val="22"/>
-        </w:rPr>
-        <w:t>for</w:t>
-      </w:r>
-      <w:r>
-        <w:rPr>
-          <w:sz w:val="22"/>
-          <w:szCs w:val="22"/>
-        </w:rPr>
-        <w:t xml:space="preserve"> </w:t>
-      </w:r>
-      <w:r>
-        <w:rPr>
-          <w:sz w:val="22"/>
-          <w:szCs w:val="22"/>
-        </w:rPr>
-        <w:t>the (N-</w:t>
+        <w:t xml:space="preserve"> indicates the recording of the observer’s response for the (N-</w:t>
       </w:r>
       <w:proofErr w:type="gramStart"/>
       <w:r>
@@ -37319,14 +36858,7 @@
           <w:sz w:val="22"/>
           <w:szCs w:val="22"/>
         </w:rPr>
-        <w:t xml:space="preserve"> trial.</w:t>
-      </w:r>
-      <w:r>
-        <w:rPr>
-          <w:sz w:val="22"/>
-          <w:szCs w:val="22"/>
-        </w:rPr>
-        <w:t xml:space="preserve"> The N</w:t>
+        <w:t xml:space="preserve"> trial. The N</w:t>
       </w:r>
       <w:r>
         <w:rPr>
@@ -37367,14 +36899,7 @@
           <w:sz w:val="22"/>
           <w:szCs w:val="22"/>
         </w:rPr>
-        <w:t xml:space="preserve"> trial (Inter Trial Interval, ITI = 250ms). </w:t>
-      </w:r>
-      <w:r>
-        <w:rPr>
-          <w:sz w:val="22"/>
-          <w:szCs w:val="22"/>
-        </w:rPr>
-        <w:t>In the N</w:t>
+        <w:t xml:space="preserve"> trial (Inter Trial Interval, ITI = 250ms). In the N</w:t>
       </w:r>
       <w:r>
         <w:rPr>
@@ -37389,119 +36914,7 @@
           <w:sz w:val="22"/>
           <w:szCs w:val="22"/>
         </w:rPr>
-        <w:t xml:space="preserve"> trial, t</w:t>
-      </w:r>
-      <w:r>
-        <w:rPr>
-          <w:sz w:val="22"/>
-          <w:szCs w:val="22"/>
-        </w:rPr>
-        <w:t xml:space="preserve">he standard and comparison images are </w:t>
-      </w:r>
-      <w:r>
-        <w:rPr>
-          <w:sz w:val="22"/>
-          <w:szCs w:val="22"/>
-        </w:rPr>
-        <w:t xml:space="preserve">presented </w:t>
-      </w:r>
-      <w:r>
-        <w:rPr>
-          <w:sz w:val="22"/>
-          <w:szCs w:val="22"/>
-        </w:rPr>
-        <w:t>for 250ms each with a 250ms inter stimulus interval (ISI) in between the two images.</w:t>
-      </w:r>
-      <w:r>
-        <w:rPr>
-          <w:sz w:val="22"/>
-          <w:szCs w:val="22"/>
-        </w:rPr>
-        <w:t xml:space="preserve"> The order of the standard and comparison images </w:t>
-      </w:r>
-      <w:r>
-        <w:rPr>
-          <w:sz w:val="22"/>
-          <w:szCs w:val="22"/>
-        </w:rPr>
-        <w:t>is</w:t>
-      </w:r>
-      <w:r>
-        <w:rPr>
-          <w:sz w:val="22"/>
-          <w:szCs w:val="22"/>
-        </w:rPr>
-        <w:t xml:space="preserve"> chosen </w:t>
-      </w:r>
-      <w:r>
-        <w:rPr>
-          <w:sz w:val="22"/>
-          <w:szCs w:val="22"/>
-        </w:rPr>
-        <w:t xml:space="preserve">in </w:t>
-      </w:r>
-      <w:r>
-        <w:rPr>
-          <w:sz w:val="22"/>
-          <w:szCs w:val="22"/>
-        </w:rPr>
-        <w:t>pseudorandom</w:t>
-      </w:r>
-      <w:r>
-        <w:rPr>
-          <w:sz w:val="22"/>
-          <w:szCs w:val="22"/>
-        </w:rPr>
-        <w:t xml:space="preserve"> order</w:t>
-      </w:r>
-      <w:r>
-        <w:rPr>
-          <w:sz w:val="22"/>
-          <w:szCs w:val="22"/>
-        </w:rPr>
-        <w:t>.</w:t>
-      </w:r>
-      <w:r>
-        <w:rPr>
-          <w:sz w:val="22"/>
-          <w:szCs w:val="22"/>
-        </w:rPr>
-        <w:t xml:space="preserve"> </w:t>
-      </w:r>
-      <w:r>
-        <w:rPr>
-          <w:sz w:val="22"/>
-          <w:szCs w:val="22"/>
-        </w:rPr>
-        <w:t>The observer records their choice by pressing a button on a gamepad after both images have been presented and removed from the screen. The observer</w:t>
-      </w:r>
-      <w:r>
-        <w:rPr>
-          <w:sz w:val="22"/>
-          <w:szCs w:val="22"/>
-        </w:rPr>
-        <w:t>s</w:t>
-      </w:r>
-      <w:r>
-        <w:rPr>
-          <w:sz w:val="22"/>
-          <w:szCs w:val="22"/>
-        </w:rPr>
-        <w:t xml:space="preserve"> could take as long as they wish before making </w:t>
-      </w:r>
-      <w:r>
-        <w:rPr>
-          <w:sz w:val="22"/>
-          <w:szCs w:val="22"/>
-        </w:rPr>
-        <w:t xml:space="preserve">their choice. </w:t>
-      </w:r>
-      <w:r>
-        <w:rPr>
-          <w:sz w:val="22"/>
-          <w:szCs w:val="22"/>
-        </w:rPr>
-        <w:t>The recording of their choice is indicated by R</w:t>
+        <w:t xml:space="preserve"> trial, the standard and comparison images are presented for 250ms each with a 250ms inter stimulus interval (ISI) in between the two images. The order of the standard and comparison images is chosen in pseudorandom order. The observer records their choice by pressing a button on a gamepad after both images have been presented and removed from the screen. The observers could take as long as they wish before making their choice. The recording of their choice is indicated by R</w:t>
       </w:r>
       <w:r>
         <w:rPr>
@@ -37542,51 +36955,14 @@
           <w:sz w:val="22"/>
           <w:szCs w:val="22"/>
         </w:rPr>
-        <w:t>Figure 2: Psychometric function</w:t>
-      </w:r>
-      <w:r>
-        <w:rPr>
-          <w:b/>
-          <w:bCs/>
-          <w:sz w:val="22"/>
-          <w:szCs w:val="22"/>
-        </w:rPr>
-        <w:t xml:space="preserve">: </w:t>
-      </w:r>
-      <w:r>
-        <w:rPr>
-          <w:sz w:val="22"/>
-          <w:szCs w:val="22"/>
-        </w:rPr>
-        <w:t xml:space="preserve">We recorded the proportion of times the observers chose the target in the comparison image to be lighter as a function of the LRF of the target object in the comparison image. </w:t>
-      </w:r>
-      <w:r>
-        <w:rPr>
-          <w:sz w:val="22"/>
-          <w:szCs w:val="22"/>
-        </w:rPr>
-        <w:t xml:space="preserve">We collected 30 responses each at 11 linearly spaced values of the comparison image target object LRF in the range [0.35, 0.45]. </w:t>
-      </w:r>
-      <w:r>
-        <w:rPr>
-          <w:sz w:val="22"/>
-          <w:szCs w:val="22"/>
-        </w:rPr>
-        <w:t xml:space="preserve">The LRF of </w:t>
-      </w:r>
-      <w:r>
-        <w:rPr>
-          <w:sz w:val="22"/>
-          <w:szCs w:val="22"/>
-        </w:rPr>
-        <w:t xml:space="preserve">the target object in the </w:t>
-      </w:r>
-      <w:r>
-        <w:rPr>
-          <w:sz w:val="22"/>
-          <w:szCs w:val="22"/>
-        </w:rPr>
-        <w:t>standard image</w:t>
+        <w:t xml:space="preserve">Figure 2: Psychometric function: </w:t>
+      </w:r>
+      <w:r>
+        <w:rPr>
+          <w:sz w:val="22"/>
+          <w:szCs w:val="22"/>
+        </w:rPr>
+        <w:t>We recorded the proportion of times the observers chose the target in the comparison image to be lighter as a function of the LRF of the target object in the comparison image. We collected 30 responses each at 11 linearly spaced values of the comparison image target object LRF in the range [0.35, 0.45]. The LRF of the target object in the standard image</w:t>
       </w:r>
       <w:r>
         <w:rPr>
@@ -37600,91 +36976,7 @@
           <w:sz w:val="22"/>
           <w:szCs w:val="22"/>
         </w:rPr>
-        <w:t>0</w:t>
-      </w:r>
-      <w:r>
-        <w:rPr>
-          <w:sz w:val="22"/>
-          <w:szCs w:val="22"/>
-        </w:rPr>
-        <w:t>.4</w:t>
-      </w:r>
-      <w:r>
-        <w:rPr>
-          <w:sz w:val="22"/>
-          <w:szCs w:val="22"/>
-        </w:rPr>
-        <w:t>0</w:t>
-      </w:r>
-      <w:r>
-        <w:rPr>
-          <w:sz w:val="22"/>
-          <w:szCs w:val="22"/>
-        </w:rPr>
-        <w:t xml:space="preserve">. </w:t>
-      </w:r>
-      <w:r>
-        <w:rPr>
-          <w:sz w:val="22"/>
-          <w:szCs w:val="22"/>
-        </w:rPr>
-        <w:t xml:space="preserve">The LRF of the target object in the comparison image was chosen in a pseudorandom order. </w:t>
-      </w:r>
-      <w:r>
-        <w:rPr>
-          <w:sz w:val="22"/>
-          <w:szCs w:val="22"/>
-        </w:rPr>
-        <w:t xml:space="preserve">The proportion comparison chosen data was fit by a cumulative normal distribution using maximum likelihood methods. </w:t>
-      </w:r>
-      <w:r>
-        <w:rPr>
-          <w:sz w:val="22"/>
-          <w:szCs w:val="22"/>
-        </w:rPr>
-        <w:t xml:space="preserve">The guess rate and lapse rate were constrained to be equal and restricted to be in the range [0, 0.05]. The threshold was measured as the difference between the LRF at proportion comparison chosen </w:t>
-      </w:r>
-      <w:r>
-        <w:rPr>
-          <w:sz w:val="22"/>
-          <w:szCs w:val="22"/>
-        </w:rPr>
-        <w:t>equal to 0.76 and 0.5</w:t>
-      </w:r>
-      <w:r>
-        <w:rPr>
-          <w:sz w:val="22"/>
-          <w:szCs w:val="22"/>
-        </w:rPr>
-        <w:t>0</w:t>
-      </w:r>
-      <w:r>
-        <w:rPr>
-          <w:sz w:val="22"/>
-          <w:szCs w:val="22"/>
-        </w:rPr>
-        <w:t xml:space="preserve"> as obtained from the cumulative normal fit. This figure shows the data for observer 0003 </w:t>
-      </w:r>
-      <w:r>
-        <w:rPr>
-          <w:sz w:val="22"/>
-          <w:szCs w:val="22"/>
-        </w:rPr>
-        <w:t xml:space="preserve">in the </w:t>
-      </w:r>
-      <w:r>
-        <w:rPr>
-          <w:sz w:val="22"/>
-          <w:szCs w:val="22"/>
-        </w:rPr>
-        <w:t>second</w:t>
-      </w:r>
-      <w:r>
-        <w:rPr>
-          <w:sz w:val="22"/>
-          <w:szCs w:val="22"/>
-        </w:rPr>
-        <w:t xml:space="preserve"> block of </w:t>
+        <w:t xml:space="preserve">0.40. The LRF of the target object in the comparison image was chosen in a pseudorandom order. The proportion comparison chosen data was fit by a cumulative normal distribution using maximum likelihood methods. The guess rate and lapse rate were constrained to be equal and restricted to be in the range [0, 0.05]. The threshold was measured as the difference between the LRF at proportion comparison chosen equal to 0.76 and 0.50 as obtained from the cumulative normal fit. This figure shows the data for observer 0003 in the second block of </w:t>
       </w:r>
       <w:r>
         <w:rPr>
@@ -37712,14 +37004,7 @@
           <w:sz w:val="22"/>
           <w:szCs w:val="22"/>
         </w:rPr>
-        <w:t xml:space="preserve"> for the no variation </w:t>
-      </w:r>
-      <w:r>
-        <w:rPr>
-          <w:sz w:val="22"/>
-          <w:szCs w:val="22"/>
-        </w:rPr>
-        <w:t>(</w:t>
+        <w:t xml:space="preserve"> for the no variation (</w:t>
       </w:r>
       <m:oMath>
         <m:sSup>
@@ -37776,84 +37061,23 @@
           <w:sz w:val="22"/>
           <w:szCs w:val="22"/>
         </w:rPr>
-        <w:t>)</w:t>
-      </w:r>
-      <w:r>
-        <w:rPr>
-          <w:sz w:val="22"/>
-          <w:szCs w:val="22"/>
-        </w:rPr>
-        <w:t xml:space="preserve"> condition.</w:t>
-      </w:r>
-      <w:r>
-        <w:rPr>
-          <w:sz w:val="22"/>
-          <w:szCs w:val="22"/>
-        </w:rPr>
-        <w:t xml:space="preserve"> </w:t>
-      </w:r>
-      <w:r>
-        <w:rPr>
-          <w:sz w:val="22"/>
-          <w:szCs w:val="22"/>
-        </w:rPr>
-        <w:t>The discrimination threshold was 0.02</w:t>
-      </w:r>
-      <w:r>
-        <w:rPr>
-          <w:sz w:val="22"/>
-          <w:szCs w:val="22"/>
-        </w:rPr>
-        <w:t>08</w:t>
-      </w:r>
-      <w:r>
-        <w:rPr>
-          <w:sz w:val="22"/>
-          <w:szCs w:val="22"/>
-        </w:rPr>
-        <w:t xml:space="preserve">. The point of subjective equality (PSE, the </w:t>
-      </w:r>
-      <w:r>
-        <w:rPr>
-          <w:sz w:val="22"/>
-          <w:szCs w:val="22"/>
-        </w:rPr>
-        <w:t>LRF at which proportion comparison chosen is 0.5</w:t>
-      </w:r>
-      <w:r>
-        <w:rPr>
-          <w:sz w:val="22"/>
-          <w:szCs w:val="22"/>
-        </w:rPr>
-        <w:t xml:space="preserve">) was </w:t>
-      </w:r>
-      <w:r>
-        <w:rPr>
-          <w:sz w:val="22"/>
-          <w:szCs w:val="22"/>
-        </w:rPr>
-        <w:t>0.4</w:t>
-      </w:r>
-      <w:r>
-        <w:rPr>
-          <w:sz w:val="22"/>
-          <w:szCs w:val="22"/>
-        </w:rPr>
-        <w:t>09</w:t>
-      </w:r>
-      <w:r>
-        <w:rPr>
-          <w:sz w:val="22"/>
-          <w:szCs w:val="22"/>
-        </w:rPr>
-        <w:t>.</w:t>
-      </w:r>
-      <w:r>
-        <w:rPr>
-          <w:sz w:val="22"/>
-          <w:szCs w:val="22"/>
-        </w:rPr>
-        <w:t xml:space="preserve"> The lapse rate for this fit was 0.00.</w:t>
+        <w:t>) condition. The discrimination threshold was 0.0208. The point of subjective equality (PSE, the LRF at which proportion co</w:t>
+      </w:r>
+      <w:proofErr w:type="spellStart"/>
+      <w:r>
+        <w:rPr>
+          <w:sz w:val="22"/>
+          <w:szCs w:val="22"/>
+        </w:rPr>
+        <w:t>mparison</w:t>
+      </w:r>
+      <w:proofErr w:type="spellEnd"/>
+      <w:r>
+        <w:rPr>
+          <w:sz w:val="22"/>
+          <w:szCs w:val="22"/>
+        </w:rPr>
+        <w:t xml:space="preserve"> chosen is 0.5) was 0.409. The lapse rate for this fit was 0.00.</w:t>
       </w:r>
       <w:r>
         <w:rPr>
@@ -37887,7 +37111,7 @@
           <w:sz w:val="22"/>
           <w:szCs w:val="22"/>
         </w:rPr>
-        <w:t>Figure 3:</w:t>
+        <w:t xml:space="preserve">Figure 3: Background </w:t>
       </w:r>
       <w:r>
         <w:rPr>
@@ -37896,7 +37120,7 @@
           <w:sz w:val="22"/>
           <w:szCs w:val="22"/>
         </w:rPr>
-        <w:t xml:space="preserve"> </w:t>
+        <w:t>o</w:t>
       </w:r>
       <w:r>
         <w:rPr>
@@ -37905,7 +37129,7 @@
           <w:sz w:val="22"/>
           <w:szCs w:val="22"/>
         </w:rPr>
-        <w:t xml:space="preserve">Background </w:t>
+        <w:t xml:space="preserve">bject </w:t>
       </w:r>
       <w:r>
         <w:rPr>
@@ -37914,7 +37138,7 @@
           <w:sz w:val="22"/>
           <w:szCs w:val="22"/>
         </w:rPr>
-        <w:t>o</w:t>
+        <w:t>r</w:t>
       </w:r>
       <w:r>
         <w:rPr>
@@ -37923,7 +37147,7 @@
           <w:sz w:val="22"/>
           <w:szCs w:val="22"/>
         </w:rPr>
-        <w:t xml:space="preserve">bject </w:t>
+        <w:t xml:space="preserve">eflectance </w:t>
       </w:r>
       <w:r>
         <w:rPr>
@@ -37932,7 +37156,7 @@
           <w:sz w:val="22"/>
           <w:szCs w:val="22"/>
         </w:rPr>
-        <w:t>r</w:t>
+        <w:t>v</w:t>
       </w:r>
       <w:r>
         <w:rPr>
@@ -37941,50 +37165,15 @@
           <w:sz w:val="22"/>
           <w:szCs w:val="22"/>
         </w:rPr>
-        <w:t xml:space="preserve">eflectance </w:t>
-      </w:r>
-      <w:r>
-        <w:rPr>
-          <w:b/>
-          <w:bCs/>
-          <w:sz w:val="22"/>
-          <w:szCs w:val="22"/>
-        </w:rPr>
-        <w:t>v</w:t>
-      </w:r>
-      <w:r>
-        <w:rPr>
-          <w:b/>
-          <w:bCs/>
-          <w:sz w:val="22"/>
-          <w:szCs w:val="22"/>
-        </w:rPr>
-        <w:t>ariation:</w:t>
-      </w:r>
-      <w:r>
-        <w:rPr>
-          <w:b/>
-          <w:bCs/>
-          <w:sz w:val="22"/>
-          <w:szCs w:val="22"/>
-        </w:rPr>
-        <w:t xml:space="preserve"> </w:t>
-      </w:r>
-      <w:r>
-        <w:rPr>
-          <w:rStyle w:val="None"/>
-          <w:sz w:val="22"/>
-          <w:szCs w:val="22"/>
-        </w:rPr>
-        <w:t>We studied two types of variations</w:t>
-      </w:r>
-      <w:r>
-        <w:rPr>
-          <w:rStyle w:val="None"/>
-          <w:sz w:val="22"/>
-          <w:szCs w:val="22"/>
-        </w:rPr>
-        <w:t xml:space="preserve"> in the </w:t>
+        <w:t xml:space="preserve">ariation: </w:t>
+      </w:r>
+      <w:r>
+        <w:rPr>
+          <w:rStyle w:val="None"/>
+          <w:sz w:val="22"/>
+          <w:szCs w:val="22"/>
+        </w:rPr>
+        <w:t xml:space="preserve">We studied two types of variations in the </w:t>
       </w:r>
       <w:r>
         <w:rPr>
@@ -37999,47 +37188,7 @@
           <w:sz w:val="22"/>
           <w:szCs w:val="22"/>
         </w:rPr>
-        <w:t xml:space="preserve">: chromatic </w:t>
-      </w:r>
-      <w:r>
-        <w:rPr>
-          <w:rStyle w:val="None"/>
-          <w:sz w:val="22"/>
-          <w:szCs w:val="22"/>
-        </w:rPr>
-        <w:t xml:space="preserve">variation </w:t>
-      </w:r>
-      <w:r>
-        <w:rPr>
-          <w:rStyle w:val="None"/>
-          <w:sz w:val="22"/>
-          <w:szCs w:val="22"/>
-        </w:rPr>
-        <w:t>and achromatic</w:t>
-      </w:r>
-      <w:r>
-        <w:rPr>
-          <w:rStyle w:val="None"/>
-          <w:sz w:val="22"/>
-          <w:szCs w:val="22"/>
-        </w:rPr>
-        <w:t xml:space="preserve"> variation</w:t>
-      </w:r>
-      <w:r>
-        <w:rPr>
-          <w:rStyle w:val="None"/>
-          <w:sz w:val="22"/>
-          <w:szCs w:val="22"/>
-        </w:rPr>
-        <w:t xml:space="preserve">. In chromatic variation, the reflectance spectra could take any shape, and the objects varied in their luminance and chromaticity. In achromatic variation, the reflectance spectra were </w:t>
-      </w:r>
-      <w:r>
-        <w:rPr>
-          <w:rStyle w:val="None"/>
-          <w:sz w:val="22"/>
-          <w:szCs w:val="22"/>
-        </w:rPr>
-        <w:t>spectra</w:t>
+        <w:t>: chromatic variation and achromatic variation. In chromatic variation, the reflectance spectra could take any shape, and the objects varied in their luminance and chromaticity. In achromatic variation, the reflectance spectra were spectra</w:t>
       </w:r>
       <w:r>
         <w:rPr>
@@ -38055,47 +37204,15 @@
           <w:sz w:val="22"/>
           <w:szCs w:val="22"/>
         </w:rPr>
-        <w:t xml:space="preserve"> </w:t>
-      </w:r>
-      <w:r>
-        <w:rPr>
-          <w:rStyle w:val="None"/>
-          <w:sz w:val="22"/>
-          <w:szCs w:val="22"/>
-        </w:rPr>
-        <w:t>flat</w:t>
-      </w:r>
-      <w:r>
-        <w:rPr>
-          <w:rStyle w:val="None"/>
-          <w:sz w:val="22"/>
-          <w:szCs w:val="22"/>
-        </w:rPr>
-        <w:t>, and</w:t>
-      </w:r>
-      <w:r>
-        <w:rPr>
-          <w:rStyle w:val="None"/>
-          <w:sz w:val="22"/>
-          <w:szCs w:val="22"/>
-        </w:rPr>
-        <w:t xml:space="preserve"> </w:t>
-      </w:r>
-      <w:r>
-        <w:rPr>
-          <w:rStyle w:val="None"/>
-          <w:sz w:val="22"/>
-          <w:szCs w:val="22"/>
-        </w:rPr>
-        <w:t>t</w:t>
-      </w:r>
-      <w:r>
-        <w:rPr>
-          <w:rStyle w:val="None"/>
-          <w:sz w:val="22"/>
-          <w:szCs w:val="22"/>
-        </w:rPr>
-        <w:t>he objects</w:t>
+        <w:t xml:space="preserve"> flat</w:t>
+      </w:r>
+      <w:r>
+        <w:rPr>
+          <w:rStyle w:val="None"/>
+          <w:sz w:val="22"/>
+          <w:szCs w:val="22"/>
+        </w:rPr>
+        <w:t>, and the objects</w:t>
       </w:r>
       <w:r>
         <w:rPr>
@@ -38110,152 +37227,23 @@
           <w:sz w:val="22"/>
           <w:szCs w:val="22"/>
         </w:rPr>
-        <w:t xml:space="preserve">The </w:t>
-      </w:r>
-      <w:r>
-        <w:rPr>
-          <w:sz w:val="22"/>
-          <w:szCs w:val="22"/>
-        </w:rPr>
-        <w:t xml:space="preserve">spectra </w:t>
-      </w:r>
-      <w:r>
-        <w:rPr>
-          <w:sz w:val="22"/>
-          <w:szCs w:val="22"/>
-        </w:rPr>
-        <w:t>w</w:t>
-      </w:r>
-      <w:r>
-        <w:rPr>
-          <w:sz w:val="22"/>
-          <w:szCs w:val="22"/>
-        </w:rPr>
-        <w:t>ere</w:t>
-      </w:r>
-      <w:r>
-        <w:rPr>
-          <w:sz w:val="22"/>
-          <w:szCs w:val="22"/>
-        </w:rPr>
-        <w:t xml:space="preserve"> chosen from a multivariate normal distribution</w:t>
-      </w:r>
-      <w:r>
-        <w:rPr>
-          <w:sz w:val="22"/>
-          <w:szCs w:val="22"/>
-        </w:rPr>
-        <w:t xml:space="preserve"> that modeled the statistics of natural reflectance spectra</w:t>
-      </w:r>
-      <w:r>
-        <w:rPr>
-          <w:sz w:val="22"/>
-          <w:szCs w:val="22"/>
-        </w:rPr>
-        <w:t>.</w:t>
-      </w:r>
-      <w:r>
-        <w:rPr>
-          <w:sz w:val="22"/>
-          <w:szCs w:val="22"/>
-        </w:rPr>
-        <w:t xml:space="preserve"> </w:t>
-      </w:r>
-      <w:r>
-        <w:rPr>
-          <w:rStyle w:val="None"/>
-          <w:sz w:val="22"/>
-          <w:szCs w:val="22"/>
-        </w:rPr>
-        <w:t xml:space="preserve">The variation in the reflectance spectra was controlled by multiplying the covariance matrix of the distribution with a scalar. </w:t>
-      </w:r>
-      <w:r>
-        <w:rPr>
-          <w:rStyle w:val="None"/>
-          <w:sz w:val="22"/>
-          <w:szCs w:val="22"/>
-        </w:rPr>
-        <w:t>We generated images</w:t>
-      </w:r>
-      <w:r>
-        <w:rPr>
-          <w:rStyle w:val="None"/>
-          <w:sz w:val="22"/>
-          <w:szCs w:val="22"/>
-        </w:rPr>
-        <w:t xml:space="preserve"> at six </w:t>
-      </w:r>
-      <w:r>
-        <w:rPr>
-          <w:rStyle w:val="None"/>
-          <w:sz w:val="22"/>
-          <w:szCs w:val="22"/>
-        </w:rPr>
-        <w:t xml:space="preserve">logarithmically spaced values </w:t>
-      </w:r>
-      <w:r>
-        <w:rPr>
-          <w:rStyle w:val="None"/>
-          <w:sz w:val="22"/>
-          <w:szCs w:val="22"/>
-        </w:rPr>
-        <w:t xml:space="preserve">of the covariance scalar for chromatic variation and at three </w:t>
-      </w:r>
-      <w:r>
-        <w:rPr>
-          <w:rStyle w:val="None"/>
-          <w:sz w:val="22"/>
-          <w:szCs w:val="22"/>
-        </w:rPr>
-        <w:t xml:space="preserve">values </w:t>
-      </w:r>
-      <w:r>
-        <w:rPr>
-          <w:rStyle w:val="None"/>
-          <w:sz w:val="22"/>
-          <w:szCs w:val="22"/>
-        </w:rPr>
-        <w:t xml:space="preserve">for achromatic variations. The figure shows five typical images for each of these nine conditions. </w:t>
-      </w:r>
-      <w:r>
-        <w:rPr>
-          <w:rStyle w:val="None"/>
-          <w:sz w:val="22"/>
-          <w:szCs w:val="22"/>
-        </w:rPr>
-        <w:t xml:space="preserve">For each condition we generated 1100 images, 100 images at </w:t>
-      </w:r>
-      <w:r>
-        <w:rPr>
-          <w:rStyle w:val="None"/>
-          <w:sz w:val="22"/>
-          <w:szCs w:val="22"/>
-        </w:rPr>
-        <w:t xml:space="preserve">11 linearly spaced value of </w:t>
-      </w:r>
-      <w:r>
-        <w:rPr>
-          <w:rStyle w:val="None"/>
-          <w:sz w:val="22"/>
-          <w:szCs w:val="22"/>
-        </w:rPr>
-        <w:t>target object LRF in the range [0.35, 0.45].</w:t>
-      </w:r>
-      <w:r>
-        <w:rPr>
-          <w:rStyle w:val="None"/>
-          <w:sz w:val="22"/>
-          <w:szCs w:val="22"/>
-        </w:rPr>
-        <w:t xml:space="preserve"> The </w:t>
-      </w:r>
-      <w:r>
-        <w:rPr>
-          <w:rStyle w:val="None"/>
-          <w:sz w:val="22"/>
-          <w:szCs w:val="22"/>
-        </w:rPr>
-        <w:t>target object in each image in the figure is at LRF = 0.4.</w:t>
+        <w:t xml:space="preserve">The spectra were chosen from a multivariate normal distribution that modeled the statistics of natural reflectance spectra. </w:t>
+      </w:r>
+      <w:r>
+        <w:rPr>
+          <w:rStyle w:val="None"/>
+          <w:sz w:val="22"/>
+          <w:szCs w:val="22"/>
+        </w:rPr>
+        <w:t>The variation in the reflectance spectra was controlled by multiplying the covariance matrix of the distribution with a scalar. We generated images</w:t>
+      </w:r>
+      <w:r>
+        <w:rPr>
+          <w:rStyle w:val="None"/>
+          <w:sz w:val="22"/>
+          <w:szCs w:val="22"/>
+        </w:rPr>
+        <w:t xml:space="preserve"> at six logarithmically spaced values of the covariance scalar for chromatic variation and at three values of the covariance scalar for achromatic variations. The figure shows five typical images for each of these nine conditions. For each condition we generated 1100 images, 100 images at 11 linearly spaced value of target object LRF in the range [0.35, 0.45]. The target object in each image in the figure is at LRF = 0.4.</w:t>
       </w:r>
     </w:p>
     <w:p>
@@ -38353,7 +37341,16 @@
           <w:sz w:val="22"/>
           <w:szCs w:val="22"/>
         </w:rPr>
-        <w:t>with a scalar sampled from a log uniform distribution in the range [1</w:t>
+        <w:t xml:space="preserve">with a scalar sampled from a log uniform distribution in the </w:t>
+      </w:r>
+      <w:r>
+        <w:rPr>
+          <w:rStyle w:val="None"/>
+          <w:sz w:val="22"/>
+          <w:szCs w:val="22"/>
+        </w:rPr>
+        <w:lastRenderedPageBreak/>
+        <w:t>range [1</w:t>
       </w:r>
       <w:r>
         <w:rPr>
@@ -38447,7 +37444,6 @@
             <w:sz w:val="22"/>
             <w:szCs w:val="22"/>
           </w:rPr>
-          <w:lastRenderedPageBreak/>
           <m:t>δ</m:t>
         </m:r>
       </m:oMath>
@@ -38783,7 +37779,7 @@
           <w:sz w:val="22"/>
           <w:szCs w:val="22"/>
         </w:rPr>
-        <w:t xml:space="preserve"> </w:t>
+        <w:t xml:space="preserve"> Psychometric functions for </w:t>
       </w:r>
       <w:r>
         <w:rPr>
@@ -38792,7 +37788,7 @@
           <w:sz w:val="22"/>
           <w:szCs w:val="22"/>
         </w:rPr>
-        <w:t xml:space="preserve">Psychometric functions for </w:t>
+        <w:t>o</w:t>
       </w:r>
       <w:r>
         <w:rPr>
@@ -38801,7 +37797,7 @@
           <w:sz w:val="22"/>
           <w:szCs w:val="22"/>
         </w:rPr>
-        <w:t>o</w:t>
+        <w:t xml:space="preserve">bserver </w:t>
       </w:r>
       <w:r>
         <w:rPr>
@@ -38810,12 +37806,59 @@
           <w:sz w:val="22"/>
           <w:szCs w:val="22"/>
         </w:rPr>
+        <w:t>0003 for background reflectance variation experiment:</w:t>
+      </w:r>
+      <w:r>
+        <w:rPr>
+          <w:sz w:val="22"/>
+          <w:szCs w:val="22"/>
+        </w:rPr>
+        <w:t xml:space="preserve"> </w:t>
+      </w:r>
+      <w:r>
+        <w:rPr>
+          <w:sz w:val="22"/>
+          <w:szCs w:val="22"/>
+        </w:rPr>
+        <w:t xml:space="preserve">We measured the proportion comparison chosen data for the nine conditions separately in three blocks for each observer. </w:t>
+      </w:r>
+      <w:r>
+        <w:rPr>
+          <w:sz w:val="22"/>
+          <w:szCs w:val="22"/>
+        </w:rPr>
+        <w:t>The data for each block was fit with a cumulative normal to obtain the discrimination threshold</w:t>
+      </w:r>
+      <w:r>
+        <w:rPr>
+          <w:sz w:val="22"/>
+          <w:szCs w:val="22"/>
+        </w:rPr>
+        <w:t>s</w:t>
+      </w:r>
+      <w:r>
+        <w:rPr>
+          <w:sz w:val="22"/>
+          <w:szCs w:val="22"/>
+        </w:rPr>
+        <w:t xml:space="preserve"> (see Figure 2). Each panel plots the measured values and the cumulative fit to the proportion comparison data for each of the three blocks, for </w:t>
+      </w:r>
+      <w:r>
+        <w:rPr>
+          <w:sz w:val="22"/>
+          <w:szCs w:val="22"/>
+        </w:rPr>
+        <w:t>o</w:t>
+      </w:r>
+      <w:r>
+        <w:rPr>
+          <w:sz w:val="22"/>
+          <w:szCs w:val="22"/>
+        </w:rPr>
         <w:t xml:space="preserve">bserver </w:t>
       </w:r>
       <w:r>
         <w:rPr>
-          <w:b/>
-          <w:bCs/>
           <w:sz w:val="22"/>
           <w:szCs w:val="22"/>
         </w:rPr>
@@ -38823,93 +37866,6 @@
       </w:r>
       <w:r>
         <w:rPr>
-          <w:b/>
-          <w:bCs/>
-          <w:sz w:val="22"/>
-          <w:szCs w:val="22"/>
-        </w:rPr>
-        <w:t xml:space="preserve"> </w:t>
-      </w:r>
-      <w:r>
-        <w:rPr>
-          <w:b/>
-          <w:bCs/>
-          <w:sz w:val="22"/>
-          <w:szCs w:val="22"/>
-        </w:rPr>
-        <w:t>for</w:t>
-      </w:r>
-      <w:r>
-        <w:rPr>
-          <w:b/>
-          <w:bCs/>
-          <w:sz w:val="22"/>
-          <w:szCs w:val="22"/>
-        </w:rPr>
-        <w:t xml:space="preserve"> background reflectance variation</w:t>
-      </w:r>
-      <w:r>
-        <w:rPr>
-          <w:b/>
-          <w:bCs/>
-          <w:sz w:val="22"/>
-          <w:szCs w:val="22"/>
-        </w:rPr>
-        <w:t xml:space="preserve"> experiment</w:t>
-      </w:r>
-      <w:r>
-        <w:rPr>
-          <w:b/>
-          <w:bCs/>
-          <w:sz w:val="22"/>
-          <w:szCs w:val="22"/>
-        </w:rPr>
-        <w:t>:</w:t>
-      </w:r>
-      <w:r>
-        <w:rPr>
-          <w:sz w:val="22"/>
-          <w:szCs w:val="22"/>
-        </w:rPr>
-        <w:t xml:space="preserve"> </w:t>
-      </w:r>
-      <w:r>
-        <w:rPr>
-          <w:sz w:val="22"/>
-          <w:szCs w:val="22"/>
-        </w:rPr>
-        <w:t xml:space="preserve">We measured the proportion comparison chosen data for the nine conditions separately in three blocks for each observer. </w:t>
-      </w:r>
-      <w:r>
-        <w:rPr>
-          <w:sz w:val="22"/>
-          <w:szCs w:val="22"/>
-        </w:rPr>
-        <w:t xml:space="preserve">The data for each block was fit with a cumulative normal to obtain the discrimination threshold (see Figure 2). Each panel plots the measured values and the cumulative fit to the proportion comparison data for each of the three blocks, for </w:t>
-      </w:r>
-      <w:r>
-        <w:rPr>
-          <w:sz w:val="22"/>
-          <w:szCs w:val="22"/>
-        </w:rPr>
-        <w:t>o</w:t>
-      </w:r>
-      <w:r>
-        <w:rPr>
-          <w:sz w:val="22"/>
-          <w:szCs w:val="22"/>
-        </w:rPr>
-        <w:t xml:space="preserve">bserver </w:t>
-      </w:r>
-      <w:r>
-        <w:rPr>
-          <w:sz w:val="22"/>
-          <w:szCs w:val="22"/>
-        </w:rPr>
-        <w:t>0003</w:t>
-      </w:r>
-      <w:r>
-        <w:rPr>
           <w:sz w:val="22"/>
           <w:szCs w:val="22"/>
         </w:rPr>
@@ -38920,287 +37876,21 @@
           <w:sz w:val="22"/>
           <w:szCs w:val="22"/>
         </w:rPr>
-        <w:t xml:space="preserve"> The </w:t>
-      </w:r>
-      <w:r>
-        <w:rPr>
-          <w:sz w:val="22"/>
-          <w:szCs w:val="22"/>
-        </w:rPr>
-        <w:t xml:space="preserve">psychometric functions </w:t>
-      </w:r>
-      <w:r>
-        <w:rPr>
-          <w:sz w:val="22"/>
-          <w:szCs w:val="22"/>
-        </w:rPr>
-        <w:t xml:space="preserve">for </w:t>
-      </w:r>
-      <w:r>
-        <w:rPr>
-          <w:sz w:val="22"/>
-          <w:szCs w:val="22"/>
-        </w:rPr>
-        <w:t>all</w:t>
-      </w:r>
-      <w:r>
-        <w:rPr>
-          <w:sz w:val="22"/>
-          <w:szCs w:val="22"/>
-        </w:rPr>
-        <w:t xml:space="preserve"> </w:t>
-      </w:r>
-      <w:r>
-        <w:rPr>
-          <w:sz w:val="22"/>
-          <w:szCs w:val="22"/>
-        </w:rPr>
-        <w:t xml:space="preserve">six </w:t>
-      </w:r>
-      <w:r>
-        <w:rPr>
-          <w:sz w:val="22"/>
-          <w:szCs w:val="22"/>
-        </w:rPr>
-        <w:t>observers are shown in Figure S</w:t>
-      </w:r>
-      <w:r>
-        <w:rPr>
-          <w:sz w:val="22"/>
-          <w:szCs w:val="22"/>
-        </w:rPr>
-        <w:t>2</w:t>
-      </w:r>
-      <w:r>
-        <w:rPr>
-          <w:sz w:val="22"/>
-          <w:szCs w:val="22"/>
-        </w:rPr>
-        <w:t>.</w:t>
-      </w:r>
-      <w:r>
-        <w:rPr>
-          <w:sz w:val="22"/>
-          <w:szCs w:val="22"/>
-        </w:rPr>
-        <w:t xml:space="preserve"> </w:t>
-      </w:r>
-      <w:r>
-        <w:rPr>
-          <w:sz w:val="22"/>
-          <w:szCs w:val="22"/>
-        </w:rPr>
-        <w:t xml:space="preserve">The values in the legend provide the estimate of lightness discrimination threshold for each block obtained from the cumulative fit. </w:t>
-      </w:r>
-      <w:r>
-        <w:rPr>
-          <w:sz w:val="22"/>
-          <w:szCs w:val="22"/>
-        </w:rPr>
-        <w:t xml:space="preserve">The top row shows the data for chromatic variation conditions. The last three panels in the bottom row show the data for </w:t>
-      </w:r>
-      <w:r>
-        <w:rPr>
-          <w:sz w:val="22"/>
-          <w:szCs w:val="22"/>
-        </w:rPr>
-        <w:t xml:space="preserve">the three </w:t>
-      </w:r>
-      <w:r>
-        <w:rPr>
-          <w:sz w:val="22"/>
-          <w:szCs w:val="22"/>
-        </w:rPr>
-        <w:t>achromatic conditions.</w:t>
-      </w:r>
-      <w:r>
-        <w:rPr>
-          <w:sz w:val="22"/>
-          <w:szCs w:val="22"/>
-        </w:rPr>
-        <w:t xml:space="preserve"> </w:t>
-      </w:r>
-      <w:r>
-        <w:rPr>
-          <w:sz w:val="22"/>
-          <w:szCs w:val="22"/>
-        </w:rPr>
-        <w:t xml:space="preserve">The </w:t>
-      </w:r>
-      <w:r>
-        <w:rPr>
-          <w:sz w:val="22"/>
-          <w:szCs w:val="22"/>
-        </w:rPr>
-        <w:t xml:space="preserve">first panel in the </w:t>
-      </w:r>
-      <w:r>
-        <w:rPr>
-          <w:sz w:val="22"/>
-          <w:szCs w:val="22"/>
-        </w:rPr>
-        <w:t xml:space="preserve">bottom row </w:t>
-      </w:r>
-      <w:r>
-        <w:rPr>
-          <w:sz w:val="22"/>
-          <w:szCs w:val="22"/>
-        </w:rPr>
-        <w:t>show</w:t>
-      </w:r>
-      <w:r>
-        <w:rPr>
-          <w:sz w:val="22"/>
-          <w:szCs w:val="22"/>
-        </w:rPr>
-        <w:t>s</w:t>
-      </w:r>
-      <w:r>
-        <w:rPr>
-          <w:sz w:val="22"/>
-          <w:szCs w:val="22"/>
-        </w:rPr>
-        <w:t xml:space="preserve"> the </w:t>
-      </w:r>
-      <w:r>
-        <w:rPr>
-          <w:sz w:val="22"/>
-          <w:szCs w:val="22"/>
-        </w:rPr>
-        <w:t xml:space="preserve">data and </w:t>
-      </w:r>
-      <w:r>
-        <w:rPr>
-          <w:sz w:val="22"/>
-          <w:szCs w:val="22"/>
-        </w:rPr>
-        <w:t xml:space="preserve">threshold for the </w:t>
-      </w:r>
-      <w:r>
-        <w:rPr>
-          <w:sz w:val="22"/>
-          <w:szCs w:val="22"/>
-        </w:rPr>
-        <w:t>s</w:t>
-      </w:r>
-      <w:r>
-        <w:rPr>
-          <w:sz w:val="22"/>
-          <w:szCs w:val="22"/>
-        </w:rPr>
-        <w:t xml:space="preserve">election </w:t>
-      </w:r>
-      <w:r>
-        <w:rPr>
-          <w:sz w:val="22"/>
-          <w:szCs w:val="22"/>
-        </w:rPr>
-        <w:t>session</w:t>
-      </w:r>
-      <w:r>
-        <w:rPr>
-          <w:sz w:val="22"/>
-          <w:szCs w:val="22"/>
-        </w:rPr>
-        <w:t xml:space="preserve">. The </w:t>
-      </w:r>
-      <w:r>
-        <w:rPr>
-          <w:sz w:val="22"/>
-          <w:szCs w:val="22"/>
-        </w:rPr>
-        <w:t>s</w:t>
-      </w:r>
-      <w:r>
-        <w:rPr>
-          <w:sz w:val="22"/>
-          <w:szCs w:val="22"/>
-        </w:rPr>
-        <w:t>election session was a practice session in which the thresholds for the no vari</w:t>
-      </w:r>
-      <w:r>
-        <w:rPr>
-          <w:sz w:val="22"/>
-          <w:szCs w:val="22"/>
-        </w:rPr>
-        <w:t>a</w:t>
-      </w:r>
-      <w:r>
-        <w:rPr>
-          <w:sz w:val="22"/>
-          <w:szCs w:val="22"/>
-        </w:rPr>
-        <w:t xml:space="preserve">tion condition was measured three times. </w:t>
-      </w:r>
-      <w:r>
-        <w:rPr>
-          <w:sz w:val="22"/>
-          <w:szCs w:val="22"/>
-        </w:rPr>
-        <w:t>An o</w:t>
-      </w:r>
-      <w:r>
-        <w:rPr>
-          <w:sz w:val="22"/>
-          <w:szCs w:val="22"/>
-        </w:rPr>
-        <w:t>bserver w</w:t>
-      </w:r>
-      <w:r>
-        <w:rPr>
-          <w:sz w:val="22"/>
-          <w:szCs w:val="22"/>
-        </w:rPr>
-        <w:t>as</w:t>
-      </w:r>
-      <w:r>
-        <w:rPr>
-          <w:sz w:val="22"/>
-          <w:szCs w:val="22"/>
-        </w:rPr>
-        <w:t xml:space="preserve"> selected for the experiment only if the </w:t>
-      </w:r>
-      <w:r>
-        <w:rPr>
-          <w:sz w:val="22"/>
-          <w:szCs w:val="22"/>
-        </w:rPr>
-        <w:t xml:space="preserve">average </w:t>
-      </w:r>
-      <w:r>
-        <w:rPr>
-          <w:sz w:val="22"/>
-          <w:szCs w:val="22"/>
-        </w:rPr>
-        <w:t>of the</w:t>
-      </w:r>
-      <w:r>
-        <w:rPr>
-          <w:sz w:val="22"/>
-          <w:szCs w:val="22"/>
-        </w:rPr>
-        <w:t>ir</w:t>
-      </w:r>
-      <w:r>
-        <w:rPr>
-          <w:sz w:val="22"/>
-          <w:szCs w:val="22"/>
-        </w:rPr>
-        <w:t xml:space="preserve"> last two </w:t>
-      </w:r>
-      <w:r>
-        <w:rPr>
-          <w:sz w:val="22"/>
-          <w:szCs w:val="22"/>
-        </w:rPr>
-        <w:t xml:space="preserve">discrimination threshold </w:t>
-      </w:r>
-      <w:r>
-        <w:rPr>
-          <w:sz w:val="22"/>
-          <w:szCs w:val="22"/>
-        </w:rPr>
-        <w:t>measurements in the selection session was less than 0.30.</w:t>
+        <w:t xml:space="preserve"> The psychometric functions for all six observers are shown in Figure S2.</w:t>
+      </w:r>
+      <w:r>
+        <w:rPr>
+          <w:sz w:val="22"/>
+          <w:szCs w:val="22"/>
+        </w:rPr>
+        <w:t xml:space="preserve"> The values in the legend provide the estimate of lightness discrimination threshold for each block obtained from the cumulative fit. </w:t>
+      </w:r>
+      <w:r>
+        <w:rPr>
+          <w:sz w:val="22"/>
+          <w:szCs w:val="22"/>
+        </w:rPr>
+        <w:t>The top row shows the data for chromatic variation conditions. The last three panels in the bottom row show the data for the three achromatic conditions. The first panel in the bottom row shows the data and thresholds for the selection session. The selection session was a practice session in which the thresholds for the no variation condition was measured three times. An observer was selected for the experiment only if the average of their last two discrimination threshold measurements in the selection session was less than 0.30.</w:t>
       </w:r>
     </w:p>
     <w:p>
@@ -39216,12 +37906,19 @@
         <w:spacing w:before="240"/>
         <w:rPr>
           <w:rStyle w:val="None"/>
+          <w:sz w:val="22"/>
+          <w:szCs w:val="22"/>
+        </w:rPr>
+      </w:pPr>
+      <w:r>
+        <w:rPr>
           <w:b/>
           <w:bCs/>
           <w:sz w:val="22"/>
           <w:szCs w:val="22"/>
         </w:rPr>
-      </w:pPr>
+        <w:t xml:space="preserve">Figure 7: </w:t>
+      </w:r>
       <w:r>
         <w:rPr>
           <w:b/>
@@ -39229,7 +37926,7 @@
           <w:sz w:val="22"/>
           <w:szCs w:val="22"/>
         </w:rPr>
-        <w:t xml:space="preserve">Figure 7: </w:t>
+        <w:t>Background variation increases lightness discrimination threshold</w:t>
       </w:r>
       <w:r>
         <w:rPr>
@@ -39238,28 +37935,7 @@
           <w:sz w:val="22"/>
           <w:szCs w:val="22"/>
         </w:rPr>
-        <w:t xml:space="preserve">Background variation increases lightness discrimination threshold. </w:t>
-      </w:r>
-      <w:r>
-        <w:rPr>
-          <w:sz w:val="22"/>
-          <w:szCs w:val="22"/>
-        </w:rPr>
-        <w:t xml:space="preserve">Mean (N = </w:t>
-      </w:r>
-      <w:r>
-        <w:rPr>
-          <w:sz w:val="22"/>
-          <w:szCs w:val="22"/>
-        </w:rPr>
-        <w:t>6</w:t>
-      </w:r>
-      <w:r>
-        <w:rPr>
-          <w:sz w:val="22"/>
-          <w:szCs w:val="22"/>
-        </w:rPr>
-        <w:t>)</w:t>
+        <w:t>s</w:t>
       </w:r>
       <w:r>
         <w:rPr>
@@ -39268,6 +37944,36 @@
           <w:sz w:val="22"/>
           <w:szCs w:val="22"/>
         </w:rPr>
+        <w:t xml:space="preserve">. </w:t>
+      </w:r>
+      <w:r>
+        <w:rPr>
+          <w:sz w:val="22"/>
+          <w:szCs w:val="22"/>
+        </w:rPr>
+        <w:t xml:space="preserve">Mean (N = </w:t>
+      </w:r>
+      <w:r>
+        <w:rPr>
+          <w:sz w:val="22"/>
+          <w:szCs w:val="22"/>
+        </w:rPr>
+        <w:t>6</w:t>
+      </w:r>
+      <w:r>
+        <w:rPr>
+          <w:sz w:val="22"/>
+          <w:szCs w:val="22"/>
+        </w:rPr>
+        <w:t>)</w:t>
+      </w:r>
+      <w:r>
+        <w:rPr>
+          <w:b/>
+          <w:bCs/>
+          <w:sz w:val="22"/>
+          <w:szCs w:val="22"/>
+        </w:rPr>
         <w:t xml:space="preserve"> </w:t>
       </w:r>
       <w:r>
@@ -39348,223 +38054,7 @@
           <w:sz w:val="22"/>
           <w:szCs w:val="22"/>
         </w:rPr>
-        <w:t xml:space="preserve">threshold of the linear receptive field (LINRF) </w:t>
-      </w:r>
-      <w:r>
-        <w:rPr>
-          <w:rStyle w:val="None"/>
-          <w:sz w:val="22"/>
-          <w:szCs w:val="22"/>
-        </w:rPr>
-        <w:t xml:space="preserve">model </w:t>
-      </w:r>
-      <w:r>
-        <w:rPr>
-          <w:rStyle w:val="None"/>
-          <w:sz w:val="22"/>
-          <w:szCs w:val="22"/>
-        </w:rPr>
-        <w:t>was</w:t>
-      </w:r>
-      <w:r>
-        <w:rPr>
-          <w:rStyle w:val="None"/>
-          <w:sz w:val="22"/>
-          <w:szCs w:val="22"/>
-        </w:rPr>
-        <w:t xml:space="preserve"> </w:t>
-      </w:r>
-      <w:r>
-        <w:rPr>
-          <w:rStyle w:val="None"/>
-          <w:sz w:val="22"/>
-          <w:szCs w:val="22"/>
-        </w:rPr>
-        <w:t>estimated by simulation</w:t>
-      </w:r>
-      <w:r>
-        <w:rPr>
-          <w:rStyle w:val="None"/>
-          <w:sz w:val="22"/>
-          <w:szCs w:val="22"/>
-        </w:rPr>
-        <w:t xml:space="preserve"> </w:t>
-      </w:r>
-      <w:r>
-        <w:rPr>
-          <w:rStyle w:val="None"/>
-          <w:sz w:val="22"/>
-          <w:szCs w:val="22"/>
-        </w:rPr>
-        <w:t xml:space="preserve">for </w:t>
-      </w:r>
-      <w:r>
-        <w:rPr>
-          <w:rStyle w:val="None"/>
-          <w:sz w:val="22"/>
-          <w:szCs w:val="22"/>
-        </w:rPr>
-        <w:t xml:space="preserve">the six </w:t>
-      </w:r>
-      <w:r>
-        <w:rPr>
-          <w:rStyle w:val="None"/>
-          <w:sz w:val="22"/>
-          <w:szCs w:val="22"/>
-        </w:rPr>
-        <w:t>values</w:t>
-      </w:r>
-      <w:r>
-        <w:rPr>
-          <w:rStyle w:val="None"/>
-          <w:sz w:val="22"/>
-          <w:szCs w:val="22"/>
-        </w:rPr>
-        <w:t xml:space="preserve"> of the covari</w:t>
-      </w:r>
-      <w:r>
-        <w:rPr>
-          <w:rStyle w:val="None"/>
-          <w:sz w:val="22"/>
-          <w:szCs w:val="22"/>
-        </w:rPr>
-        <w:t>a</w:t>
-      </w:r>
-      <w:r>
-        <w:rPr>
-          <w:rStyle w:val="None"/>
-          <w:sz w:val="22"/>
-          <w:szCs w:val="22"/>
-        </w:rPr>
-        <w:t>n</w:t>
-      </w:r>
-      <w:r>
-        <w:rPr>
-          <w:rStyle w:val="None"/>
-          <w:sz w:val="22"/>
-          <w:szCs w:val="22"/>
-        </w:rPr>
-        <w:t>c</w:t>
-      </w:r>
-      <w:r>
-        <w:rPr>
-          <w:rStyle w:val="None"/>
-          <w:sz w:val="22"/>
-          <w:szCs w:val="22"/>
-        </w:rPr>
-        <w:t xml:space="preserve">e scalar </w:t>
-      </w:r>
-      <w:r>
-        <w:rPr>
-          <w:rStyle w:val="None"/>
-          <w:sz w:val="22"/>
-          <w:szCs w:val="22"/>
-        </w:rPr>
-        <w:t>(</w:t>
-      </w:r>
-      <w:r>
-        <w:rPr>
-          <w:rStyle w:val="None"/>
-          <w:sz w:val="22"/>
-          <w:szCs w:val="22"/>
-        </w:rPr>
-        <w:t xml:space="preserve">blue </w:t>
-      </w:r>
-      <w:r>
-        <w:rPr>
-          <w:rStyle w:val="None"/>
-          <w:sz w:val="22"/>
-          <w:szCs w:val="22"/>
-        </w:rPr>
-        <w:t xml:space="preserve">squares). </w:t>
-      </w:r>
-      <w:r>
-        <w:rPr>
-          <w:rStyle w:val="None"/>
-          <w:sz w:val="22"/>
-          <w:szCs w:val="22"/>
-        </w:rPr>
-        <w:t xml:space="preserve">The </w:t>
-      </w:r>
-      <w:r>
-        <w:rPr>
-          <w:rStyle w:val="None"/>
-          <w:sz w:val="22"/>
-          <w:szCs w:val="22"/>
-        </w:rPr>
-        <w:t xml:space="preserve">blue </w:t>
-      </w:r>
-      <w:r>
-        <w:rPr>
-          <w:rStyle w:val="None"/>
-          <w:sz w:val="22"/>
-          <w:szCs w:val="22"/>
-        </w:rPr>
-        <w:t>error bars show +/- 1 standard deviation</w:t>
-      </w:r>
-      <w:r>
-        <w:rPr>
-          <w:rStyle w:val="None"/>
-          <w:sz w:val="22"/>
-          <w:szCs w:val="22"/>
-        </w:rPr>
-        <w:t xml:space="preserve"> </w:t>
-      </w:r>
-      <w:r>
-        <w:rPr>
-          <w:rStyle w:val="None"/>
-          <w:sz w:val="22"/>
-          <w:szCs w:val="22"/>
-        </w:rPr>
-        <w:t xml:space="preserve">estimated over </w:t>
-      </w:r>
-      <w:r>
-        <w:rPr>
-          <w:rStyle w:val="None"/>
-          <w:sz w:val="22"/>
-          <w:szCs w:val="22"/>
-        </w:rPr>
-        <w:t xml:space="preserve">10 </w:t>
-      </w:r>
-      <w:r>
-        <w:rPr>
-          <w:rStyle w:val="None"/>
-          <w:sz w:val="22"/>
-          <w:szCs w:val="22"/>
-        </w:rPr>
-        <w:t xml:space="preserve">independent </w:t>
-      </w:r>
-      <w:r>
-        <w:rPr>
-          <w:rStyle w:val="None"/>
-          <w:sz w:val="22"/>
-          <w:szCs w:val="22"/>
-        </w:rPr>
-        <w:t>simulations</w:t>
-      </w:r>
-      <w:r>
-        <w:rPr>
-          <w:rStyle w:val="None"/>
-          <w:sz w:val="22"/>
-          <w:szCs w:val="22"/>
-        </w:rPr>
-        <w:t xml:space="preserve">. </w:t>
-      </w:r>
-      <w:r>
-        <w:rPr>
-          <w:rStyle w:val="None"/>
-          <w:sz w:val="22"/>
-          <w:szCs w:val="22"/>
-        </w:rPr>
-        <w:t>The parameters of the LINRF fit are provided in the legend.</w:t>
-      </w:r>
-      <w:r>
-        <w:rPr>
-          <w:rStyle w:val="None"/>
-          <w:sz w:val="22"/>
-          <w:szCs w:val="22"/>
-        </w:rPr>
-        <w:t xml:space="preserve"> T</w:t>
+        <w:t>threshold of the linear receptive field (LINRF) model was estimated by simulation for the six values of the covariance scalar (blue squares). The blue error bars show +/- 1 standard deviation estimated over 10 independent simulations. The parameters of the LINRF fit are provided in the legend. T</w:t>
       </w:r>
       <w:r>
         <w:rPr>
@@ -40544,6 +39034,7 @@
           <w:sz w:val="22"/>
           <w:szCs w:val="22"/>
         </w:rPr>
+        <w:lastRenderedPageBreak/>
         <w:t>simultaneous variation experiment</w:t>
       </w:r>
       <w:r>
@@ -40568,16 +39059,7 @@
           <w:sz w:val="22"/>
           <w:szCs w:val="22"/>
         </w:rPr>
-        <w:t xml:space="preserve"> The data </w:t>
-      </w:r>
-      <w:r>
-        <w:rPr>
-          <w:rStyle w:val="None"/>
-          <w:sz w:val="22"/>
-          <w:szCs w:val="22"/>
-        </w:rPr>
-        <w:lastRenderedPageBreak/>
-        <w:t xml:space="preserve">for chromatic (red circles) and achromatic (gray diamonds) conditions have been plotted next to each other for visual comparison. </w:t>
+        <w:t xml:space="preserve"> The data for chromatic (red circles) and achromatic (gray diamonds) conditions have been plotted next to each other for visual comparison. </w:t>
       </w:r>
       <w:r>
         <w:rPr>
@@ -40719,7 +39201,7 @@
           <w:sz w:val="22"/>
           <w:szCs w:val="22"/>
         </w:rPr>
-        <w:t xml:space="preserve"> The bars (red, gray, blue) represent the increase in squared thresholds compared to the no variation condition (blue dotted line). For the simultaneous variation conditions, the bars on the right (bars with one color, red or gray) represent the measured squared threshold for the simultaneous variation conditions and the bars on the left (stacked bars of two different colors) represent the sum of the squared threshold of the light intensity variation (blue bar) and the corresponding background variation conditions (red or gray).</w:t>
+        <w:t xml:space="preserve"> The bars (red, gray, blue) represent the increase in squared thresholds compared to the no variation condition (blue dotted line). For the simultaneous variation conditions, the bars on the right (bars with one color, red or gray) represent the increase in measured squared threshold for the simultaneous variation conditions and the bars on the left (stacked bars of two different colors) represent the increase in the sum of the squared threshold of the light intensity variation (blue bar) and the corresponding background variation conditions (red or gray).</w:t>
       </w:r>
     </w:p>
     <w:p>
@@ -40894,23 +39376,7 @@
           <w:sz w:val="22"/>
           <w:szCs w:val="22"/>
         </w:rPr>
-        <w:t>. The extrinsic noise is estimated as the va</w:t>
-      </w:r>
-      <w:proofErr w:type="spellStart"/>
-      <w:r>
-        <w:rPr>
-          <w:sz w:val="22"/>
-          <w:szCs w:val="22"/>
-        </w:rPr>
-        <w:t>lue</w:t>
-      </w:r>
-      <w:proofErr w:type="spellEnd"/>
-      <w:r>
-        <w:rPr>
-          <w:sz w:val="22"/>
-          <w:szCs w:val="22"/>
-        </w:rPr>
-        <w:t xml:space="preserve"> of the fit at </w:t>
+        <w:t xml:space="preserve">. The variance in the extrinsic noise is estimated as the value of the fit at </w:t>
       </w:r>
       <m:oMath>
         <m:r>
@@ -43275,7 +41741,7 @@
   <w:num w:numId="3" w16cid:durableId="985858108">
     <w:abstractNumId w:val="2"/>
     <w:lvlOverride w:ilvl="0">
-      <w:lvl w:ilvl="0" w:tplc="48CC1424">
+      <w:lvl w:ilvl="0" w:tplc="2578C1FA">
         <w:start w:val="1"/>
         <w:numFmt w:val="decimal"/>
         <w:lvlText w:val="%1."/>
@@ -43304,7 +41770,7 @@
       </w:lvl>
     </w:lvlOverride>
     <w:lvlOverride w:ilvl="1">
-      <w:lvl w:ilvl="1" w:tplc="20F815B6">
+      <w:lvl w:ilvl="1" w:tplc="3B1E6B70">
         <w:start w:val="1"/>
         <w:numFmt w:val="decimal"/>
         <w:lvlText w:val="%2."/>
@@ -43333,7 +41799,7 @@
       </w:lvl>
     </w:lvlOverride>
     <w:lvlOverride w:ilvl="2">
-      <w:lvl w:ilvl="2" w:tplc="2884BD1A">
+      <w:lvl w:ilvl="2" w:tplc="FF20338C">
         <w:start w:val="1"/>
         <w:numFmt w:val="decimal"/>
         <w:lvlText w:val="%3."/>
@@ -43362,7 +41828,7 @@
       </w:lvl>
     </w:lvlOverride>
     <w:lvlOverride w:ilvl="3">
-      <w:lvl w:ilvl="3" w:tplc="0E38B78A">
+      <w:lvl w:ilvl="3" w:tplc="EDE2B1E4">
         <w:start w:val="1"/>
         <w:numFmt w:val="decimal"/>
         <w:lvlText w:val="%4."/>
@@ -43391,7 +41857,7 @@
       </w:lvl>
     </w:lvlOverride>
     <w:lvlOverride w:ilvl="4">
-      <w:lvl w:ilvl="4" w:tplc="CDE2E6F4">
+      <w:lvl w:ilvl="4" w:tplc="2578EEF8">
         <w:start w:val="1"/>
         <w:numFmt w:val="decimal"/>
         <w:lvlText w:val="%5."/>
@@ -43420,7 +41886,7 @@
       </w:lvl>
     </w:lvlOverride>
     <w:lvlOverride w:ilvl="5">
-      <w:lvl w:ilvl="5" w:tplc="B094B892">
+      <w:lvl w:ilvl="5" w:tplc="1E84F4D2">
         <w:start w:val="1"/>
         <w:numFmt w:val="decimal"/>
         <w:lvlText w:val="%6."/>
@@ -43449,7 +41915,7 @@
       </w:lvl>
     </w:lvlOverride>
     <w:lvlOverride w:ilvl="6">
-      <w:lvl w:ilvl="6" w:tplc="340ABECE">
+      <w:lvl w:ilvl="6" w:tplc="E7C61B02">
         <w:start w:val="1"/>
         <w:numFmt w:val="decimal"/>
         <w:lvlText w:val="%7."/>
@@ -43478,7 +41944,7 @@
       </w:lvl>
     </w:lvlOverride>
     <w:lvlOverride w:ilvl="7">
-      <w:lvl w:ilvl="7" w:tplc="82986BBC">
+      <w:lvl w:ilvl="7" w:tplc="76703380">
         <w:start w:val="1"/>
         <w:numFmt w:val="decimal"/>
         <w:lvlText w:val="%8."/>
@@ -43507,7 +41973,7 @@
       </w:lvl>
     </w:lvlOverride>
     <w:lvlOverride w:ilvl="8">
-      <w:lvl w:ilvl="8" w:tplc="7EFE34A0">
+      <w:lvl w:ilvl="8" w:tplc="1D546C6A">
         <w:start w:val="1"/>
         <w:numFmt w:val="decimal"/>
         <w:lvlText w:val="%9."/>

</xml_diff>

<commit_message>
added citation patel murry
</commit_message>
<xml_diff>
--- a/writeup/draft_3.docx
+++ b/writeup/draft_3.docx
@@ -1478,7 +1478,7 @@
               <w:sz w:val="22"/>
               <w:szCs w:val="22"/>
             </w:rPr>
-            <w:t>(Foster D. H., 2003)</w:t>
+            <w:t>(Foster, Does colour constancy exist?, 2003)</w:t>
           </w:r>
           <w:r>
             <w:rPr>
@@ -1654,6 +1654,13 @@
               <w:sz w:val="22"/>
               <w:szCs w:val="22"/>
             </w:rPr>
+            <w:instrText xml:space="preserve"> \m Pat18</w:instrText>
+          </w:r>
+          <w:r>
+            <w:rPr>
+              <w:sz w:val="22"/>
+              <w:szCs w:val="22"/>
+            </w:rPr>
             <w:fldChar w:fldCharType="separate"/>
           </w:r>
           <w:r>
@@ -1670,7 +1677,7 @@
               <w:sz w:val="22"/>
               <w:szCs w:val="22"/>
             </w:rPr>
-            <w:t>(Arend &amp; Spehar, 1993)</w:t>
+            <w:t>(Arend &amp; Spehar, 1993; Patel, Munasinghe, &amp; Murray, 2018)</w:t>
           </w:r>
           <w:r>
             <w:rPr>
@@ -2601,7 +2608,7 @@
               <w:sz w:val="22"/>
               <w:szCs w:val="22"/>
             </w:rPr>
-            <w:t>(Arend L. E., 1993; Brainard D. H., Color constancy in the nearly natural image. 2. Achromatic loci., 1998; Delahunt &amp; Brainard, 2004)</w:t>
+            <w:t>(Arend, 1993; Brainard, Color constancy in the nearly natural image. 2. Achromatic loci., 1998; Delahunt &amp; Brainard, 2004)</w:t>
           </w:r>
           <w:r>
             <w:rPr>
@@ -3617,16 +3624,26 @@
           <w:sz w:val="22"/>
           <w:szCs w:val="22"/>
         </w:rPr>
-        <w:t xml:space="preserve"> The spectral variations we study are</w:t>
-      </w:r>
+        <w:t xml:space="preserve"> The spectral variations we study </w:t>
+      </w:r>
+      <w:proofErr w:type="gramStart"/>
       <w:r>
         <w:rPr>
           <w:rFonts w:ascii="Times New Roman" w:hAnsi="Times New Roman" w:cs="Times New Roman"/>
           <w:sz w:val="22"/>
           <w:szCs w:val="22"/>
         </w:rPr>
+        <w:t>are</w:t>
+      </w:r>
+      <w:r>
+        <w:rPr>
+          <w:rFonts w:ascii="Times New Roman" w:hAnsi="Times New Roman" w:cs="Times New Roman"/>
+          <w:sz w:val="22"/>
+          <w:szCs w:val="22"/>
+        </w:rPr>
         <w:t>:</w:t>
       </w:r>
+      <w:proofErr w:type="gramEnd"/>
       <w:r>
         <w:rPr>
           <w:rFonts w:ascii="Times New Roman" w:hAnsi="Times New Roman" w:cs="Times New Roman"/>
@@ -4860,13 +4877,22 @@
           <w:szCs w:val="22"/>
         </w:rPr>
       </w:pPr>
+      <w:proofErr w:type="gramStart"/>
       <w:r>
         <w:rPr>
           <w:sz w:val="22"/>
           <w:szCs w:val="22"/>
         </w:rPr>
         <w:lastRenderedPageBreak/>
-        <w:t xml:space="preserve">Similar to the previous work, </w:t>
+        <w:t>Similar to</w:t>
+      </w:r>
+      <w:proofErr w:type="gramEnd"/>
+      <w:r>
+        <w:rPr>
+          <w:sz w:val="22"/>
+          <w:szCs w:val="22"/>
+        </w:rPr>
+        <w:t xml:space="preserve"> the previous work, </w:t>
       </w:r>
       <w:r>
         <w:rPr>
@@ -6130,6 +6156,7 @@
           <w:szCs w:val="22"/>
         </w:rPr>
       </w:pPr>
+      <w:proofErr w:type="spellStart"/>
       <w:r>
         <w:rPr>
           <w:rFonts w:ascii="Times New Roman" w:hAnsi="Times New Roman"/>
@@ -6141,6 +6168,7 @@
         </w:rPr>
         <w:t>Preregistration</w:t>
       </w:r>
+      <w:proofErr w:type="spellEnd"/>
     </w:p>
     <w:p>
       <w:pPr>
@@ -10192,7 +10220,47 @@
           <w:szCs w:val="22"/>
           <w:shd w:val="clear" w:color="auto" w:fill="FFFFFF"/>
         </w:rPr>
-        <w:t>(github.com/BrainardLab/VirtualWorldColorConstancy)</w:t>
+        <w:t>(github.com/</w:t>
+      </w:r>
+      <w:proofErr w:type="spellStart"/>
+      <w:r>
+        <w:rPr>
+          <w:rFonts w:ascii="Times New Roman" w:hAnsi="Times New Roman"/>
+          <w:sz w:val="22"/>
+          <w:szCs w:val="22"/>
+          <w:shd w:val="clear" w:color="auto" w:fill="FFFFFF"/>
+        </w:rPr>
+        <w:t>BrainardLab</w:t>
+      </w:r>
+      <w:proofErr w:type="spellEnd"/>
+      <w:r>
+        <w:rPr>
+          <w:rFonts w:ascii="Times New Roman" w:hAnsi="Times New Roman"/>
+          <w:sz w:val="22"/>
+          <w:szCs w:val="22"/>
+          <w:shd w:val="clear" w:color="auto" w:fill="FFFFFF"/>
+        </w:rPr>
+        <w:t>/</w:t>
+      </w:r>
+      <w:proofErr w:type="spellStart"/>
+      <w:r>
+        <w:rPr>
+          <w:rFonts w:ascii="Times New Roman" w:hAnsi="Times New Roman"/>
+          <w:sz w:val="22"/>
+          <w:szCs w:val="22"/>
+          <w:shd w:val="clear" w:color="auto" w:fill="FFFFFF"/>
+        </w:rPr>
+        <w:t>VirtualWorldColorConstancy</w:t>
+      </w:r>
+      <w:proofErr w:type="spellEnd"/>
+      <w:r>
+        <w:rPr>
+          <w:rFonts w:ascii="Times New Roman" w:hAnsi="Times New Roman"/>
+          <w:sz w:val="22"/>
+          <w:szCs w:val="22"/>
+          <w:shd w:val="clear" w:color="auto" w:fill="FFFFFF"/>
+        </w:rPr>
+        <w:t>)</w:t>
       </w:r>
       <w:r>
         <w:rPr>
@@ -10378,8 +10446,9 @@
           <w:szCs w:val="22"/>
           <w:shd w:val="clear" w:color="auto" w:fill="FFFFFF"/>
         </w:rPr>
-        <w:t>, a physically-realistic open-source rendering system (mitsuba-renderer.org</w:t>
-      </w:r>
+        <w:t>, a physically-realistic open-source rendering system (</w:t>
+      </w:r>
+      <w:proofErr w:type="gramStart"/>
       <w:r>
         <w:rPr>
           <w:rFonts w:ascii="Times New Roman" w:hAnsi="Times New Roman"/>
@@ -10387,6 +10456,15 @@
           <w:szCs w:val="22"/>
           <w:shd w:val="clear" w:color="auto" w:fill="FFFFFF"/>
         </w:rPr>
+        <w:t>mitsuba-renderer.org</w:t>
+      </w:r>
+      <w:r>
+        <w:rPr>
+          <w:rFonts w:ascii="Times New Roman" w:hAnsi="Times New Roman"/>
+          <w:sz w:val="22"/>
+          <w:szCs w:val="22"/>
+          <w:shd w:val="clear" w:color="auto" w:fill="FFFFFF"/>
+        </w:rPr>
         <w:t xml:space="preserve">;  </w:t>
       </w:r>
       <w:r>
@@ -10397,15 +10475,26 @@
           <w:szCs w:val="22"/>
           <w:shd w:val="clear" w:color="auto" w:fill="FFFFFF"/>
         </w:rPr>
-        <w:t>Jakob, 2010</w:t>
-      </w:r>
-      <w:r>
-        <w:rPr>
-          <w:rFonts w:ascii="Times New Roman" w:hAnsi="Times New Roman"/>
+        <w:t>Jakob</w:t>
+      </w:r>
+      <w:proofErr w:type="gramEnd"/>
+      <w:r>
+        <w:rPr>
+          <w:rFonts w:ascii="Times New Roman" w:hAnsi="Times New Roman"/>
+          <w:noProof/>
           <w:sz w:val="22"/>
           <w:szCs w:val="22"/>
           <w:shd w:val="clear" w:color="auto" w:fill="FFFFFF"/>
         </w:rPr>
+        <w:t>, 2010</w:t>
+      </w:r>
+      <w:r>
+        <w:rPr>
+          <w:rFonts w:ascii="Times New Roman" w:hAnsi="Times New Roman"/>
+          <w:sz w:val="22"/>
+          <w:szCs w:val="22"/>
+          <w:shd w:val="clear" w:color="auto" w:fill="FFFFFF"/>
+        </w:rPr>
         <w:t>).</w:t>
       </w:r>
       <w:r>
@@ -10489,6 +10578,7 @@
         </w:rPr>
         <w:t xml:space="preserve">converted to LMS images using the </w:t>
       </w:r>
+      <w:proofErr w:type="spellStart"/>
       <w:r>
         <w:rPr>
           <w:rStyle w:val="None"/>
@@ -10497,7 +10587,18 @@
           <w:szCs w:val="22"/>
           <w:lang w:val="de-DE"/>
         </w:rPr>
-        <w:t xml:space="preserve">Stockman-Sharpe </w:t>
+        <w:t>Stockman</w:t>
+      </w:r>
+      <w:proofErr w:type="spellEnd"/>
+      <w:r>
+        <w:rPr>
+          <w:rStyle w:val="None"/>
+          <w:rFonts w:ascii="Times New Roman" w:hAnsi="Times New Roman"/>
+          <w:sz w:val="22"/>
+          <w:szCs w:val="22"/>
+          <w:lang w:val="de-DE"/>
+        </w:rPr>
+        <w:t xml:space="preserve">-Sharpe </w:t>
       </w:r>
       <w:r>
         <w:rPr>
@@ -11760,7 +11861,25 @@
           <w:sz w:val="22"/>
           <w:szCs w:val="22"/>
         </w:rPr>
-        <w:t xml:space="preserve"> in a trial was generated pseudorandomly and stored at the beginning of the experiment for each observer. </w:t>
+        <w:t xml:space="preserve"> in a trial was generated </w:t>
+      </w:r>
+      <w:proofErr w:type="spellStart"/>
+      <w:r>
+        <w:rPr>
+          <w:rStyle w:val="None"/>
+          <w:sz w:val="22"/>
+          <w:szCs w:val="22"/>
+        </w:rPr>
+        <w:t>pseudorandomly</w:t>
+      </w:r>
+      <w:proofErr w:type="spellEnd"/>
+      <w:r>
+        <w:rPr>
+          <w:rStyle w:val="None"/>
+          <w:sz w:val="22"/>
+          <w:szCs w:val="22"/>
+        </w:rPr>
+        <w:t xml:space="preserve"> and stored at the beginning of the experiment for each observer. </w:t>
       </w:r>
       <w:r>
         <w:rPr>
@@ -12264,8 +12383,51 @@
           <w:shd w:val="clear" w:color="auto" w:fill="FFFFFF"/>
           <w:lang w:val="de-DE"/>
         </w:rPr>
-        <w:t xml:space="preserve"> Recruitment and Exclusion</w:t>
-      </w:r>
+        <w:t xml:space="preserve"> </w:t>
+      </w:r>
+      <w:proofErr w:type="spellStart"/>
+      <w:r>
+        <w:rPr>
+          <w:rStyle w:val="None"/>
+          <w:rFonts w:ascii="Times New Roman" w:hAnsi="Times New Roman"/>
+          <w:b/>
+          <w:bCs/>
+          <w:sz w:val="22"/>
+          <w:szCs w:val="22"/>
+          <w:shd w:val="clear" w:color="auto" w:fill="FFFFFF"/>
+          <w:lang w:val="de-DE"/>
+        </w:rPr>
+        <w:t>Recruitment</w:t>
+      </w:r>
+      <w:proofErr w:type="spellEnd"/>
+      <w:r>
+        <w:rPr>
+          <w:rStyle w:val="None"/>
+          <w:rFonts w:ascii="Times New Roman" w:hAnsi="Times New Roman"/>
+          <w:b/>
+          <w:bCs/>
+          <w:sz w:val="22"/>
+          <w:szCs w:val="22"/>
+          <w:shd w:val="clear" w:color="auto" w:fill="FFFFFF"/>
+          <w:lang w:val="de-DE"/>
+        </w:rPr>
+        <w:t xml:space="preserve"> and </w:t>
+      </w:r>
+      <w:proofErr w:type="spellStart"/>
+      <w:r>
+        <w:rPr>
+          <w:rStyle w:val="None"/>
+          <w:rFonts w:ascii="Times New Roman" w:hAnsi="Times New Roman"/>
+          <w:b/>
+          <w:bCs/>
+          <w:sz w:val="22"/>
+          <w:szCs w:val="22"/>
+          <w:shd w:val="clear" w:color="auto" w:fill="FFFFFF"/>
+          <w:lang w:val="de-DE"/>
+        </w:rPr>
+        <w:t>Exclusion</w:t>
+      </w:r>
+      <w:proofErr w:type="spellEnd"/>
     </w:p>
     <w:p>
       <w:pPr>
@@ -12277,6 +12439,7 @@
           <w:shd w:val="clear" w:color="auto" w:fill="FFFFFF"/>
         </w:rPr>
       </w:pPr>
+      <w:proofErr w:type="spellStart"/>
       <w:r>
         <w:rPr>
           <w:rFonts w:ascii="Times New Roman" w:hAnsi="Times New Roman"/>
@@ -12287,6 +12450,7 @@
         </w:rPr>
         <w:t>Observers</w:t>
       </w:r>
+      <w:proofErr w:type="spellEnd"/>
       <w:r>
         <w:rPr>
           <w:rFonts w:ascii="Times New Roman" w:hAnsi="Times New Roman"/>
@@ -12668,6 +12832,7 @@
         </w:rPr>
         <w:t xml:space="preserve">The </w:t>
       </w:r>
+      <w:proofErr w:type="spellStart"/>
       <w:r>
         <w:rPr>
           <w:rFonts w:ascii="Times New Roman" w:hAnsi="Times New Roman"/>
@@ -12678,6 +12843,7 @@
         </w:rPr>
         <w:t>observer</w:t>
       </w:r>
+      <w:proofErr w:type="spellEnd"/>
       <w:r>
         <w:rPr>
           <w:rFonts w:ascii="Times New Roman" w:hAnsi="Times New Roman"/>
@@ -15626,6 +15792,7 @@
           <w:szCs w:val="22"/>
         </w:rPr>
       </w:pPr>
+      <w:proofErr w:type="spellStart"/>
       <w:r>
         <w:rPr>
           <w:rFonts w:ascii="Times New Roman" w:hAnsi="Times New Roman"/>
@@ -15637,6 +15804,7 @@
         </w:rPr>
         <w:t>Apparatus</w:t>
       </w:r>
+      <w:proofErr w:type="spellEnd"/>
     </w:p>
     <w:p>
       <w:pPr>
@@ -15654,7 +15822,25 @@
           <w:sz w:val="22"/>
           <w:szCs w:val="22"/>
         </w:rPr>
-        <w:t xml:space="preserve">The stimuli were presented on a calibrated LCD color monitor (27-in. NEC MultiSync </w:t>
+        <w:t xml:space="preserve">The stimuli were presented on a calibrated LCD color monitor (27-in. NEC </w:t>
+      </w:r>
+      <w:proofErr w:type="spellStart"/>
+      <w:r>
+        <w:rPr>
+          <w:rFonts w:ascii="Times New Roman" w:hAnsi="Times New Roman"/>
+          <w:sz w:val="22"/>
+          <w:szCs w:val="22"/>
+        </w:rPr>
+        <w:t>MultiSync</w:t>
+      </w:r>
+      <w:proofErr w:type="spellEnd"/>
+      <w:r>
+        <w:rPr>
+          <w:rFonts w:ascii="Times New Roman" w:hAnsi="Times New Roman"/>
+          <w:sz w:val="22"/>
+          <w:szCs w:val="22"/>
+        </w:rPr>
+        <w:t xml:space="preserve"> </w:t>
       </w:r>
       <w:r>
         <w:rPr>
@@ -15705,7 +15891,25 @@
           <w:sz w:val="22"/>
           <w:szCs w:val="22"/>
         </w:rPr>
-        <w:t xml:space="preserve">) and mgl </w:t>
+        <w:t xml:space="preserve">) and </w:t>
+      </w:r>
+      <w:proofErr w:type="spellStart"/>
+      <w:r>
+        <w:rPr>
+          <w:rFonts w:ascii="Times New Roman" w:hAnsi="Times New Roman"/>
+          <w:sz w:val="22"/>
+          <w:szCs w:val="22"/>
+        </w:rPr>
+        <w:t>mgl</w:t>
+      </w:r>
+      <w:proofErr w:type="spellEnd"/>
+      <w:r>
+        <w:rPr>
+          <w:rFonts w:ascii="Times New Roman" w:hAnsi="Times New Roman"/>
+          <w:sz w:val="22"/>
+          <w:szCs w:val="22"/>
+        </w:rPr>
+        <w:t xml:space="preserve"> </w:t>
       </w:r>
       <w:r>
         <w:rPr>
@@ -15780,7 +15984,43 @@
           <w:sz w:val="22"/>
           <w:szCs w:val="22"/>
         </w:rPr>
-        <w:t xml:space="preserve"> head position was stabilized using a chin cup and forehead rest (Headspot, UHCOTech, Houston, TX). The observers</w:t>
+        <w:t xml:space="preserve"> head position was stabilized using a chin cup and forehead rest (</w:t>
+      </w:r>
+      <w:proofErr w:type="spellStart"/>
+      <w:r>
+        <w:rPr>
+          <w:rFonts w:ascii="Times New Roman" w:hAnsi="Times New Roman"/>
+          <w:sz w:val="22"/>
+          <w:szCs w:val="22"/>
+        </w:rPr>
+        <w:t>Headspot</w:t>
+      </w:r>
+      <w:proofErr w:type="spellEnd"/>
+      <w:r>
+        <w:rPr>
+          <w:rFonts w:ascii="Times New Roman" w:hAnsi="Times New Roman"/>
+          <w:sz w:val="22"/>
+          <w:szCs w:val="22"/>
+        </w:rPr>
+        <w:t xml:space="preserve">, </w:t>
+      </w:r>
+      <w:proofErr w:type="spellStart"/>
+      <w:r>
+        <w:rPr>
+          <w:rFonts w:ascii="Times New Roman" w:hAnsi="Times New Roman"/>
+          <w:sz w:val="22"/>
+          <w:szCs w:val="22"/>
+        </w:rPr>
+        <w:t>UHCOTech</w:t>
+      </w:r>
+      <w:proofErr w:type="spellEnd"/>
+      <w:r>
+        <w:rPr>
+          <w:rFonts w:ascii="Times New Roman" w:hAnsi="Times New Roman"/>
+          <w:sz w:val="22"/>
+          <w:szCs w:val="22"/>
+        </w:rPr>
+        <w:t>, Houston, TX). The observers</w:t>
       </w:r>
       <w:r>
         <w:rPr>
@@ -15856,7 +16096,25 @@
           <w:sz w:val="22"/>
           <w:szCs w:val="22"/>
         </w:rPr>
-        <w:t>The monitor was calibrated using a spectroradiometer (PhotoResearch PR6</w:t>
+        <w:t>The monitor was calibrated using a spectroradiometer (</w:t>
+      </w:r>
+      <w:proofErr w:type="spellStart"/>
+      <w:r>
+        <w:rPr>
+          <w:rFonts w:ascii="Times New Roman" w:hAnsi="Times New Roman"/>
+          <w:sz w:val="22"/>
+          <w:szCs w:val="22"/>
+        </w:rPr>
+        <w:t>PhotoResearch</w:t>
+      </w:r>
+      <w:proofErr w:type="spellEnd"/>
+      <w:r>
+        <w:rPr>
+          <w:rFonts w:ascii="Times New Roman" w:hAnsi="Times New Roman"/>
+          <w:sz w:val="22"/>
+          <w:szCs w:val="22"/>
+        </w:rPr>
+        <w:t xml:space="preserve"> PR6</w:t>
       </w:r>
       <w:r>
         <w:rPr>
@@ -19315,6 +19573,7 @@
         </w:rPr>
         <w:t xml:space="preserve"> form </w:t>
       </w:r>
+      <w:proofErr w:type="gramStart"/>
       <w:r>
         <w:rPr>
           <w:rStyle w:val="None"/>
@@ -19323,7 +19582,18 @@
           <w:sz w:val="22"/>
           <w:szCs w:val="22"/>
         </w:rPr>
-        <w:t xml:space="preserve">similar to Eq. (1) </w:t>
+        <w:t>similar to</w:t>
+      </w:r>
+      <w:proofErr w:type="gramEnd"/>
+      <w:r>
+        <w:rPr>
+          <w:rStyle w:val="None"/>
+          <w:rFonts w:ascii="Times New Roman" w:hAnsi="Times New Roman"/>
+          <w:iCs/>
+          <w:sz w:val="22"/>
+          <w:szCs w:val="22"/>
+        </w:rPr>
+        <w:t xml:space="preserve"> Eq. (1) </w:t>
       </w:r>
       <w:r>
         <w:rPr>
@@ -22704,6 +22974,7 @@
         </w:rPr>
         <w:t xml:space="preserve">. </w:t>
       </w:r>
+      <w:proofErr w:type="gramStart"/>
       <w:r>
         <w:rPr>
           <w:rFonts w:ascii="Times New Roman" w:hAnsi="Times New Roman"/>
@@ -22712,6 +22983,7 @@
         </w:rPr>
         <w:t>Similar to</w:t>
       </w:r>
+      <w:proofErr w:type="gramEnd"/>
       <w:r>
         <w:rPr>
           <w:rFonts w:ascii="Times New Roman" w:hAnsi="Times New Roman"/>
@@ -24649,6 +24921,7 @@
         </w:rPr>
         <w:t xml:space="preserve"> </w:t>
       </w:r>
+      <w:proofErr w:type="gramStart"/>
       <w:r>
         <w:rPr>
           <w:b/>
@@ -24658,6 +24931,7 @@
         </w:rPr>
         <w:t>DISCUSSION</w:t>
       </w:r>
+      <w:proofErr w:type="gramEnd"/>
     </w:p>
     <w:p>
       <w:pPr>
@@ -36562,7 +36836,23 @@
           <w:sz w:val="22"/>
           <w:szCs w:val="22"/>
         </w:rPr>
-        <w:t>On every trial of the experiment, human observers viewed two images, a standard image and a comparison image</w:t>
+        <w:t xml:space="preserve">On every trial of the experiment, human observers viewed two images, a standard </w:t>
+      </w:r>
+      <w:proofErr w:type="gramStart"/>
+      <w:r>
+        <w:rPr>
+          <w:sz w:val="22"/>
+          <w:szCs w:val="22"/>
+        </w:rPr>
+        <w:t>image</w:t>
+      </w:r>
+      <w:proofErr w:type="gramEnd"/>
+      <w:r>
+        <w:rPr>
+          <w:sz w:val="22"/>
+          <w:szCs w:val="22"/>
+        </w:rPr>
+        <w:t xml:space="preserve"> and a comparison image</w:t>
       </w:r>
       <w:r>
         <w:rPr>
@@ -36651,8 +36941,17 @@
           <w:sz w:val="22"/>
           <w:szCs w:val="22"/>
         </w:rPr>
-        <w:t xml:space="preserve"> indicates the recording of the observer’s response for the (N-1)</w:t>
-      </w:r>
+        <w:t xml:space="preserve"> indicates the recording of the observer’s response for the (N-</w:t>
+      </w:r>
+      <w:proofErr w:type="gramStart"/>
+      <w:r>
+        <w:rPr>
+          <w:sz w:val="22"/>
+          <w:szCs w:val="22"/>
+        </w:rPr>
+        <w:t>1)</w:t>
+      </w:r>
+      <w:proofErr w:type="spellStart"/>
       <w:r>
         <w:rPr>
           <w:sz w:val="22"/>
@@ -36661,6 +36960,8 @@
         </w:rPr>
         <w:t>th</w:t>
       </w:r>
+      <w:proofErr w:type="spellEnd"/>
+      <w:proofErr w:type="gramEnd"/>
       <w:r>
         <w:rPr>
           <w:sz w:val="22"/>
@@ -36681,8 +36982,17 @@
           <w:sz w:val="22"/>
           <w:szCs w:val="22"/>
         </w:rPr>
-        <w:t xml:space="preserve"> trial begins 250ms after the completion of the (N-1)</w:t>
-      </w:r>
+        <w:t xml:space="preserve"> trial begins 250ms after the completion of the (N-</w:t>
+      </w:r>
+      <w:proofErr w:type="gramStart"/>
+      <w:r>
+        <w:rPr>
+          <w:sz w:val="22"/>
+          <w:szCs w:val="22"/>
+        </w:rPr>
+        <w:t>1)</w:t>
+      </w:r>
+      <w:proofErr w:type="spellStart"/>
       <w:r>
         <w:rPr>
           <w:sz w:val="22"/>
@@ -36691,6 +37001,8 @@
         </w:rPr>
         <w:t>th</w:t>
       </w:r>
+      <w:proofErr w:type="spellEnd"/>
+      <w:proofErr w:type="gramEnd"/>
       <w:r>
         <w:rPr>
           <w:sz w:val="22"/>
@@ -40328,7 +40640,36 @@
                 <w:rPr>
                   <w:noProof/>
                 </w:rPr>
-                <w:t xml:space="preserve">Foster, D. (2011). Color constancy. </w:t>
+                <w:t xml:space="preserve">Foster, D. H. (2003). Does colour constancy exist? </w:t>
+              </w:r>
+              <w:r>
+                <w:rPr>
+                  <w:i/>
+                  <w:iCs/>
+                  <w:noProof/>
+                </w:rPr>
+                <w:t>Trends in cognitive sciences, 7</w:t>
+              </w:r>
+              <w:r>
+                <w:rPr>
+                  <w:noProof/>
+                </w:rPr>
+                <w:t>(10), 439-443.</w:t>
+              </w:r>
+            </w:p>
+            <w:p>
+              <w:pPr>
+                <w:pStyle w:val="Bibliography"/>
+                <w:ind w:left="720" w:hanging="720"/>
+                <w:rPr>
+                  <w:noProof/>
+                </w:rPr>
+              </w:pPr>
+              <w:r>
+                <w:rPr>
+                  <w:noProof/>
+                </w:rPr>
+                <w:t xml:space="preserve">Foster, D. H. (2011). Color constancy. </w:t>
               </w:r>
               <w:r>
                 <w:rPr>
@@ -40576,6 +40917,35 @@
                 <w:rPr>
                   <w:noProof/>
                 </w:rPr>
+                <w:t xml:space="preserve">Olkkonen, M. &amp;. (2016). Color constancy and contextual effects on color appearance. In J. Kremers, R. Baraas, &amp; N. Marshall, </w:t>
+              </w:r>
+              <w:r>
+                <w:rPr>
+                  <w:i/>
+                  <w:iCs/>
+                  <w:noProof/>
+                </w:rPr>
+                <w:t>Human color vision, Springer Series in Vision Research Vol. 5</w:t>
+              </w:r>
+              <w:r>
+                <w:rPr>
+                  <w:noProof/>
+                </w:rPr>
+                <w:t xml:space="preserve"> (pp. 159-188). Springer, Cham.</w:t>
+              </w:r>
+            </w:p>
+            <w:p>
+              <w:pPr>
+                <w:pStyle w:val="Bibliography"/>
+                <w:ind w:left="720" w:hanging="720"/>
+                <w:rPr>
+                  <w:noProof/>
+                </w:rPr>
+              </w:pPr>
+              <w:r>
+                <w:rPr>
+                  <w:noProof/>
+                </w:rPr>
                 <w:t xml:space="preserve">Olkkonen, M., Witzel, C., Hansen, T., &amp; Gegenfurtner, K. R. (2010). Categorical color constancy for real surfaces. </w:t>
               </w:r>
               <w:r>
@@ -40591,6 +40961,35 @@
                   <w:noProof/>
                 </w:rPr>
                 <w:t>(9), 1-16.</w:t>
+              </w:r>
+            </w:p>
+            <w:p>
+              <w:pPr>
+                <w:pStyle w:val="Bibliography"/>
+                <w:ind w:left="720" w:hanging="720"/>
+                <w:rPr>
+                  <w:noProof/>
+                </w:rPr>
+              </w:pPr>
+              <w:r>
+                <w:rPr>
+                  <w:noProof/>
+                </w:rPr>
+                <w:t xml:space="preserve">Patel, K. Y., Munasinghe, A. P., &amp; Murray, R. F. (2018). Lightness matching and perceptual similarity. </w:t>
+              </w:r>
+              <w:r>
+                <w:rPr>
+                  <w:i/>
+                  <w:iCs/>
+                  <w:noProof/>
+                </w:rPr>
+                <w:t>Journal of vision, 18</w:t>
+              </w:r>
+              <w:r>
+                <w:rPr>
+                  <w:noProof/>
+                </w:rPr>
+                <w:t>(5), 1-13.</w:t>
               </w:r>
             </w:p>
             <w:p>
@@ -41522,7 +41921,7 @@
   <w:num w:numId="3" w16cid:durableId="985858108">
     <w:abstractNumId w:val="2"/>
     <w:lvlOverride w:ilvl="0">
-      <w:lvl w:ilvl="0" w:tplc="4ED8437A">
+      <w:lvl w:ilvl="0" w:tplc="C2888BA8">
         <w:start w:val="1"/>
         <w:numFmt w:val="decimal"/>
         <w:lvlText w:val="%1."/>
@@ -41551,7 +41950,7 @@
       </w:lvl>
     </w:lvlOverride>
     <w:lvlOverride w:ilvl="1">
-      <w:lvl w:ilvl="1" w:tplc="F124815C">
+      <w:lvl w:ilvl="1" w:tplc="24788D54">
         <w:start w:val="1"/>
         <w:numFmt w:val="decimal"/>
         <w:lvlText w:val="%2."/>
@@ -41580,7 +41979,7 @@
       </w:lvl>
     </w:lvlOverride>
     <w:lvlOverride w:ilvl="2">
-      <w:lvl w:ilvl="2" w:tplc="47F27B7C">
+      <w:lvl w:ilvl="2" w:tplc="4E824664">
         <w:start w:val="1"/>
         <w:numFmt w:val="decimal"/>
         <w:lvlText w:val="%3."/>
@@ -41609,7 +42008,7 @@
       </w:lvl>
     </w:lvlOverride>
     <w:lvlOverride w:ilvl="3">
-      <w:lvl w:ilvl="3" w:tplc="D658AC32">
+      <w:lvl w:ilvl="3" w:tplc="DC7C192A">
         <w:start w:val="1"/>
         <w:numFmt w:val="decimal"/>
         <w:lvlText w:val="%4."/>
@@ -41638,7 +42037,7 @@
       </w:lvl>
     </w:lvlOverride>
     <w:lvlOverride w:ilvl="4">
-      <w:lvl w:ilvl="4" w:tplc="831C2FCA">
+      <w:lvl w:ilvl="4" w:tplc="C114B73C">
         <w:start w:val="1"/>
         <w:numFmt w:val="decimal"/>
         <w:lvlText w:val="%5."/>
@@ -41667,7 +42066,7 @@
       </w:lvl>
     </w:lvlOverride>
     <w:lvlOverride w:ilvl="5">
-      <w:lvl w:ilvl="5" w:tplc="B9FC948C">
+      <w:lvl w:ilvl="5" w:tplc="036470AC">
         <w:start w:val="1"/>
         <w:numFmt w:val="decimal"/>
         <w:lvlText w:val="%6."/>
@@ -41696,7 +42095,7 @@
       </w:lvl>
     </w:lvlOverride>
     <w:lvlOverride w:ilvl="6">
-      <w:lvl w:ilvl="6" w:tplc="5336D198">
+      <w:lvl w:ilvl="6" w:tplc="13700C20">
         <w:start w:val="1"/>
         <w:numFmt w:val="decimal"/>
         <w:lvlText w:val="%7."/>
@@ -41725,7 +42124,7 @@
       </w:lvl>
     </w:lvlOverride>
     <w:lvlOverride w:ilvl="7">
-      <w:lvl w:ilvl="7" w:tplc="3FF0446A">
+      <w:lvl w:ilvl="7" w:tplc="66509E08">
         <w:start w:val="1"/>
         <w:numFmt w:val="decimal"/>
         <w:lvlText w:val="%8."/>
@@ -41754,7 +42153,7 @@
       </w:lvl>
     </w:lvlOverride>
     <w:lvlOverride w:ilvl="8">
-      <w:lvl w:ilvl="8" w:tplc="19E82EB4">
+      <w:lvl w:ilvl="8" w:tplc="445E5210">
         <w:start w:val="1"/>
         <w:numFmt w:val="decimal"/>
         <w:lvlText w:val="%9."/>
@@ -44026,7 +44425,7 @@
     <b:Pages>446-456.</b:Pages>
     <b:Volume>54</b:Volume>
     <b:Issue>4</b:Issue>
-    <b:RefOrder>34</b:RefOrder>
+    <b:RefOrder>35</b:RefOrder>
   </b:Source>
   <b:Source>
     <b:Tag>Are932</b:Tag>
@@ -44080,7 +44479,7 @@
     <b:Pages>1929-1936</b:Pages>
     <b:Volume>7</b:Volume>
     <b:Issue>10</b:Issue>
-    <b:RefOrder>35</b:RefOrder>
+    <b:RefOrder>36</b:RefOrder>
   </b:Source>
   <b:Source>
     <b:Tag>Rut02</b:Tag>
@@ -44108,7 +44507,7 @@
     <b:Pages>142-149</b:Pages>
     <b:Volume>13</b:Volume>
     <b:Issue>2</b:Issue>
-    <b:RefOrder>8</b:RefOrder>
+    <b:RefOrder>9</b:RefOrder>
   </b:Source>
   <b:Source>
     <b:Tag>Tro91</b:Tag>
@@ -44135,7 +44534,7 @@
     <b:Year>1991</b:Year>
     <b:Pages>591-602</b:Pages>
     <b:Volume>50</b:Volume>
-    <b:RefOrder>9</b:RefOrder>
+    <b:RefOrder>10</b:RefOrder>
   </b:Source>
   <b:Source>
     <b:Tag>Uch89</b:Tag>
@@ -44166,7 +44565,7 @@
     <b:Pages>83-91</b:Pages>
     <b:Volume>18</b:Volume>
     <b:Issue>1</b:Issue>
-    <b:RefOrder>10</b:RefOrder>
+    <b:RefOrder>11</b:RefOrder>
   </b:Source>
   <b:Source>
     <b:Tag>Olk10</b:Tag>
@@ -44201,7 +44600,7 @@
     </b:Author>
     <b:Volume>10</b:Volume>
     <b:Issue>9</b:Issue>
-    <b:RefOrder>11</b:RefOrder>
+    <b:RefOrder>12</b:RefOrder>
   </b:Source>
   <b:Source>
     <b:Tag>Mar09</b:Tag>
@@ -44232,7 +44631,7 @@
     <b:Pages>1-6</b:Pages>
     <b:Volume>9</b:Volume>
     <b:Issue>12</b:Issue>
-    <b:RefOrder>12</b:RefOrder>
+    <b:RefOrder>13</b:RefOrder>
   </b:Source>
   <b:Source>
     <b:Tag>Lin08</b:Tag>
@@ -44265,7 +44664,7 @@
     <b:Pages>2918-2924</b:Pages>
     <b:Volume>25</b:Volume>
     <b:Issue>12</b:Issue>
-    <b:RefOrder>13</b:RefOrder>
+    <b:RefOrder>14</b:RefOrder>
   </b:Source>
   <b:Source>
     <b:Tag>Spe96</b:Tag>
@@ -44293,7 +44692,7 @@
     <b:ConferenceName>Color and Imaging Conference</b:ConferenceName>
     <b:Publisher>Society for Imaging Science and Technology.</b:Publisher>
     <b:Volume>1</b:Volume>
-    <b:RefOrder>14</b:RefOrder>
+    <b:RefOrder>15</b:RefOrder>
   </b:Source>
   <b:Source>
     <b:Tag>Smi04</b:Tag>
@@ -44319,7 +44718,7 @@
     <b:JournalName>Journal of Vision</b:JournalName>
     <b:Volume>4</b:Volume>
     <b:Issue>9</b:Issue>
-    <b:RefOrder>15</b:RefOrder>
+    <b:RefOrder>16</b:RefOrder>
   </b:Source>
   <b:Source>
     <b:Tag>Han07</b:Tag>
@@ -44350,7 +44749,7 @@
     <b:Pages>1-15</b:Pages>
     <b:Volume>7</b:Volume>
     <b:Issue>4</b:Issue>
-    <b:RefOrder>16</b:RefOrder>
+    <b:RefOrder>17</b:RefOrder>
   </b:Source>
   <b:Source>
     <b:Tag>Luo91</b:Tag>
@@ -44397,7 +44796,7 @@
     <b:Pages>166-180</b:Pages>
     <b:Volume>16</b:Volume>
     <b:Issue>3</b:Issue>
-    <b:RefOrder>17</b:RefOrder>
+    <b:RefOrder>18</b:RefOrder>
   </b:Source>
   <b:Source>
     <b:Tag>Sch06</b:Tag>
@@ -44428,7 +44827,7 @@
     <b:Pages>1-10</b:Pages>
     <b:Volume>6</b:Volume>
     <b:Issue>10</b:Issue>
-    <b:RefOrder>18</b:RefOrder>
+    <b:RefOrder>19</b:RefOrder>
   </b:Source>
   <b:Source>
     <b:Tag>Enn19</b:Tag>
@@ -44453,7 +44852,7 @@
     <b:Year>2019</b:Year>
     <b:Pages>173-188</b:Pages>
     <b:Volume>158</b:Volume>
-    <b:RefOrder>19</b:RefOrder>
+    <b:RefOrder>20</b:RefOrder>
   </b:Source>
   <b:Source>
     <b:Tag>Are933</b:Tag>
@@ -44476,7 +44875,7 @@
     <b:Pages>2134-2147</b:Pages>
     <b:Volume>10</b:Volume>
     <b:Issue>10</b:Issue>
-    <b:RefOrder>20</b:RefOrder>
+    <b:RefOrder>21</b:RefOrder>
   </b:Source>
   <b:Source>
     <b:Tag>Bra98</b:Tag>
@@ -44499,7 +44898,7 @@
     <b:Pages>307-325</b:Pages>
     <b:Volume>15</b:Volume>
     <b:Issue>2</b:Issue>
-    <b:RefOrder>21</b:RefOrder>
+    <b:RefOrder>22</b:RefOrder>
   </b:Source>
   <b:Source>
     <b:Tag>Del04</b:Tag>
@@ -44527,7 +44926,7 @@
     <b:Pages>57-81</b:Pages>
     <b:Volume>4</b:Volume>
     <b:Issue>2</b:Issue>
-    <b:RefOrder>22</b:RefOrder>
+    <b:RefOrder>23</b:RefOrder>
   </b:Source>
   <b:Source>
     <b:Tag>Bra96</b:Tag>
@@ -44555,7 +44954,7 @@
     <b:Pages>229-241</b:Pages>
     <b:Volume>25</b:Volume>
     <b:Issue>2</b:Issue>
-    <b:RefOrder>23</b:RefOrder>
+    <b:RefOrder>24</b:RefOrder>
   </b:Source>
   <b:Source>
     <b:Tag>Ree08</b:Tag>
@@ -44587,7 +44986,7 @@
     <b:Pages>219-228</b:Pages>
     <b:Volume>70</b:Volume>
     <b:Issue>2</b:Issue>
-    <b:RefOrder>24</b:RefOrder>
+    <b:RefOrder>25</b:RefOrder>
   </b:Source>
   <b:Source>
     <b:Tag>Cra92</b:Tag>
@@ -44615,7 +45014,7 @@
     <b:Pages>1359-1366</b:Pages>
     <b:Volume>32</b:Volume>
     <b:Issue>7</b:Issue>
-    <b:RefOrder>25</b:RefOrder>
+    <b:RefOrder>26</b:RefOrder>
   </b:Source>
   <b:Source>
     <b:Tag>Pea14</b:Tag>
@@ -44654,7 +45053,7 @@
     <b:Pages>e87989.</b:Pages>
     <b:Volume>9</b:Volume>
     <b:Issue>2</b:Issue>
-    <b:RefOrder>26</b:RefOrder>
+    <b:RefOrder>27</b:RefOrder>
   </b:Source>
   <b:Source>
     <b:Tag>Ast19</b:Tag>
@@ -44690,7 +45089,7 @@
     <b:Pages>1-15</b:Pages>
     <b:Volume>19</b:Volume>
     <b:Issue>3</b:Issue>
-    <b:RefOrder>27</b:RefOrder>
+    <b:RefOrder>28</b:RefOrder>
   </b:Source>
   <b:Source>
     <b:Tag>Sin22</b:Tag>
@@ -44721,7 +45120,7 @@
     <b:Pages>1-26</b:Pages>
     <b:Volume>22</b:Volume>
     <b:Issue>5</b:Issue>
-    <b:RefOrder>28</b:RefOrder>
+    <b:RefOrder>29</b:RefOrder>
   </b:Source>
   <b:Source>
     <b:Tag>Sin18</b:Tag>
@@ -44762,7 +45161,7 @@
     <b:Pages>1-19</b:Pages>
     <b:Volume>18</b:Volume>
     <b:Issue>3</b:Issue>
-    <b:RefOrder>32</b:RefOrder>
+    <b:RefOrder>33</b:RefOrder>
   </b:Source>
   <b:Source>
     <b:Tag>Ame17</b:Tag>
@@ -44779,7 +45178,7 @@
         </b:NameList>
       </b:Author>
     </b:Author>
-    <b:RefOrder>29</b:RefOrder>
+    <b:RefOrder>30</b:RefOrder>
   </b:Source>
   <b:Source>
     <b:Tag>Vrh94</b:Tag>
@@ -44811,7 +45210,7 @@
     <b:JournalName>Color Research &amp; Application</b:JournalName>
     <b:Volume>19</b:Volume>
     <b:Issue>1</b:Issue>
-    <b:RefOrder>30</b:RefOrder>
+    <b:RefOrder>31</b:RefOrder>
   </b:Source>
   <b:Source>
     <b:Tag>Kel43</b:Tag>
@@ -44843,7 +45242,7 @@
     <b:Pages>355-376</b:Pages>
     <b:Volume>33</b:Volume>
     <b:Issue>7</b:Issue>
-    <b:RefOrder>31</b:RefOrder>
+    <b:RefOrder>32</b:RefOrder>
   </b:Source>
   <b:Source>
     <b:Tag>Jak10</b:Tag>
@@ -44861,7 +45260,7 @@
     </b:Author>
     <b:Title>Mitsuba Renderer</b:Title>
     <b:Year>2010</b:Year>
-    <b:RefOrder>36</b:RefOrder>
+    <b:RefOrder>37</b:RefOrder>
   </b:Source>
   <b:Source>
     <b:Tag>Bra89</b:Tag>
@@ -44884,7 +45283,7 @@
     <b:Pages>23-34</b:Pages>
     <b:Volume>14</b:Volume>
     <b:Issue>1</b:Issue>
-    <b:RefOrder>37</b:RefOrder>
+    <b:RefOrder>38</b:RefOrder>
   </b:Source>
   <b:Source>
     <b:Tag>Bra02</b:Tag>
@@ -44922,7 +45321,7 @@
     </b:Author>
     <b:BookTitle>Encyclopedia of Imaging Science and Technology</b:BookTitle>
     <b:Publisher>Wiley-Interscience</b:Publisher>
-    <b:RefOrder>38</b:RefOrder>
+    <b:RefOrder>39</b:RefOrder>
   </b:Source>
   <b:Source>
     <b:Tag>Ish77</b:Tag>
@@ -44941,7 +45340,7 @@
       </b:Author>
     </b:Author>
     <b:Publisher>Tokyo: Kanehara Shuppen Company, Ltd</b:Publisher>
-    <b:RefOrder>33</b:RefOrder>
+    <b:RefOrder>34</b:RefOrder>
   </b:Source>
   <b:Source>
     <b:Tag>Olk16</b:Tag>
@@ -45029,7 +45428,7 @@
     <b:Pages>2281-2285.</b:Pages>
     <b:Volume>4</b:Volume>
     <b:Issue>12</b:Issue>
-    <b:RefOrder>39</b:RefOrder>
+    <b:RefOrder>40</b:RefOrder>
   </b:Source>
   <b:Source>
     <b:Tag>Bra97</b:Tag>
@@ -45062,7 +45461,7 @@
     <b:Pages>2091-2110</b:Pages>
     <b:Volume>14</b:Volume>
     <b:Issue>9</b:Issue>
-    <b:RefOrder>40</b:RefOrder>
+    <b:RefOrder>41</b:RefOrder>
   </b:Source>
   <b:Source>
     <b:Tag>Bra04</b:Tag>
@@ -45132,11 +45531,44 @@
     </b:Author>
     <b:RefOrder>4</b:RefOrder>
   </b:Source>
+  <b:Source>
+    <b:Tag>Pat18</b:Tag>
+    <b:SourceType>JournalArticle</b:SourceType>
+    <b:Guid>{E87A202A-5602-B644-9843-8AC64617BD86}</b:Guid>
+    <b:Author>
+      <b:Author>
+        <b:NameList>
+          <b:Person>
+            <b:Last>Patel</b:Last>
+            <b:First>K.</b:First>
+            <b:Middle>Y.</b:Middle>
+          </b:Person>
+          <b:Person>
+            <b:Last>Munasinghe</b:Last>
+            <b:First>A.</b:First>
+            <b:Middle>P.</b:Middle>
+          </b:Person>
+          <b:Person>
+            <b:Last>Murray</b:Last>
+            <b:First>R.</b:First>
+            <b:Middle>F.</b:Middle>
+          </b:Person>
+        </b:NameList>
+      </b:Author>
+    </b:Author>
+    <b:Title>Lightness matching and perceptual similarity.</b:Title>
+    <b:JournalName>Journal of vision</b:JournalName>
+    <b:Year>2018</b:Year>
+    <b:Pages>1-13</b:Pages>
+    <b:Volume>18</b:Volume>
+    <b:Issue>5</b:Issue>
+    <b:RefOrder>8</b:RefOrder>
+  </b:Source>
 </b:Sources>
 </file>
 
 <file path=customXml/itemProps1.xml><?xml version="1.0" encoding="utf-8"?>
-<ds:datastoreItem xmlns:ds="http://schemas.openxmlformats.org/officeDocument/2006/customXml" ds:itemID="{793FC036-568E-D24B-A0FB-8CBC0F58FC5A}">
+<ds:datastoreItem xmlns:ds="http://schemas.openxmlformats.org/officeDocument/2006/customXml" ds:itemID="{8329175F-F38A-4D46-9B20-8F9317FAB418}">
   <ds:schemaRefs>
     <ds:schemaRef ds:uri="http://schemas.openxmlformats.org/officeDocument/2006/bibliography"/>
   </ds:schemaRefs>

</xml_diff>